<commit_message>
Atualização de artefatos da dissertação.
</commit_message>
<xml_diff>
--- a/ArtigoFormatoIEEE/DyeVC_IEEE.docx
+++ b/ArtigoFormatoIEEE/DyeVC_IEEE.docx
@@ -40,14 +40,8 @@
         <w:pStyle w:val="Authors"/>
         <w:framePr w:wrap="notBeside"/>
         <w:spacing w:after="0"/>
-        <w:rPr>
-          <w:lang w:val="pt-BR"/>
-        </w:rPr>
-      </w:pPr>
-      <w:r>
-        <w:rPr>
-          <w:lang w:val="pt-BR"/>
-        </w:rPr>
+      </w:pPr>
+      <w:r>
         <w:t>Cristiano M. Cesario and Leonardo G. P. Murta</w:t>
       </w:r>
     </w:p>
@@ -68,7 +62,13 @@
         <w:spacing w:after="0"/>
       </w:pPr>
       <w:r>
-        <w:t>Universidade Federal Fluminense, Niteroi, Brazil</w:t>
+        <w:rPr>
+          <w:lang w:val="pt-BR"/>
+        </w:rPr>
+        <w:t>Universidade Federal Fluminense</w:t>
+      </w:r>
+      <w:r>
+        <w:t>, Niteroi, Brazil</w:t>
       </w:r>
     </w:p>
     <w:p>
@@ -838,10 +838,16 @@
         <w:fldChar w:fldCharType="end"/>
       </w:r>
       <w:r>
-        <w:t>, allowing several repositories to coexist with fragments of the project history. This may lead to complex topologies where changes can be sent to or received from any repository. This scenario generates traffic similar to that of peer-to-peer applications. With this diversity of topologies, the administration of the evolution of a complex system becomes a tough task, making it difficult to find an answer to questions like: “Which clones were created from a repository?” or “What are the dependencies between different clones?</w:t>
-      </w:r>
-      <w:r>
-        <w:t>”,</w:t>
+        <w:t xml:space="preserve">, allowing several repositories to coexist with fragments of the project history. This may lead to complex topologies where changes can be sent to or received from any repository. This scenario generates traffic similar to that of peer-to-peer applications. With this diversity of topologies, </w:t>
+      </w:r>
+      <w:r>
+        <w:t>managing</w:t>
+      </w:r>
+      <w:r>
+        <w:t xml:space="preserve"> the evolution of a complex system becomes a tough task, making it difficult to find an answer to questions like “Which clones were created from a repository?” or “What are the dependencies between different clones?</w:t>
+      </w:r>
+      <w:r>
+        <w:t>”</w:t>
       </w:r>
       <w:r>
         <w:t xml:space="preserve"> among others.</w:t>
@@ -996,18 +1002,15 @@
         <w:fldChar w:fldCharType="end"/>
       </w:r>
       <w:r>
-        <w:t xml:space="preserve"> are examples of this kind of work. Among these, the only one that deals with multiple branches is Polvo, establishing metrics that assist in determining the merge effort between branches. However, it has a strict focus in Centralized Version Control Systems (CVCS), which are much less prone to branches if </w:t>
-      </w:r>
+        <w:t xml:space="preserve"> are examples of this kind of work. Among these, the only one that deals with multiple branches is Polvo, establishing metrics that assist in determining the merge effort between branches. However, it has a strict focus in Centralized Version Control Systems (CVCS), which are much less prone to branches if compared to DVCS.</w:t>
+      </w:r>
+    </w:p>
+    <w:p>
+      <w:pPr>
+        <w:pStyle w:val="Text"/>
+      </w:pPr>
       <w:r>
         <w:lastRenderedPageBreak/>
-        <w:t>compared to DVCS.</w:t>
-      </w:r>
-    </w:p>
-    <w:p>
-      <w:pPr>
-        <w:pStyle w:val="Text"/>
-      </w:pPr>
-      <w:r>
         <w:t xml:space="preserve">This paper </w:t>
       </w:r>
       <w:r>
@@ -1767,7 +1770,11 @@
         <w:t>n</w:t>
       </w:r>
       <w:r>
-        <w:t xml:space="preserve"> developers, we could reach a total of </w:t>
+        <w:t xml:space="preserve"> </w:t>
+      </w:r>
+      <w:r>
+        <w:lastRenderedPageBreak/>
+        <w:t xml:space="preserve">developers, we could reach a total of </w:t>
       </w:r>
       <w:r>
         <w:rPr>
@@ -2158,27 +2165,14 @@
       <w:r>
         <w:t xml:space="preserve">Fig. </w:t>
       </w:r>
-      <w:r>
-        <w:fldChar w:fldCharType="begin"/>
-      </w:r>
-      <w:r>
-        <w:instrText xml:space="preserve"> SEQ Fig. \* ARABIC </w:instrText>
-      </w:r>
-      <w:r>
-        <w:fldChar w:fldCharType="separate"/>
-      </w:r>
-      <w:r>
-        <w:rPr>
-          <w:noProof/>
-        </w:rPr>
-        <w:t>2</w:t>
-      </w:r>
-      <w:r>
-        <w:rPr>
-          <w:noProof/>
-        </w:rPr>
-        <w:fldChar w:fldCharType="end"/>
-      </w:r>
+      <w:fldSimple w:instr=" SEQ Fig. \* ARABIC ">
+        <w:r>
+          <w:rPr>
+            <w:noProof/>
+          </w:rPr>
+          <w:t>2</w:t>
+        </w:r>
+      </w:fldSimple>
       <w:r>
         <w:t xml:space="preserve">. How </w:t>
       </w:r>
@@ -2286,6 +2280,7 @@
         <w:ind w:left="851" w:hanging="284"/>
       </w:pPr>
       <w:r>
+        <w:lastRenderedPageBreak/>
         <w:t>System name, used to group all repositories that are clones of a specific system;</w:t>
       </w:r>
     </w:p>
@@ -2572,7 +2567,13 @@
         <w:t xml:space="preserve">the </w:t>
       </w:r>
       <w:r>
-        <w:t xml:space="preserve">repositories that a given repository communicates with. </w:t>
+        <w:t>repositories that</w:t>
+      </w:r>
+      <w:r>
+        <w:t xml:space="preserve"> a given repository communicates</w:t>
+      </w:r>
+      <w:r>
+        <w:t xml:space="preserve">. </w:t>
       </w:r>
     </w:p>
     <w:p>
@@ -2840,27 +2841,14 @@
       <w:r>
         <w:t xml:space="preserve">Fig. </w:t>
       </w:r>
-      <w:r>
-        <w:fldChar w:fldCharType="begin"/>
-      </w:r>
-      <w:r>
-        <w:instrText xml:space="preserve"> SEQ Fig. \* ARABIC </w:instrText>
-      </w:r>
-      <w:r>
-        <w:fldChar w:fldCharType="separate"/>
-      </w:r>
-      <w:r>
-        <w:rPr>
-          <w:noProof/>
-        </w:rPr>
-        <w:t>3</w:t>
-      </w:r>
-      <w:r>
-        <w:rPr>
-          <w:noProof/>
-        </w:rPr>
-        <w:fldChar w:fldCharType="end"/>
-      </w:r>
+      <w:fldSimple w:instr=" SEQ Fig. \* ARABIC ">
+        <w:r>
+          <w:rPr>
+            <w:noProof/>
+          </w:rPr>
+          <w:t>3</w:t>
+        </w:r>
+      </w:fldSimple>
       <w:bookmarkEnd w:id="5"/>
       <w:r>
         <w:t>.</w:t>
@@ -2952,27 +2940,14 @@
       <w:r>
         <w:t xml:space="preserve">Table </w:t>
       </w:r>
-      <w:r>
-        <w:fldChar w:fldCharType="begin"/>
-      </w:r>
-      <w:r>
-        <w:instrText xml:space="preserve"> SEQ Table \* ROMAN </w:instrText>
-      </w:r>
-      <w:r>
-        <w:fldChar w:fldCharType="separate"/>
-      </w:r>
-      <w:r>
-        <w:rPr>
-          <w:noProof/>
-        </w:rPr>
-        <w:t>I</w:t>
-      </w:r>
-      <w:r>
-        <w:rPr>
-          <w:noProof/>
-        </w:rPr>
-        <w:fldChar w:fldCharType="end"/>
-      </w:r>
+      <w:fldSimple w:instr=" SEQ Table \* ROMAN ">
+        <w:r>
+          <w:rPr>
+            <w:noProof/>
+          </w:rPr>
+          <w:t>I</w:t>
+        </w:r>
+      </w:fldSimple>
       <w:bookmarkEnd w:id="6"/>
     </w:p>
     <w:p>
@@ -3637,7 +3612,11 @@
         <w:t>individually</w:t>
       </w:r>
       <w:r>
-        <w:t>. Each commit maps a group of changes in various artifacts and it is uniquely identified in the repository. Moreover, due to the nature of DVCS, where old data is never deleted and commits are cumulative, if a commit N is created over a commit N – 1, the existence of commit N in a given repository implies that commit N – 1 also exists in the repository. Thus, by examining the existence of commits in the local repository not yet replicated to the remote repository, and vice-versa, it is possible to come to one of the situations presented in</w:t>
+        <w:t xml:space="preserve">. Each commit maps a group of </w:t>
+      </w:r>
+      <w:r>
+        <w:lastRenderedPageBreak/>
+        <w:t>changes in various artifacts and it is uniquely identified in the repository. Moreover, due to the nature of DVCS, where old data is never deleted and commits are cumulative, if a commit N is created over a commit N – 1, the existence of commit N in a given repository implies that commit N – 1 also exists in the repository. Thus, by examining the existence of commits in the local repository not yet replicated to the remote repository, and vice-versa, it is possible to come to one of the situations presented in</w:t>
       </w:r>
       <w:r>
         <w:t xml:space="preserve"> </w:t>
@@ -3677,27 +3656,14 @@
       <w:r>
         <w:t xml:space="preserve">Table </w:t>
       </w:r>
-      <w:r>
-        <w:fldChar w:fldCharType="begin"/>
-      </w:r>
-      <w:r>
-        <w:instrText xml:space="preserve"> SEQ Table \* ROMAN </w:instrText>
-      </w:r>
-      <w:r>
-        <w:fldChar w:fldCharType="separate"/>
-      </w:r>
-      <w:r>
-        <w:rPr>
-          <w:noProof/>
-        </w:rPr>
-        <w:t>II</w:t>
-      </w:r>
-      <w:r>
-        <w:rPr>
-          <w:noProof/>
-        </w:rPr>
-        <w:fldChar w:fldCharType="end"/>
-      </w:r>
+      <w:fldSimple w:instr=" SEQ Table \* ROMAN ">
+        <w:r>
+          <w:rPr>
+            <w:noProof/>
+          </w:rPr>
+          <w:t>II</w:t>
+        </w:r>
+      </w:fldSimple>
       <w:bookmarkEnd w:id="7"/>
     </w:p>
     <w:p>
@@ -4616,27 +4582,14 @@
       <w:r>
         <w:t xml:space="preserve">Table </w:t>
       </w:r>
-      <w:r>
-        <w:fldChar w:fldCharType="begin"/>
-      </w:r>
-      <w:r>
-        <w:instrText xml:space="preserve"> SEQ Table \* ROMAN </w:instrText>
-      </w:r>
-      <w:r>
-        <w:fldChar w:fldCharType="separate"/>
-      </w:r>
-      <w:r>
-        <w:rPr>
-          <w:noProof/>
-        </w:rPr>
-        <w:t>III</w:t>
-      </w:r>
-      <w:r>
-        <w:rPr>
-          <w:noProof/>
-        </w:rPr>
-        <w:fldChar w:fldCharType="end"/>
-      </w:r>
+      <w:fldSimple w:instr=" SEQ Table \* ROMAN ">
+        <w:r>
+          <w:rPr>
+            <w:noProof/>
+          </w:rPr>
+          <w:t>III</w:t>
+        </w:r>
+      </w:fldSimple>
       <w:bookmarkEnd w:id="8"/>
     </w:p>
     <w:p>
@@ -5110,27 +5063,14 @@
       <w:r>
         <w:t xml:space="preserve">Table </w:t>
       </w:r>
-      <w:r>
-        <w:fldChar w:fldCharType="begin"/>
-      </w:r>
-      <w:r>
-        <w:instrText xml:space="preserve"> SEQ Table \* ROMAN </w:instrText>
-      </w:r>
-      <w:r>
-        <w:fldChar w:fldCharType="separate"/>
-      </w:r>
-      <w:r>
-        <w:rPr>
-          <w:noProof/>
-        </w:rPr>
-        <w:t>IV</w:t>
-      </w:r>
-      <w:r>
-        <w:rPr>
-          <w:noProof/>
-        </w:rPr>
-        <w:fldChar w:fldCharType="end"/>
-      </w:r>
+      <w:fldSimple w:instr=" SEQ Table \* ROMAN ">
+        <w:r>
+          <w:rPr>
+            <w:noProof/>
+          </w:rPr>
+          <w:t>IV</w:t>
+        </w:r>
+      </w:fldSimple>
       <w:bookmarkEnd w:id="9"/>
     </w:p>
     <w:p>
@@ -6381,6 +6321,7 @@
           <w:color w:val="FF0000"/>
           <w:lang w:val="pt-BR" w:eastAsia="pt-BR"/>
         </w:rPr>
+        <w:lastRenderedPageBreak/>
         <mc:AlternateContent>
           <mc:Choice Requires="wps">
             <w:drawing>
@@ -6574,83 +6515,70 @@
       <w:r>
         <w:t xml:space="preserve">Fig. </w:t>
       </w:r>
+      <w:fldSimple w:instr=" SEQ Fig. \* ARABIC ">
+        <w:r>
+          <w:rPr>
+            <w:noProof/>
+          </w:rPr>
+          <w:t>4</w:t>
+        </w:r>
+      </w:fldSimple>
+      <w:bookmarkEnd w:id="10"/>
+      <w:r>
+        <w:t>.</w:t>
+      </w:r>
+      <w:r>
+        <w:t xml:space="preserve"> DyeVC Main Screen </w:t>
+      </w:r>
+    </w:p>
+    <w:p>
+      <w:pPr>
+        <w:pStyle w:val="Text"/>
+        <w:rPr>
+          <w:color w:val="FF0000"/>
+        </w:rPr>
+      </w:pPr>
+    </w:p>
+    <w:p>
+      <w:pPr>
+        <w:pStyle w:val="Text"/>
+      </w:pPr>
+      <w:r>
+        <w:t xml:space="preserve">Level 3 information </w:t>
+      </w:r>
+      <w:r>
+        <w:t>presents</w:t>
+      </w:r>
+      <w:r>
+        <w:t xml:space="preserve"> a visual </w:t>
+      </w:r>
+      <w:r>
+        <w:t>history</w:t>
+      </w:r>
+      <w:r>
+        <w:t xml:space="preserve"> of the repository (</w:t>
+      </w:r>
       <w:r>
         <w:fldChar w:fldCharType="begin"/>
       </w:r>
       <w:r>
-        <w:instrText xml:space="preserve"> SEQ Fig. \* ARABIC </w:instrText>
+        <w:instrText xml:space="preserve"> REF _Ref384930630 \h </w:instrText>
       </w:r>
       <w:r>
         <w:fldChar w:fldCharType="separate"/>
       </w:r>
       <w:r>
+        <w:t xml:space="preserve">Fig. </w:t>
+      </w:r>
+      <w:r>
         <w:rPr>
           <w:noProof/>
         </w:rPr>
-        <w:t>4</w:t>
-      </w:r>
-      <w:r>
-        <w:rPr>
-          <w:noProof/>
-        </w:rPr>
+        <w:t>5</w:t>
+      </w:r>
+      <w:r>
         <w:fldChar w:fldCharType="end"/>
       </w:r>
-      <w:bookmarkEnd w:id="10"/>
-      <w:r>
-        <w:t>.</w:t>
-      </w:r>
-      <w:r>
-        <w:t xml:space="preserve"> DyeVC Main Screen </w:t>
-      </w:r>
-    </w:p>
-    <w:p>
-      <w:pPr>
-        <w:pStyle w:val="Text"/>
-        <w:rPr>
-          <w:color w:val="FF0000"/>
-        </w:rPr>
-      </w:pPr>
-    </w:p>
-    <w:p>
-      <w:pPr>
-        <w:pStyle w:val="Text"/>
-      </w:pPr>
-      <w:r>
-        <w:t xml:space="preserve">Level 3 information </w:t>
-      </w:r>
-      <w:r>
-        <w:t>presents</w:t>
-      </w:r>
-      <w:r>
-        <w:t xml:space="preserve"> a visual </w:t>
-      </w:r>
-      <w:r>
-        <w:t>history</w:t>
-      </w:r>
-      <w:r>
-        <w:t xml:space="preserve"> of the repository (</w:t>
-      </w:r>
-      <w:r>
-        <w:fldChar w:fldCharType="begin"/>
-      </w:r>
-      <w:r>
-        <w:instrText xml:space="preserve"> REF _Ref384930630 \h </w:instrText>
-      </w:r>
-      <w:r>
-        <w:fldChar w:fldCharType="separate"/>
-      </w:r>
-      <w:r>
-        <w:t xml:space="preserve">Fig. </w:t>
-      </w:r>
-      <w:r>
-        <w:rPr>
-          <w:noProof/>
-        </w:rPr>
-        <w:t>5</w:t>
-      </w:r>
-      <w:r>
-        <w:fldChar w:fldCharType="end"/>
-      </w:r>
       <w:r>
         <w:t xml:space="preserve">). Each </w:t>
       </w:r>
@@ -6667,7 +6595,19 @@
         <w:t>commit</w:t>
       </w:r>
       <w:r>
-        <w:t xml:space="preserve"> for the same system, which is named after its hash’s five initial characters. A hevier stroke denotes that the commit is a branch’s head (e. g. commit f1a48). Each commit is painted according to its existence in the local repository and its partners, as following:</w:t>
+        <w:t xml:space="preserve"> for the same system, which is named after its hash’s five initial characters. A he</w:t>
+      </w:r>
+      <w:r>
+        <w:t>a</w:t>
+      </w:r>
+      <w:r>
+        <w:t>vier stroke denotes that the commit is a branch’s head (</w:t>
+      </w:r>
+      <w:r>
+        <w:t>e.g</w:t>
+      </w:r>
+      <w:r>
+        <w:t>. commit f1a48). Each commit is painted according to its existence in the local repository and its partners, as following:</w:t>
       </w:r>
     </w:p>
     <w:p>
@@ -6684,10 +6624,8 @@
         <w:ind w:left="567" w:hanging="279"/>
       </w:pPr>
       <w:r>
-        <w:t>If commit exists locally and in all partners, it is painted in white</w:t>
-      </w:r>
-      <w:r>
-        <w:t>;</w:t>
+        <w:lastRenderedPageBreak/>
+        <w:t>If commit exists locally and in all partners, it is painted in white;</w:t>
       </w:r>
     </w:p>
     <w:p>
@@ -6841,6 +6779,7 @@
           <w:noProof/>
           <w:color w:val="FF0000"/>
         </w:rPr>
+        <w:lastRenderedPageBreak/>
         <mc:AlternateContent>
           <mc:Choice Requires="wps">
             <w:drawing>
@@ -7084,6 +7023,7 @@
       </w:pPr>
       <w:bookmarkStart w:id="12" w:name="_Ref381298196"/>
       <w:r>
+        <w:lastRenderedPageBreak/>
         <w:t>Topology View</w:t>
       </w:r>
     </w:p>
@@ -7092,19 +7032,25 @@
         <w:pStyle w:val="Text"/>
       </w:pPr>
       <w:r>
-        <w:t>In Level 1,</w:t>
+        <w:t>DyeVC</w:t>
       </w:r>
       <w:r>
         <w:t xml:space="preserve"> </w:t>
       </w:r>
       <w:r>
-        <w:t xml:space="preserve">DyeVC </w:t>
-      </w:r>
-      <w:r>
         <w:t xml:space="preserve">presents </w:t>
       </w:r>
       <w:r>
-        <w:t xml:space="preserve">the topology view showing all repositories of a given system, as depicted in </w:t>
+        <w:t>a</w:t>
+      </w:r>
+      <w:r>
+        <w:t xml:space="preserve"> topology view showing all repositories </w:t>
+      </w:r>
+      <w:r>
+        <w:t>for</w:t>
+      </w:r>
+      <w:r>
+        <w:t xml:space="preserve"> a given system, as depicted in </w:t>
       </w:r>
       <w:r>
         <w:fldChar w:fldCharType="begin"/>
@@ -7191,6 +7137,7 @@
         <w:ind w:left="567" w:hanging="279"/>
       </w:pPr>
       <w:r>
+        <w:lastRenderedPageBreak/>
         <w:t>Servers represent central repositories that do not pull from nor push to any other clone, or clones where DyeVC is not running;</w:t>
       </w:r>
     </w:p>
@@ -7229,6 +7176,7 @@
           <w:noProof/>
           <w:lang w:val="pt-BR" w:eastAsia="pt-BR"/>
         </w:rPr>
+        <w:lastRenderedPageBreak/>
         <mc:AlternateContent>
           <mc:Choice Requires="wps">
             <w:drawing>
@@ -7396,14 +7344,27 @@
       <w:r>
         <w:t xml:space="preserve">Fig. </w:t>
       </w:r>
-      <w:fldSimple w:instr=" SEQ Fig. \* ARABIC ">
-        <w:r>
-          <w:rPr>
-            <w:noProof/>
-          </w:rPr>
-          <w:t>6</w:t>
-        </w:r>
-      </w:fldSimple>
+      <w:r>
+        <w:fldChar w:fldCharType="begin"/>
+      </w:r>
+      <w:r>
+        <w:instrText xml:space="preserve"> SEQ Fig. \* ARABIC </w:instrText>
+      </w:r>
+      <w:r>
+        <w:fldChar w:fldCharType="separate"/>
+      </w:r>
+      <w:r>
+        <w:rPr>
+          <w:noProof/>
+        </w:rPr>
+        <w:t>6</w:t>
+      </w:r>
+      <w:r>
+        <w:rPr>
+          <w:noProof/>
+        </w:rPr>
+        <w:fldChar w:fldCharType="end"/>
+      </w:r>
       <w:bookmarkEnd w:id="13"/>
       <w:r>
         <w:t>. Topology view for a given system</w:t>
@@ -7423,16 +7384,18 @@
         </w:rPr>
         <w:t>Each edge in the graph represents a relationship between two repositories. Edges with a continuous stroke mean that the source clone pushes to the destination clone. Edges with a dotted stroke mean that the destination clone pulls from the source clone. The edge labels show how many commits from the source clone are missing in the destination clone. If both clones are synchronized, than the edge connecting them is green, otherwise it is red.</w:t>
       </w:r>
+      <w:bookmarkStart w:id="14" w:name="_GoBack"/>
+      <w:bookmarkEnd w:id="14"/>
     </w:p>
     <w:p>
       <w:pPr>
         <w:pStyle w:val="Ttulo1"/>
       </w:pPr>
-      <w:bookmarkStart w:id="14" w:name="_Ref384931976"/>
+      <w:bookmarkStart w:id="15" w:name="_Ref384931976"/>
       <w:r>
         <w:t>Evaluation</w:t>
       </w:r>
-      <w:bookmarkEnd w:id="14"/>
+      <w:bookmarkEnd w:id="15"/>
     </w:p>
     <w:p>
       <w:pPr>
@@ -7446,12 +7409,12 @@
       <w:pPr>
         <w:pStyle w:val="Ttulo1"/>
       </w:pPr>
-      <w:bookmarkStart w:id="15" w:name="_Ref384931997"/>
+      <w:bookmarkStart w:id="16" w:name="_Ref384931997"/>
       <w:r>
         <w:t>Related Work</w:t>
       </w:r>
       <w:bookmarkEnd w:id="12"/>
-      <w:bookmarkEnd w:id="15"/>
+      <w:bookmarkEnd w:id="16"/>
     </w:p>
     <w:p>
       <w:pPr>
@@ -7936,7 +7899,15 @@
           <w:rFonts w:cs="Times"/>
           <w:szCs w:val="24"/>
         </w:rPr>
-        <w:t xml:space="preserve"> not only give the developer awareness of concurrent changes, but also inform if any conflicts were detected. </w:t>
+        <w:t xml:space="preserve"> not only give the developer awareness of concurrent changes, but also inform if any </w:t>
+      </w:r>
+      <w:r>
+        <w:rPr>
+          <w:rFonts w:cs="Times"/>
+          <w:szCs w:val="24"/>
+        </w:rPr>
+        <w:lastRenderedPageBreak/>
+        <w:t xml:space="preserve">conflicts were detected. </w:t>
       </w:r>
       <w:r>
         <w:rPr>
@@ -8394,6 +8365,7 @@
         <w:rPr>
           <w:sz w:val="16"/>
         </w:rPr>
+        <w:lastRenderedPageBreak/>
         <w:t>[11]</w:t>
       </w:r>
       <w:r>
@@ -9051,8 +9023,6 @@
       <w:pPr>
         <w:pStyle w:val="Textodenotaderodap"/>
       </w:pPr>
-      <w:bookmarkStart w:id="16" w:name="_GoBack"/>
-      <w:bookmarkEnd w:id="16"/>
       <w:r>
         <w:rPr>
           <w:rStyle w:val="Refdenotaderodap"/>
@@ -9108,7 +9078,7 @@
       <w:rPr>
         <w:noProof/>
       </w:rPr>
-      <w:t>1</w:t>
+      <w:t>2</w:t>
     </w:r>
     <w:r>
       <w:fldChar w:fldCharType="end"/>
@@ -12263,7 +12233,7 @@
 </file>
 
 <file path=customXml/itemProps1.xml><?xml version="1.0" encoding="utf-8"?>
-<ds:datastoreItem xmlns:ds="http://schemas.openxmlformats.org/officeDocument/2006/customXml" ds:itemID="{8180A16E-A2A0-4963-9D13-9900A9F4774B}">
+<ds:datastoreItem xmlns:ds="http://schemas.openxmlformats.org/officeDocument/2006/customXml" ds:itemID="{DE3E79F8-E59D-422D-81BF-3E9F917F1DA2}">
   <ds:schemaRefs>
     <ds:schemaRef ds:uri="http://schemas.openxmlformats.org/officeDocument/2006/bibliography"/>
   </ds:schemaRefs>

</xml_diff>

<commit_message>
Atualização do Artigo no formato IEEE
</commit_message>
<xml_diff>
--- a/ArtigoFormatoIEEE/DyeVC_IEEE.docx
+++ b/ArtigoFormatoIEEE/DyeVC_IEEE.docx
@@ -969,7 +969,7 @@
         <w:ind w:left="567" w:hanging="279"/>
       </w:pPr>
       <w:r>
-        <w:t>Which conflicts appeared might appear after merging concurrent changes?</w:t>
+        <w:t>Which conflicts might appear after merging concurrent changes?</w:t>
       </w:r>
     </w:p>
     <w:p>
@@ -1285,9 +1285,6 @@
         <w:instrText xml:space="preserve"> ADDIN ZOTERO_ITEM CSL_CITATION {"citationID":"2qofvsa4aa","properties":{"formattedCitation":"[22]","plainCitation":"[22]"},"citationItems":[{"id":1038,"uris":["http://zotero.org/users/892576</w:instrText>
       </w:r>
       <w:r>
-        <w:rPr>
-          <w:lang w:val="pt-BR"/>
-        </w:rPr>
         <w:instrText>/items/22G56Z4I"],"uri":["http://zotero.org/users/892576/items/22G56Z4I"],"itemData":{"id":1038,"type":"paper-conference","title":"Evaluating the Branch Merging Effort in Version Control Systems","container-title":"Proceedings of the 26th Brazilian Symposium on Software Engineering (SBES)","collection-title":"SBES '12","publisher":"IEEE Computer Society","publisher-place":"Natal, RN - Brazil","page":"151-160","source":"IEEE Xplore","event":"26th Brazilian Symposium on Software Engineering (SBES)","event-place":"Natal, RN - Brazil","abstract":"It is common, in software development under version control, the need of parallel development of the source code via branches. Moreover, in most cases, the merge of these branches is necessary. Therefore, our work proposes the extraction of metrics that estimate the complexity to perform merges, making it possible to visualize, among all branches, which are the most critical and analyze the evolution of the metrics since the establishment of the branch. The evaluation of our work showed that some metrics behave better in order to estimate the complexity of integrating branches. For instance, the metric Number of Physical Conflicts reached up to 99% correlation when compared to the actual merge effort.","DOI":"10.1109/SBES.2012.16","</w:instrText>
       </w:r>
       <w:r>
@@ -2006,7 +2003,10 @@
         <w:t xml:space="preserve"> if there are commits in Rogue or in Nightcrawler that were not yet pulled? Alternatively, would be the case that there are local commits pending to be </w:t>
       </w:r>
       <w:r>
-        <w:t>pulled by</w:t>
+        <w:t>pushed</w:t>
+      </w:r>
+      <w:r>
+        <w:t xml:space="preserve"> by</w:t>
       </w:r>
       <w:r>
         <w:t xml:space="preserve"> Gambit? Beast could certainly periodically pull changes from his partners, to check if eventually there were updates, but this would be a manual procedure, prone to be forgotten. What if a tool had the knowledge of Beast’s partners, and constantly monitored those, warning Beast of any local or remote updates that had not been synchronized</w:t>
@@ -5438,7 +5438,12 @@
         <w:t>.</w:t>
       </w:r>
       <w:r>
-        <w:t xml:space="preserve"> Notice that the perceptions are not symmetric. For instance, as Gambit does not pull updates from Nightcrawler, there is no sense in giving him information regarding Nightcrawler.</w:t>
+        <w:t xml:space="preserve"> Notice that the perceptions are not symmetric. For instance, as Gambit does not pull updates from Nightcrawler, there is </w:t>
+      </w:r>
+      <w:bookmarkStart w:id="9" w:name="_GoBack"/>
+      <w:bookmarkEnd w:id="9"/>
+      <w:r>
+        <w:t>no sense in giving him information regarding Nightcrawler.</w:t>
       </w:r>
     </w:p>
     <w:p>
@@ -5450,7 +5455,7 @@
       <w:pPr>
         <w:pStyle w:val="TableTitle"/>
       </w:pPr>
-      <w:bookmarkStart w:id="9" w:name="_Ref381297325"/>
+      <w:bookmarkStart w:id="10" w:name="_Ref381297325"/>
       <w:r>
         <w:t xml:space="preserve">Table </w:t>
       </w:r>
@@ -5462,7 +5467,7 @@
           <w:t>IV</w:t>
         </w:r>
       </w:fldSimple>
-      <w:bookmarkEnd w:id="9"/>
+      <w:bookmarkEnd w:id="10"/>
     </w:p>
     <w:p>
       <w:pPr>
@@ -6273,10 +6278,59 @@
             </w:pPr>
             <w:r>
               <w:rPr>
-                <w:sz w:val="16"/>
-                <w:szCs w:val="16"/>
-              </w:rPr>
-              <w:t>-</w:t>
+                <w:noProof/>
+                <w:sz w:val="16"/>
+                <w:szCs w:val="16"/>
+                <w:lang w:val="pt-BR" w:eastAsia="pt-BR"/>
+              </w:rPr>
+              <w:drawing>
+                <wp:inline distT="0" distB="0" distL="0" distR="0" wp14:anchorId="114D5DEE" wp14:editId="60193339">
+                  <wp:extent cx="180000" cy="180000"/>
+                  <wp:effectExtent l="0" t="0" r="0" b="0"/>
+                  <wp:docPr id="4" name="Imagem 4" descr="aheadbehind_ylw_32"/>
+                  <wp:cNvGraphicFramePr>
+                    <a:graphicFrameLocks xmlns:a="http://schemas.openxmlformats.org/drawingml/2006/main" noChangeAspect="1"/>
+                  </wp:cNvGraphicFramePr>
+                  <a:graphic xmlns:a="http://schemas.openxmlformats.org/drawingml/2006/main">
+                    <a:graphicData uri="http://schemas.openxmlformats.org/drawingml/2006/picture">
+                      <pic:pic xmlns:pic="http://schemas.openxmlformats.org/drawingml/2006/picture">
+                        <pic:nvPicPr>
+                          <pic:cNvPr id="0" name="Picture 19" descr="aheadbehind_ylw_32"/>
+                          <pic:cNvPicPr>
+                            <a:picLocks noChangeAspect="1" noChangeArrowheads="1"/>
+                          </pic:cNvPicPr>
+                        </pic:nvPicPr>
+                        <pic:blipFill>
+                          <a:blip r:embed="rId15">
+                            <a:extLst>
+                              <a:ext uri="{28A0092B-C50C-407E-A947-70E740481C1C}">
+                                <a14:useLocalDpi xmlns:a14="http://schemas.microsoft.com/office/drawing/2010/main" val="0"/>
+                              </a:ext>
+                            </a:extLst>
+                          </a:blip>
+                          <a:srcRect/>
+                          <a:stretch>
+                            <a:fillRect/>
+                          </a:stretch>
+                        </pic:blipFill>
+                        <pic:spPr bwMode="auto">
+                          <a:xfrm>
+                            <a:off x="0" y="0"/>
+                            <a:ext cx="180000" cy="180000"/>
+                          </a:xfrm>
+                          <a:prstGeom prst="rect">
+                            <a:avLst/>
+                          </a:prstGeom>
+                          <a:noFill/>
+                          <a:ln>
+                            <a:noFill/>
+                          </a:ln>
+                        </pic:spPr>
+                      </pic:pic>
+                    </a:graphicData>
+                  </a:graphic>
+                </wp:inline>
+              </w:drawing>
             </w:r>
           </w:p>
         </w:tc>
@@ -6893,7 +6947,7 @@
       <w:pPr>
         <w:pStyle w:val="Legenda"/>
       </w:pPr>
-      <w:bookmarkStart w:id="10" w:name="_Ref381297478"/>
+      <w:bookmarkStart w:id="11" w:name="_Ref381297478"/>
       <w:r>
         <w:t xml:space="preserve">Fig. </w:t>
       </w:r>
@@ -6905,7 +6959,7 @@
           <w:t>4</w:t>
         </w:r>
       </w:fldSimple>
-      <w:bookmarkEnd w:id="10"/>
+      <w:bookmarkEnd w:id="11"/>
       <w:r>
         <w:t>.</w:t>
       </w:r>
@@ -7298,7 +7352,7 @@
       <w:pPr>
         <w:pStyle w:val="Legenda"/>
       </w:pPr>
-      <w:bookmarkStart w:id="11" w:name="_Ref384930630"/>
+      <w:bookmarkStart w:id="12" w:name="_Ref384930630"/>
       <w:r>
         <w:t xml:space="preserve">Fig. </w:t>
       </w:r>
@@ -7320,7 +7374,7 @@
       <w:r>
         <w:fldChar w:fldCharType="end"/>
       </w:r>
-      <w:bookmarkEnd w:id="11"/>
+      <w:bookmarkEnd w:id="12"/>
       <w:r>
         <w:t xml:space="preserve">. </w:t>
       </w:r>
@@ -7339,7 +7393,7 @@
           <w:cols w:space="288"/>
         </w:sectPr>
       </w:pPr>
-      <w:bookmarkStart w:id="12" w:name="_Ref381298196"/>
+      <w:bookmarkStart w:id="13" w:name="_Ref381298196"/>
     </w:p>
     <w:p>
       <w:pPr>
@@ -7730,7 +7784,7 @@
       <w:pPr>
         <w:pStyle w:val="Legenda"/>
       </w:pPr>
-      <w:bookmarkStart w:id="13" w:name="_Ref384929169"/>
+      <w:bookmarkStart w:id="14" w:name="_Ref384929169"/>
       <w:r>
         <w:t xml:space="preserve">Fig. </w:t>
       </w:r>
@@ -7742,7 +7796,7 @@
           <w:t>6</w:t>
         </w:r>
       </w:fldSimple>
-      <w:bookmarkEnd w:id="13"/>
+      <w:bookmarkEnd w:id="14"/>
       <w:r>
         <w:t>. Topology view for a given system</w:t>
       </w:r>
@@ -7751,11 +7805,11 @@
       <w:pPr>
         <w:pStyle w:val="Ttulo1"/>
       </w:pPr>
-      <w:bookmarkStart w:id="14" w:name="_Ref384931976"/>
+      <w:bookmarkStart w:id="15" w:name="_Ref384931976"/>
       <w:r>
         <w:t>Evaluation</w:t>
       </w:r>
-      <w:bookmarkEnd w:id="14"/>
+      <w:bookmarkEnd w:id="15"/>
     </w:p>
     <w:p>
       <w:pPr>
@@ -7837,13 +7891,13 @@
       <w:pPr>
         <w:pStyle w:val="TableTitle"/>
       </w:pPr>
-      <w:bookmarkStart w:id="15" w:name="_Ref386820417"/>
+      <w:bookmarkStart w:id="16" w:name="_Ref386820417"/>
     </w:p>
     <w:p>
       <w:pPr>
         <w:pStyle w:val="TableTitle"/>
       </w:pPr>
-      <w:bookmarkStart w:id="16" w:name="_Ref386820651"/>
+      <w:bookmarkStart w:id="17" w:name="_Ref386820651"/>
       <w:r>
         <w:t xml:space="preserve">Table </w:t>
       </w:r>
@@ -7855,8 +7909,8 @@
           <w:t>V</w:t>
         </w:r>
       </w:fldSimple>
-      <w:bookmarkEnd w:id="15"/>
       <w:bookmarkEnd w:id="16"/>
+      <w:bookmarkEnd w:id="17"/>
     </w:p>
     <w:p>
       <w:pPr>
@@ -11586,7 +11640,7 @@
         </w:sectPr>
       </w:pPr>
     </w:p>
-    <w:bookmarkEnd w:id="12"/>
+    <w:bookmarkEnd w:id="13"/>
     <w:p>
       <w:pPr>
         <w:pStyle w:val="Text"/>
@@ -11848,11 +11902,11 @@
       <w:pPr>
         <w:pStyle w:val="Ttulo1"/>
       </w:pPr>
-      <w:bookmarkStart w:id="17" w:name="_Ref386915569"/>
+      <w:bookmarkStart w:id="18" w:name="_Ref386915569"/>
       <w:r>
         <w:t>Related Work</w:t>
       </w:r>
-      <w:bookmarkEnd w:id="17"/>
+      <w:bookmarkEnd w:id="18"/>
     </w:p>
     <w:p>
       <w:pPr>
@@ -12933,16 +12987,7 @@
         <w:t xml:space="preserve">, </w:t>
       </w:r>
       <w:r>
-        <w:t>a line oriented tool, where columns represent different versions of a file and the</w:t>
-      </w:r>
-      <w:r>
-        <w:t xml:space="preserve"> horizontal direction is</w:t>
-      </w:r>
-      <w:r>
-        <w:t xml:space="preserve"> </w:t>
-      </w:r>
-      <w:r>
-        <w:t>used for time</w:t>
+        <w:t>a line oriented tool, where columns represent different versions of a file and the horizontal direction is used for time</w:t>
       </w:r>
       <w:r>
         <w:t>;</w:t>
@@ -12985,16 +13030,7 @@
         <w:fldChar w:fldCharType="end"/>
       </w:r>
       <w:r>
-        <w:t xml:space="preserve">, a tool that </w:t>
-      </w:r>
-      <w:r>
-        <w:t>compares authors’ code</w:t>
-      </w:r>
-      <w:r>
-        <w:t xml:space="preserve"> </w:t>
-      </w:r>
-      <w:r>
-        <w:t xml:space="preserve">and project mail contributions </w:t>
+        <w:t xml:space="preserve">, a tool that compares authors’ code and project mail contributions </w:t>
       </w:r>
       <w:r>
         <w:t>along</w:t>
@@ -13340,11 +13376,11 @@
       <w:pPr>
         <w:pStyle w:val="Ttulo1"/>
       </w:pPr>
-      <w:bookmarkStart w:id="18" w:name="_Ref381298202"/>
+      <w:bookmarkStart w:id="19" w:name="_Ref381298202"/>
       <w:r>
         <w:t>Conclusions and Future Work</w:t>
       </w:r>
-      <w:bookmarkEnd w:id="18"/>
+      <w:bookmarkEnd w:id="19"/>
     </w:p>
     <w:p>
       <w:pPr>
@@ -13388,31 +13424,7 @@
         <w:t>, among others).</w:t>
       </w:r>
       <w:r>
-        <w:t xml:space="preserve"> DyeVC could also i</w:t>
-      </w:r>
-      <w:r>
-        <w:t xml:space="preserve">ntegrate </w:t>
-      </w:r>
-      <w:r>
-        <w:t xml:space="preserve">with </w:t>
-      </w:r>
-      <w:r>
-        <w:t>tools that give awareness of e</w:t>
-      </w:r>
-      <w:r>
-        <w:t>xisting and possible conflicts among</w:t>
-      </w:r>
-      <w:r>
-        <w:t xml:space="preserve"> </w:t>
-      </w:r>
-      <w:r>
-        <w:t>work</w:t>
-      </w:r>
-      <w:r>
-        <w:t xml:space="preserve"> being made concurrently</w:t>
-      </w:r>
-      <w:r>
-        <w:t>.</w:t>
+        <w:t xml:space="preserve"> DyeVC could also integrate with tools that give awareness of existing and possible conflicts among work being made concurrently.</w:t>
       </w:r>
     </w:p>
     <w:p>
@@ -13451,21 +13463,7 @@
           <w:sz w:val="16"/>
         </w:rPr>
         <w:tab/>
-        <w:t xml:space="preserve">M. J. </w:t>
-      </w:r>
-      <w:proofErr w:type="spellStart"/>
-      <w:r>
-        <w:rPr>
-          <w:sz w:val="16"/>
-        </w:rPr>
-        <w:t>Rochkind</w:t>
-      </w:r>
-      <w:proofErr w:type="spellEnd"/>
-      <w:r>
-        <w:rPr>
-          <w:sz w:val="16"/>
-        </w:rPr>
-        <w:t xml:space="preserve">, “The source code control system,” </w:t>
+        <w:t xml:space="preserve">M. J. Rochkind, “The source code control system,” </w:t>
       </w:r>
       <w:r>
         <w:rPr>
@@ -13473,31 +13471,85 @@
           <w:iCs/>
           <w:sz w:val="16"/>
         </w:rPr>
-        <w:t xml:space="preserve">IEEE Trans. </w:t>
-      </w:r>
-      <w:proofErr w:type="spellStart"/>
+        <w:t>IEEE Trans. Softw. Eng. TSE</w:t>
+      </w:r>
+      <w:r>
+        <w:rPr>
+          <w:sz w:val="16"/>
+        </w:rPr>
+        <w:t>, vol. 1, no. 4, pp. 364–470, Dec. 1975.</w:t>
+      </w:r>
+    </w:p>
+    <w:p>
+      <w:pPr>
+        <w:pStyle w:val="Bibliografia"/>
+        <w:jc w:val="both"/>
+        <w:rPr>
+          <w:sz w:val="16"/>
+        </w:rPr>
+      </w:pPr>
+      <w:r>
+        <w:rPr>
+          <w:sz w:val="16"/>
+        </w:rPr>
+        <w:t>[2]</w:t>
+      </w:r>
+      <w:r>
+        <w:rPr>
+          <w:sz w:val="16"/>
+        </w:rPr>
+        <w:tab/>
+        <w:t xml:space="preserve">J. Estublier, “Software configuration management: a roadmap,” in </w:t>
+      </w:r>
       <w:r>
         <w:rPr>
           <w:i/>
           <w:iCs/>
           <w:sz w:val="16"/>
         </w:rPr>
-        <w:t>Softw</w:t>
-      </w:r>
-      <w:proofErr w:type="spellEnd"/>
+        <w:t>Proceedings of the Conference on The Future of Software Engineering</w:t>
+      </w:r>
+      <w:r>
+        <w:rPr>
+          <w:sz w:val="16"/>
+        </w:rPr>
+        <w:t>, New York, NY, USA, 2000, pp. 279–289.</w:t>
+      </w:r>
+    </w:p>
+    <w:p>
+      <w:pPr>
+        <w:pStyle w:val="Bibliografia"/>
+        <w:jc w:val="both"/>
+        <w:rPr>
+          <w:sz w:val="16"/>
+        </w:rPr>
+      </w:pPr>
+      <w:r>
+        <w:rPr>
+          <w:sz w:val="16"/>
+        </w:rPr>
+        <w:t>[3]</w:t>
+      </w:r>
+      <w:r>
+        <w:rPr>
+          <w:sz w:val="16"/>
+        </w:rPr>
+        <w:tab/>
+        <w:t xml:space="preserve">W. Tichy, “RCS: A system for version control,” </w:t>
+      </w:r>
       <w:r>
         <w:rPr>
           <w:i/>
           <w:iCs/>
           <w:sz w:val="16"/>
         </w:rPr>
-        <w:t>. Eng. TSE</w:t>
+        <w:t>Softw. - Pract. Exp.</w:t>
       </w:r>
       <w:r>
         <w:rPr>
           <w:sz w:val="16"/>
         </w:rPr>
-        <w:t>, vol. 1, no. 4, pp. 364–470, Dec. 1975.</w:t>
+        <w:t>, vol. 15, no. 7, pp. 637–654, 1985.</w:t>
       </w:r>
     </w:p>
     <w:p>
@@ -13512,28 +13564,14 @@
         <w:rPr>
           <w:sz w:val="16"/>
         </w:rPr>
-        <w:t>[2]</w:t>
+        <w:t>[4]</w:t>
       </w:r>
       <w:r>
         <w:rPr>
           <w:sz w:val="16"/>
         </w:rPr>
         <w:tab/>
-        <w:t xml:space="preserve">J. </w:t>
-      </w:r>
-      <w:proofErr w:type="spellStart"/>
-      <w:r>
-        <w:rPr>
-          <w:sz w:val="16"/>
-        </w:rPr>
-        <w:t>Estublier</w:t>
-      </w:r>
-      <w:proofErr w:type="spellEnd"/>
-      <w:r>
-        <w:rPr>
-          <w:sz w:val="16"/>
-        </w:rPr>
-        <w:t xml:space="preserve">, “Software configuration management: a roadmap,” in </w:t>
+        <w:t xml:space="preserve">P. Cederqvist, </w:t>
       </w:r>
       <w:r>
         <w:rPr>
@@ -13541,13 +13579,13 @@
           <w:iCs/>
           <w:sz w:val="16"/>
         </w:rPr>
-        <w:t>Proceedings of the Conference on The Future of Software Engineering</w:t>
+        <w:t>Version Management with CVS</w:t>
       </w:r>
       <w:r>
         <w:rPr>
           <w:sz w:val="16"/>
         </w:rPr>
-        <w:t>, New York, NY, USA, 2000, pp. 279–289.</w:t>
+        <w:t>. Free Software Foundation, 2005.</w:t>
       </w:r>
     </w:p>
     <w:p>
@@ -13562,70 +13600,159 @@
         <w:rPr>
           <w:sz w:val="16"/>
         </w:rPr>
-        <w:t>[3]</w:t>
+        <w:lastRenderedPageBreak/>
+        <w:t>[5]</w:t>
       </w:r>
       <w:r>
         <w:rPr>
           <w:sz w:val="16"/>
         </w:rPr>
         <w:tab/>
-        <w:t xml:space="preserve">W. </w:t>
-      </w:r>
-      <w:proofErr w:type="spellStart"/>
-      <w:r>
-        <w:rPr>
-          <w:sz w:val="16"/>
-        </w:rPr>
-        <w:t>Tichy</w:t>
-      </w:r>
-      <w:proofErr w:type="spellEnd"/>
-      <w:r>
-        <w:rPr>
-          <w:sz w:val="16"/>
-        </w:rPr>
-        <w:t xml:space="preserve">, “RCS: A system for version control,” </w:t>
-      </w:r>
-      <w:proofErr w:type="spellStart"/>
+        <w:t xml:space="preserve">B. Collins-Sussman, B. W. Fitzpatrick, and C. M. Pilato, </w:t>
+      </w:r>
       <w:r>
         <w:rPr>
           <w:i/>
           <w:iCs/>
           <w:sz w:val="16"/>
         </w:rPr>
-        <w:t>Softw</w:t>
-      </w:r>
-      <w:proofErr w:type="spellEnd"/>
+        <w:t>Version Control with Subversion</w:t>
+      </w:r>
+      <w:r>
+        <w:rPr>
+          <w:sz w:val="16"/>
+        </w:rPr>
+        <w:t>. Stanford, CA, USA, 2011.</w:t>
+      </w:r>
+    </w:p>
+    <w:p>
+      <w:pPr>
+        <w:pStyle w:val="Bibliografia"/>
+        <w:jc w:val="both"/>
+        <w:rPr>
+          <w:sz w:val="16"/>
+        </w:rPr>
+      </w:pPr>
+      <w:r>
+        <w:rPr>
+          <w:sz w:val="16"/>
+        </w:rPr>
+        <w:t>[6]</w:t>
+      </w:r>
+      <w:r>
+        <w:rPr>
+          <w:sz w:val="16"/>
+        </w:rPr>
+        <w:tab/>
+        <w:t xml:space="preserve">S. Chacon, </w:t>
+      </w:r>
       <w:r>
         <w:rPr>
           <w:i/>
           <w:iCs/>
           <w:sz w:val="16"/>
         </w:rPr>
-        <w:t xml:space="preserve">. - </w:t>
-      </w:r>
-      <w:proofErr w:type="spellStart"/>
+        <w:t>Pro Git</w:t>
+      </w:r>
+      <w:r>
+        <w:rPr>
+          <w:sz w:val="16"/>
+        </w:rPr>
+        <w:t>, 1st ed. Berkeley, CA, USA: Apress, 2009.</w:t>
+      </w:r>
+    </w:p>
+    <w:p>
+      <w:pPr>
+        <w:pStyle w:val="Bibliografia"/>
+        <w:jc w:val="both"/>
+        <w:rPr>
+          <w:sz w:val="16"/>
+        </w:rPr>
+      </w:pPr>
+      <w:r>
+        <w:rPr>
+          <w:sz w:val="16"/>
+        </w:rPr>
+        <w:t>[7]</w:t>
+      </w:r>
+      <w:r>
+        <w:rPr>
+          <w:sz w:val="16"/>
+        </w:rPr>
+        <w:tab/>
+        <w:t xml:space="preserve">B. O’Sullivan, </w:t>
+      </w:r>
       <w:r>
         <w:rPr>
           <w:i/>
           <w:iCs/>
           <w:sz w:val="16"/>
         </w:rPr>
-        <w:t>Pract</w:t>
-      </w:r>
-      <w:proofErr w:type="spellEnd"/>
+        <w:t>Mercurial: The Definitive Guide</w:t>
+      </w:r>
+      <w:r>
+        <w:rPr>
+          <w:sz w:val="16"/>
+        </w:rPr>
+        <w:t>, 1st ed. O’Reilly Media, 2009.</w:t>
+      </w:r>
+    </w:p>
+    <w:p>
+      <w:pPr>
+        <w:pStyle w:val="Bibliografia"/>
+        <w:jc w:val="both"/>
+        <w:rPr>
+          <w:sz w:val="16"/>
+        </w:rPr>
+      </w:pPr>
+      <w:r>
+        <w:rPr>
+          <w:sz w:val="16"/>
+        </w:rPr>
+        <w:t>[8]</w:t>
+      </w:r>
+      <w:r>
+        <w:rPr>
+          <w:sz w:val="16"/>
+        </w:rPr>
+        <w:tab/>
+        <w:t>Eclipse Foundation, “The Open Source Developer Report - 2013 Eclipse Community Survey,” San Francisco, CA, USA, Jun. 2013.</w:t>
+      </w:r>
+    </w:p>
+    <w:p>
+      <w:pPr>
+        <w:pStyle w:val="Bibliografia"/>
+        <w:jc w:val="both"/>
+        <w:rPr>
+          <w:sz w:val="16"/>
+        </w:rPr>
+      </w:pPr>
+      <w:r>
+        <w:rPr>
+          <w:sz w:val="16"/>
+        </w:rPr>
+        <w:t>[9]</w:t>
+      </w:r>
+      <w:r>
+        <w:rPr>
+          <w:sz w:val="16"/>
+        </w:rPr>
+        <w:tab/>
+        <w:t xml:space="preserve">C. Walrad and D. Strom, “The importance of branching models in SCM,” </w:t>
+      </w:r>
       <w:r>
         <w:rPr>
           <w:i/>
           <w:iCs/>
           <w:sz w:val="16"/>
         </w:rPr>
-        <w:t>. Exp.</w:t>
+        <w:t>Computer</w:t>
       </w:r>
       <w:r>
         <w:rPr>
           <w:sz w:val="16"/>
         </w:rPr>
-        <w:t>, vol. 15, no. 7, pp. 637–654, 1985.</w:t>
+        <w:t>, vol. 35, no. 9, pp. 31 – 38, Sep. 2002.</w:t>
       </w:r>
     </w:p>
     <w:p>
@@ -13640,28 +13767,14 @@
         <w:rPr>
           <w:sz w:val="16"/>
         </w:rPr>
-        <w:t>[4]</w:t>
+        <w:t>[10]</w:t>
       </w:r>
       <w:r>
         <w:rPr>
           <w:sz w:val="16"/>
         </w:rPr>
         <w:tab/>
-        <w:t xml:space="preserve">P. </w:t>
-      </w:r>
-      <w:proofErr w:type="spellStart"/>
-      <w:r>
-        <w:rPr>
-          <w:sz w:val="16"/>
-        </w:rPr>
-        <w:t>Cederqvist</w:t>
-      </w:r>
-      <w:proofErr w:type="spellEnd"/>
-      <w:r>
-        <w:rPr>
-          <w:sz w:val="16"/>
-        </w:rPr>
-        <w:t xml:space="preserve">, </w:t>
+        <w:t xml:space="preserve">B. O’Sullivan, “Making sense of revision-control systems,” </w:t>
       </w:r>
       <w:r>
         <w:rPr>
@@ -13669,13 +13782,13 @@
           <w:iCs/>
           <w:sz w:val="16"/>
         </w:rPr>
-        <w:t>Version Management with CVS</w:t>
+        <w:t>Commun. ACM</w:t>
       </w:r>
       <w:r>
         <w:rPr>
           <w:sz w:val="16"/>
         </w:rPr>
-        <w:t>. Free Software Foundation, 2005.</w:t>
+        <w:t>, vol. 52, no. 9, pp. 56–62, Sep. 2009.</w:t>
       </w:r>
     </w:p>
     <w:p>
@@ -13690,43 +13803,14 @@
         <w:rPr>
           <w:sz w:val="16"/>
         </w:rPr>
-        <w:lastRenderedPageBreak/>
-        <w:t>[5]</w:t>
+        <w:t>[11]</w:t>
       </w:r>
       <w:r>
         <w:rPr>
           <w:sz w:val="16"/>
         </w:rPr>
         <w:tab/>
-        <w:t>B. Collins-</w:t>
-      </w:r>
-      <w:proofErr w:type="spellStart"/>
-      <w:r>
-        <w:rPr>
-          <w:sz w:val="16"/>
-        </w:rPr>
-        <w:t>Sussman</w:t>
-      </w:r>
-      <w:proofErr w:type="spellEnd"/>
-      <w:r>
-        <w:rPr>
-          <w:sz w:val="16"/>
-        </w:rPr>
-        <w:t xml:space="preserve">, B. W. Fitzpatrick, and C. M. </w:t>
-      </w:r>
-      <w:proofErr w:type="spellStart"/>
-      <w:r>
-        <w:rPr>
-          <w:sz w:val="16"/>
-        </w:rPr>
-        <w:t>Pilato</w:t>
-      </w:r>
-      <w:proofErr w:type="spellEnd"/>
-      <w:r>
-        <w:rPr>
-          <w:sz w:val="16"/>
-        </w:rPr>
-        <w:t xml:space="preserve">, </w:t>
+        <w:t xml:space="preserve">D.-C. Gumm, “Distribution Dimensions in Software Development Projects: A Taxonomy,” </w:t>
       </w:r>
       <w:r>
         <w:rPr>
@@ -13734,13 +13818,13 @@
           <w:iCs/>
           <w:sz w:val="16"/>
         </w:rPr>
-        <w:t>Version Control with Subversion</w:t>
+        <w:t>IEEE Softw.</w:t>
       </w:r>
       <w:r>
         <w:rPr>
           <w:sz w:val="16"/>
         </w:rPr>
-        <w:t>. Stanford, CA, USA, 2011.</w:t>
+        <w:t>, vol. 23, no. 5, pp. 45–51, Sep. 2006.</w:t>
       </w:r>
     </w:p>
     <w:p>
@@ -13755,14 +13839,14 @@
         <w:rPr>
           <w:sz w:val="16"/>
         </w:rPr>
-        <w:t>[6]</w:t>
+        <w:t>[12]</w:t>
       </w:r>
       <w:r>
         <w:rPr>
           <w:sz w:val="16"/>
         </w:rPr>
         <w:tab/>
-        <w:t xml:space="preserve">S. Chacon, </w:t>
+        <w:t xml:space="preserve">R. D. Battin, R. Crocker, J. Kreidler, and K. Subramanian, “Leveraging resources in global software development,” </w:t>
       </w:r>
       <w:r>
         <w:rPr>
@@ -13770,27 +13854,13 @@
           <w:iCs/>
           <w:sz w:val="16"/>
         </w:rPr>
-        <w:t>Pro Git</w:t>
+        <w:t>IEEE Softw.</w:t>
       </w:r>
       <w:r>
         <w:rPr>
           <w:sz w:val="16"/>
         </w:rPr>
-        <w:t xml:space="preserve">, 1st ed. Berkeley, CA, USA: </w:t>
-      </w:r>
-      <w:proofErr w:type="spellStart"/>
-      <w:r>
-        <w:rPr>
-          <w:sz w:val="16"/>
-        </w:rPr>
-        <w:t>Apress</w:t>
-      </w:r>
-      <w:proofErr w:type="spellEnd"/>
-      <w:r>
-        <w:rPr>
-          <w:sz w:val="16"/>
-        </w:rPr>
-        <w:t>, 2009.</w:t>
+        <w:t>, vol. 18, no. 2, pp. 70–77, Mar. 2001.</w:t>
       </w:r>
     </w:p>
     <w:p>
@@ -13805,14 +13875,14 @@
         <w:rPr>
           <w:sz w:val="16"/>
         </w:rPr>
-        <w:t>[7]</w:t>
+        <w:t>[13]</w:t>
       </w:r>
       <w:r>
         <w:rPr>
           <w:sz w:val="16"/>
         </w:rPr>
         <w:tab/>
-        <w:t xml:space="preserve">B. O’Sullivan, </w:t>
+        <w:t xml:space="preserve">D. E. Perry, H. P. Siy, and L. G. Votta, “Parallel changes in large scale software development: an observational case study,” in </w:t>
       </w:r>
       <w:r>
         <w:rPr>
@@ -13820,13 +13890,13 @@
           <w:iCs/>
           <w:sz w:val="16"/>
         </w:rPr>
-        <w:t>Mercurial: The Definitive Guide</w:t>
+        <w:t>Proceedings of the 20th International Conference on Software engineering</w:t>
       </w:r>
       <w:r>
         <w:rPr>
           <w:sz w:val="16"/>
         </w:rPr>
-        <w:t>, 1st ed. O’Reilly Media, 2009.</w:t>
+        <w:t>, Washington, DC, USA, 1998, pp. 251–260.</w:t>
       </w:r>
     </w:p>
     <w:p>
@@ -13841,50 +13911,14 @@
         <w:rPr>
           <w:sz w:val="16"/>
         </w:rPr>
-        <w:t>[8]</w:t>
+        <w:t>[14]</w:t>
       </w:r>
       <w:r>
         <w:rPr>
           <w:sz w:val="16"/>
         </w:rPr>
         <w:tab/>
-        <w:t>Eclipse Foundation, “The Open Source Developer Report - 2013 Eclipse Community Survey,” San Francisco, CA, USA, Jun. 2013.</w:t>
-      </w:r>
-    </w:p>
-    <w:p>
-      <w:pPr>
-        <w:pStyle w:val="Bibliografia"/>
-        <w:jc w:val="both"/>
-        <w:rPr>
-          <w:sz w:val="16"/>
-        </w:rPr>
-      </w:pPr>
-      <w:r>
-        <w:rPr>
-          <w:sz w:val="16"/>
-        </w:rPr>
-        <w:t>[9]</w:t>
-      </w:r>
-      <w:r>
-        <w:rPr>
-          <w:sz w:val="16"/>
-        </w:rPr>
-        <w:tab/>
-        <w:t xml:space="preserve">C. </w:t>
-      </w:r>
-      <w:proofErr w:type="spellStart"/>
-      <w:r>
-        <w:rPr>
-          <w:sz w:val="16"/>
-        </w:rPr>
-        <w:t>Walrad</w:t>
-      </w:r>
-      <w:proofErr w:type="spellEnd"/>
-      <w:r>
-        <w:rPr>
-          <w:sz w:val="16"/>
-        </w:rPr>
-        <w:t xml:space="preserve"> and D. Strom, “The importance of branching models in SCM,” </w:t>
+        <w:t xml:space="preserve">I. A. da Silva, P. H. Chen, C. Van der Westhuizen, R. M. Ripley, and A. van der Hoek, “Lighthouse: coordination through emerging design,” in </w:t>
       </w:r>
       <w:r>
         <w:rPr>
@@ -13892,13 +13926,13 @@
           <w:iCs/>
           <w:sz w:val="16"/>
         </w:rPr>
-        <w:t>Computer</w:t>
+        <w:t>Proceedings of the 2006 OOPSLA workshop on eclipse technology eXchange</w:t>
       </w:r>
       <w:r>
         <w:rPr>
           <w:sz w:val="16"/>
         </w:rPr>
-        <w:t>, vol. 35, no. 9, pp. 31 – 38, Sep. 2002.</w:t>
+        <w:t>, New York, NY, USA, 2006, pp. 11–15.</w:t>
       </w:r>
     </w:p>
     <w:p>
@@ -13913,38 +13947,64 @@
         <w:rPr>
           <w:sz w:val="16"/>
         </w:rPr>
-        <w:t>[10]</w:t>
+        <w:t>[15]</w:t>
       </w:r>
       <w:r>
         <w:rPr>
           <w:sz w:val="16"/>
         </w:rPr>
         <w:tab/>
-        <w:t xml:space="preserve">B. O’Sullivan, “Making sense of revision-control systems,” </w:t>
-      </w:r>
-      <w:proofErr w:type="spellStart"/>
+        <w:t xml:space="preserve">Y. Brun, R. Holmes, M. D. Ernst, and D. Notkin, “Proactive detection of collaboration conflicts,” in </w:t>
+      </w:r>
       <w:r>
         <w:rPr>
           <w:i/>
           <w:iCs/>
           <w:sz w:val="16"/>
         </w:rPr>
-        <w:t>Commun</w:t>
-      </w:r>
-      <w:proofErr w:type="spellEnd"/>
+        <w:t>Proceedings of the 19th ACM SIGSOFT symposium and the 13th European conference on Foundations of software engineering</w:t>
+      </w:r>
+      <w:r>
+        <w:rPr>
+          <w:sz w:val="16"/>
+        </w:rPr>
+        <w:t>, New York, NY, USA, 2011, pp. 168–178.</w:t>
+      </w:r>
+    </w:p>
+    <w:p>
+      <w:pPr>
+        <w:pStyle w:val="Bibliografia"/>
+        <w:jc w:val="both"/>
+        <w:rPr>
+          <w:sz w:val="16"/>
+        </w:rPr>
+      </w:pPr>
+      <w:r>
+        <w:rPr>
+          <w:sz w:val="16"/>
+        </w:rPr>
+        <w:t>[16]</w:t>
+      </w:r>
+      <w:r>
+        <w:rPr>
+          <w:sz w:val="16"/>
+        </w:rPr>
+        <w:tab/>
+        <w:t xml:space="preserve">B. Appleton, S. Berczuk, R. Cabrera, and R. Orenstein, “Streamed lines: Branching patterns for parallel software development,” in </w:t>
+      </w:r>
       <w:r>
         <w:rPr>
           <w:i/>
           <w:iCs/>
           <w:sz w:val="16"/>
         </w:rPr>
-        <w:t>. ACM</w:t>
+        <w:t>Proceedings of the 1998 Pattern Languages of Programs Conference</w:t>
       </w:r>
       <w:r>
         <w:rPr>
           <w:sz w:val="16"/>
         </w:rPr>
-        <w:t>, vol. 52, no. 9, pp. 56–62, Sep. 2009.</w:t>
+        <w:t>, Monticello, Illinois, USA, 1998, vol. 98.</w:t>
       </w:r>
     </w:p>
     <w:p>
@@ -13959,28 +14019,14 @@
         <w:rPr>
           <w:sz w:val="16"/>
         </w:rPr>
-        <w:t>[11]</w:t>
+        <w:t>[17]</w:t>
       </w:r>
       <w:r>
         <w:rPr>
           <w:sz w:val="16"/>
         </w:rPr>
         <w:tab/>
-        <w:t xml:space="preserve">D.-C. </w:t>
-      </w:r>
-      <w:proofErr w:type="spellStart"/>
-      <w:r>
-        <w:rPr>
-          <w:sz w:val="16"/>
-        </w:rPr>
-        <w:t>Gumm</w:t>
-      </w:r>
-      <w:proofErr w:type="spellEnd"/>
-      <w:r>
-        <w:rPr>
-          <w:sz w:val="16"/>
-        </w:rPr>
-        <w:t xml:space="preserve">, “Distribution Dimensions in Software Development Projects: A Taxonomy,” </w:t>
+        <w:t xml:space="preserve">A. Sarma and A. van der Hoek, “Palantir: coordinating distributed workspaces,” in </w:t>
       </w:r>
       <w:r>
         <w:rPr>
@@ -13988,31 +14034,85 @@
           <w:iCs/>
           <w:sz w:val="16"/>
         </w:rPr>
-        <w:t xml:space="preserve">IEEE </w:t>
-      </w:r>
-      <w:proofErr w:type="spellStart"/>
+        <w:t>Computer Software and Applications Conference, 2002. COMPSAC 2002. Proceedings. 26th Annual International</w:t>
+      </w:r>
+      <w:r>
+        <w:rPr>
+          <w:sz w:val="16"/>
+        </w:rPr>
+        <w:t>, Oxford, United Kingdom, 2002, pp. 1093 – 1097.</w:t>
+      </w:r>
+    </w:p>
+    <w:p>
+      <w:pPr>
+        <w:pStyle w:val="Bibliografia"/>
+        <w:jc w:val="both"/>
+        <w:rPr>
+          <w:sz w:val="16"/>
+        </w:rPr>
+      </w:pPr>
+      <w:r>
+        <w:rPr>
+          <w:sz w:val="16"/>
+        </w:rPr>
+        <w:t>[18]</w:t>
+      </w:r>
+      <w:r>
+        <w:rPr>
+          <w:sz w:val="16"/>
+        </w:rPr>
+        <w:tab/>
+        <w:t xml:space="preserve">J. T. Biehl, M. Czerwinski, G. Smith, and G. G. Robertson, “FASTDash: A Visual Dashboard for Fostering Awareness in Software Teams,” in </w:t>
+      </w:r>
       <w:r>
         <w:rPr>
           <w:i/>
           <w:iCs/>
           <w:sz w:val="16"/>
         </w:rPr>
-        <w:t>Softw</w:t>
-      </w:r>
-      <w:proofErr w:type="spellEnd"/>
+        <w:t>Proceedings of the SIGCHI Conference on Human Factors in Computing Systems</w:t>
+      </w:r>
+      <w:r>
+        <w:rPr>
+          <w:sz w:val="16"/>
+        </w:rPr>
+        <w:t>, New York, NY, USA, 2007, pp. 1313–1322.</w:t>
+      </w:r>
+    </w:p>
+    <w:p>
+      <w:pPr>
+        <w:pStyle w:val="Bibliografia"/>
+        <w:jc w:val="both"/>
+        <w:rPr>
+          <w:sz w:val="16"/>
+        </w:rPr>
+      </w:pPr>
+      <w:r>
+        <w:rPr>
+          <w:sz w:val="16"/>
+        </w:rPr>
+        <w:t>[19]</w:t>
+      </w:r>
+      <w:r>
+        <w:rPr>
+          <w:sz w:val="16"/>
+        </w:rPr>
+        <w:tab/>
+        <w:t xml:space="preserve">P. Dewan and R. Hegde, “Semi-synchronous conflict detection and resolution in asynchronous software development,” in </w:t>
+      </w:r>
       <w:r>
         <w:rPr>
           <w:i/>
           <w:iCs/>
           <w:sz w:val="16"/>
         </w:rPr>
-        <w:t>.</w:t>
+        <w:t>Proceedings of the 10th European Conference on Computer-Supported Cooperative Work</w:t>
       </w:r>
       <w:r>
         <w:rPr>
           <w:sz w:val="16"/>
         </w:rPr>
-        <w:t>, vol. 23, no. 5, pp. 45–51, Sep. 2006.</w:t>
+        <w:t>, 2007, pp. 159–178.</w:t>
       </w:r>
     </w:p>
     <w:p>
@@ -14027,42 +14127,14 @@
         <w:rPr>
           <w:sz w:val="16"/>
         </w:rPr>
-        <w:t>[12]</w:t>
+        <w:t>[20]</w:t>
       </w:r>
       <w:r>
         <w:rPr>
           <w:sz w:val="16"/>
         </w:rPr>
         <w:tab/>
-        <w:t xml:space="preserve">R. D. </w:t>
-      </w:r>
-      <w:proofErr w:type="spellStart"/>
-      <w:r>
-        <w:rPr>
-          <w:sz w:val="16"/>
-        </w:rPr>
-        <w:t>Battin</w:t>
-      </w:r>
-      <w:proofErr w:type="spellEnd"/>
-      <w:r>
-        <w:rPr>
-          <w:sz w:val="16"/>
-        </w:rPr>
-        <w:t xml:space="preserve">, R. Crocker, J. </w:t>
-      </w:r>
-      <w:proofErr w:type="spellStart"/>
-      <w:r>
-        <w:rPr>
-          <w:sz w:val="16"/>
-        </w:rPr>
-        <w:t>Kreidler</w:t>
-      </w:r>
-      <w:proofErr w:type="spellEnd"/>
-      <w:r>
-        <w:rPr>
-          <w:sz w:val="16"/>
-        </w:rPr>
-        <w:t xml:space="preserve">, and K. Subramanian, “Leveraging resources in global software development,” </w:t>
+        <w:t xml:space="preserve">J. Wloka, B. Ryder, F. Tip, and X. Ren, “Safe-commit analysis to facilitate team software development,” in </w:t>
       </w:r>
       <w:r>
         <w:rPr>
@@ -14070,31 +14142,85 @@
           <w:iCs/>
           <w:sz w:val="16"/>
         </w:rPr>
-        <w:t xml:space="preserve">IEEE </w:t>
-      </w:r>
-      <w:proofErr w:type="spellStart"/>
+        <w:t>Proceedings of the 31st International Conference on Software Engineering</w:t>
+      </w:r>
+      <w:r>
+        <w:rPr>
+          <w:sz w:val="16"/>
+        </w:rPr>
+        <w:t>, Washington, DC, USA, 2009, pp. 507–517.</w:t>
+      </w:r>
+    </w:p>
+    <w:p>
+      <w:pPr>
+        <w:pStyle w:val="Bibliografia"/>
+        <w:jc w:val="both"/>
+        <w:rPr>
+          <w:sz w:val="16"/>
+        </w:rPr>
+      </w:pPr>
+      <w:r>
+        <w:rPr>
+          <w:sz w:val="16"/>
+        </w:rPr>
+        <w:t>[21]</w:t>
+      </w:r>
+      <w:r>
+        <w:rPr>
+          <w:sz w:val="16"/>
+        </w:rPr>
+        <w:tab/>
+        <w:t xml:space="preserve">M. L. Guimarães and A. R. Silva, “Improving early detection of software merge conflicts,” in </w:t>
+      </w:r>
       <w:r>
         <w:rPr>
           <w:i/>
           <w:iCs/>
           <w:sz w:val="16"/>
         </w:rPr>
-        <w:t>Softw</w:t>
-      </w:r>
-      <w:proofErr w:type="spellEnd"/>
+        <w:t>Proceedings of the 2012 International Conference on Software Engineering</w:t>
+      </w:r>
+      <w:r>
+        <w:rPr>
+          <w:sz w:val="16"/>
+        </w:rPr>
+        <w:t>, Piscataway, NJ, USA, 2012, pp. 342–352.</w:t>
+      </w:r>
+    </w:p>
+    <w:p>
+      <w:pPr>
+        <w:pStyle w:val="Bibliografia"/>
+        <w:jc w:val="both"/>
+        <w:rPr>
+          <w:sz w:val="16"/>
+        </w:rPr>
+      </w:pPr>
+      <w:r>
+        <w:rPr>
+          <w:sz w:val="16"/>
+        </w:rPr>
+        <w:t>[22]</w:t>
+      </w:r>
+      <w:r>
+        <w:rPr>
+          <w:sz w:val="16"/>
+        </w:rPr>
+        <w:tab/>
+        <w:t xml:space="preserve">R. Santos and L. G. P. Murta, “Evaluating the Branch Merging Effort in Version Control Systems,” in </w:t>
+      </w:r>
       <w:r>
         <w:rPr>
           <w:i/>
           <w:iCs/>
           <w:sz w:val="16"/>
         </w:rPr>
-        <w:t>.</w:t>
+        <w:t>Proceedings of the 26th Brazilian Symposium on Software Engineering (SBES)</w:t>
       </w:r>
       <w:r>
         <w:rPr>
           <w:sz w:val="16"/>
         </w:rPr>
-        <w:t>, vol. 18, no. 2, pp. 70–77, Mar. 2001.</w:t>
+        <w:t>, Natal, RN - Brazil, 2012, pp. 151–160.</w:t>
       </w:r>
     </w:p>
     <w:p>
@@ -14109,42 +14235,36 @@
         <w:rPr>
           <w:sz w:val="16"/>
         </w:rPr>
-        <w:t>[13]</w:t>
+        <w:t>[23]</w:t>
       </w:r>
       <w:r>
         <w:rPr>
           <w:sz w:val="16"/>
         </w:rPr>
         <w:tab/>
-        <w:t xml:space="preserve">D. E. Perry, H. P. </w:t>
-      </w:r>
-      <w:proofErr w:type="spellStart"/>
-      <w:r>
+        <w:t>C. M. Cesario and L. G. P. Murta, “What is going on around my repository?,” presented at the I Brazilian Workshop on Software Visualization, Evolution and Maintenance, Brasília, Brasil, 2013, pp. 14–21.</w:t>
+      </w:r>
+    </w:p>
+    <w:p>
+      <w:pPr>
+        <w:pStyle w:val="Bibliografia"/>
+        <w:jc w:val="both"/>
         <w:rPr>
           <w:sz w:val="16"/>
         </w:rPr>
-        <w:t>Siy</w:t>
-      </w:r>
-      <w:proofErr w:type="spellEnd"/>
+      </w:pPr>
       <w:r>
         <w:rPr>
           <w:sz w:val="16"/>
         </w:rPr>
-        <w:t xml:space="preserve">, and L. G. </w:t>
-      </w:r>
-      <w:proofErr w:type="spellStart"/>
+        <w:t>[24]</w:t>
+      </w:r>
       <w:r>
         <w:rPr>
           <w:sz w:val="16"/>
         </w:rPr>
-        <w:t>Votta</w:t>
-      </w:r>
-      <w:proofErr w:type="spellEnd"/>
-      <w:r>
-        <w:rPr>
-          <w:sz w:val="16"/>
-        </w:rPr>
-        <w:t xml:space="preserve">, “Parallel changes in large scale software development: an observational case study,” in </w:t>
+        <w:tab/>
+        <w:t xml:space="preserve">J. I. Maletic, A. Marcus, and M. L. Collard, “A task oriented view of software visualization,” in </w:t>
       </w:r>
       <w:r>
         <w:rPr>
@@ -14152,13 +14272,13 @@
           <w:iCs/>
           <w:sz w:val="16"/>
         </w:rPr>
-        <w:t>Proceedings of the 20th International Conference on Software engineering</w:t>
+        <w:t>First International Workshop on Visualizing Software for Understanding and Analysis, 2002. Proceedings</w:t>
       </w:r>
       <w:r>
         <w:rPr>
           <w:sz w:val="16"/>
         </w:rPr>
-        <w:t>, Washington, DC, USA, 1998, pp. 251–260.</w:t>
+        <w:t>, 2002, pp. 32–40.</w:t>
       </w:r>
     </w:p>
     <w:p>
@@ -14173,42 +14293,14 @@
         <w:rPr>
           <w:sz w:val="16"/>
         </w:rPr>
-        <w:t>[14]</w:t>
+        <w:t>[25]</w:t>
       </w:r>
       <w:r>
         <w:rPr>
           <w:sz w:val="16"/>
         </w:rPr>
         <w:tab/>
-        <w:t xml:space="preserve">I. A. da Silva, P. H. Chen, C. Van der </w:t>
-      </w:r>
-      <w:proofErr w:type="spellStart"/>
-      <w:r>
-        <w:rPr>
-          <w:sz w:val="16"/>
-        </w:rPr>
-        <w:t>Westhuizen</w:t>
-      </w:r>
-      <w:proofErr w:type="spellEnd"/>
-      <w:r>
-        <w:rPr>
-          <w:sz w:val="16"/>
-        </w:rPr>
-        <w:t xml:space="preserve">, R. M. Ripley, and A. van der </w:t>
-      </w:r>
-      <w:proofErr w:type="spellStart"/>
-      <w:r>
-        <w:rPr>
-          <w:sz w:val="16"/>
-        </w:rPr>
-        <w:t>Hoek</w:t>
-      </w:r>
-      <w:proofErr w:type="spellEnd"/>
-      <w:r>
-        <w:rPr>
-          <w:sz w:val="16"/>
-        </w:rPr>
-        <w:t xml:space="preserve">, “Lighthouse: coordination through emerging design,” in </w:t>
+        <w:t xml:space="preserve">S. Diehl, </w:t>
       </w:r>
       <w:r>
         <w:rPr>
@@ -14216,23 +14308,49 @@
           <w:iCs/>
           <w:sz w:val="16"/>
         </w:rPr>
-        <w:t xml:space="preserve">Proceedings of the 2006 OOPSLA workshop on eclipse technology </w:t>
-      </w:r>
-      <w:proofErr w:type="spellStart"/>
+        <w:t>Software Visualization: Visualizing the Structure, Behaviour, and Evolution of Software</w:t>
+      </w:r>
+      <w:r>
+        <w:rPr>
+          <w:sz w:val="16"/>
+        </w:rPr>
+        <w:t>, 2007 edition. Berlin ; New York: Springer, 2007.</w:t>
+      </w:r>
+    </w:p>
+    <w:p>
+      <w:pPr>
+        <w:pStyle w:val="Bibliografia"/>
+        <w:jc w:val="both"/>
+        <w:rPr>
+          <w:sz w:val="16"/>
+        </w:rPr>
+      </w:pPr>
+      <w:r>
+        <w:rPr>
+          <w:sz w:val="16"/>
+        </w:rPr>
+        <w:t>[26]</w:t>
+      </w:r>
+      <w:r>
+        <w:rPr>
+          <w:sz w:val="16"/>
+        </w:rPr>
+        <w:tab/>
+        <w:t xml:space="preserve">P. Dourish and V. Bellotti, “Awareness and Coordination in Shared Workspaces,” in </w:t>
+      </w:r>
       <w:r>
         <w:rPr>
           <w:i/>
           <w:iCs/>
           <w:sz w:val="16"/>
         </w:rPr>
-        <w:t>eXchange</w:t>
-      </w:r>
-      <w:proofErr w:type="spellEnd"/>
+        <w:t>Proceedings of the 1992 ACM Conference on Computer-supported Cooperative Work</w:t>
+      </w:r>
       <w:r>
         <w:rPr>
           <w:sz w:val="16"/>
         </w:rPr>
-        <w:t>, New York, NY, USA, 2006, pp. 11–15.</w:t>
+        <w:t>, New York, NY, USA, 1992, pp. 107–114.</w:t>
       </w:r>
     </w:p>
     <w:p>
@@ -14247,42 +14365,21 @@
         <w:rPr>
           <w:sz w:val="16"/>
         </w:rPr>
-        <w:t>[15]</w:t>
+        <w:t>[27]</w:t>
       </w:r>
       <w:r>
         <w:rPr>
           <w:sz w:val="16"/>
         </w:rPr>
         <w:tab/>
-        <w:t xml:space="preserve">Y. </w:t>
-      </w:r>
-      <w:proofErr w:type="spellStart"/>
+        <w:t xml:space="preserve">I. Steinmacher, A. Chaves, and M. Gerosa, “Awareness Support in Distributed Software Development: A Systematic Review and </w:t>
+      </w:r>
       <w:r>
         <w:rPr>
           <w:sz w:val="16"/>
         </w:rPr>
-        <w:t>Brun</w:t>
-      </w:r>
-      <w:proofErr w:type="spellEnd"/>
-      <w:r>
-        <w:rPr>
-          <w:sz w:val="16"/>
-        </w:rPr>
-        <w:t xml:space="preserve">, R. Holmes, M. D. Ernst, and D. </w:t>
-      </w:r>
-      <w:proofErr w:type="spellStart"/>
-      <w:r>
-        <w:rPr>
-          <w:sz w:val="16"/>
-        </w:rPr>
-        <w:t>Notkin</w:t>
-      </w:r>
-      <w:proofErr w:type="spellEnd"/>
-      <w:r>
-        <w:rPr>
-          <w:sz w:val="16"/>
-        </w:rPr>
-        <w:t xml:space="preserve">, “Proactive detection of collaboration conflicts,” in </w:t>
+        <w:lastRenderedPageBreak/>
+        <w:t xml:space="preserve">Mapping of the Literature,” </w:t>
       </w:r>
       <w:r>
         <w:rPr>
@@ -14290,13 +14387,13 @@
           <w:iCs/>
           <w:sz w:val="16"/>
         </w:rPr>
-        <w:t>Proceedings of the 19th ACM SIGSOFT symposium and the 13th European conference on Foundations of software engineering</w:t>
+        <w:t>Comput. Support. Coop. Work CSCW</w:t>
       </w:r>
       <w:r>
         <w:rPr>
           <w:sz w:val="16"/>
         </w:rPr>
-        <w:t>, New York, NY, USA, 2011, pp. 168–178.</w:t>
+        <w:t>, pp. 1–46, May 2012.</w:t>
       </w:r>
     </w:p>
     <w:p>
@@ -14311,28 +14408,14 @@
         <w:rPr>
           <w:sz w:val="16"/>
         </w:rPr>
-        <w:t>[16]</w:t>
+        <w:t>[28]</w:t>
       </w:r>
       <w:r>
         <w:rPr>
           <w:sz w:val="16"/>
         </w:rPr>
         <w:tab/>
-        <w:t xml:space="preserve">B. Appleton, S. </w:t>
-      </w:r>
-      <w:proofErr w:type="spellStart"/>
-      <w:r>
-        <w:rPr>
-          <w:sz w:val="16"/>
-        </w:rPr>
-        <w:t>Berczuk</w:t>
-      </w:r>
-      <w:proofErr w:type="spellEnd"/>
-      <w:r>
-        <w:rPr>
-          <w:sz w:val="16"/>
-        </w:rPr>
-        <w:t xml:space="preserve">, R. Cabrera, and R. Orenstein, “Streamed lines: Branching patterns for parallel software development,” in </w:t>
+        <w:t xml:space="preserve">C. Gutwin, K. Schneider, D. Paquette, and R. Penner, “Supporting group awareness in distributed software development,” in </w:t>
       </w:r>
       <w:r>
         <w:rPr>
@@ -14340,13 +14423,13 @@
           <w:iCs/>
           <w:sz w:val="16"/>
         </w:rPr>
-        <w:t>Proceedings of the 1998 Pattern Languages of Programs Conference</w:t>
+        <w:t>Engineering Human Computer Interaction and Interactive Systems</w:t>
       </w:r>
       <w:r>
         <w:rPr>
           <w:sz w:val="16"/>
         </w:rPr>
-        <w:t>, Monticello, Illinois, USA, 1998, vol. 98.</w:t>
+        <w:t>, vol. 3425, R. Bastide, P. Palanque, and J. Roth, Eds. Berlin, Heidelberg: Springer Berlin Heidelberg, 2005.</w:t>
       </w:r>
     </w:p>
     <w:p>
@@ -14361,56 +14444,14 @@
         <w:rPr>
           <w:sz w:val="16"/>
         </w:rPr>
-        <w:t>[17]</w:t>
+        <w:t>[29]</w:t>
       </w:r>
       <w:r>
         <w:rPr>
           <w:sz w:val="16"/>
         </w:rPr>
         <w:tab/>
-        <w:t xml:space="preserve">A. </w:t>
-      </w:r>
-      <w:proofErr w:type="spellStart"/>
-      <w:r>
-        <w:rPr>
-          <w:sz w:val="16"/>
-        </w:rPr>
-        <w:t>Sarma</w:t>
-      </w:r>
-      <w:proofErr w:type="spellEnd"/>
-      <w:r>
-        <w:rPr>
-          <w:sz w:val="16"/>
-        </w:rPr>
-        <w:t xml:space="preserve"> and A. van der </w:t>
-      </w:r>
-      <w:proofErr w:type="spellStart"/>
-      <w:r>
-        <w:rPr>
-          <w:sz w:val="16"/>
-        </w:rPr>
-        <w:t>Hoek</w:t>
-      </w:r>
-      <w:proofErr w:type="spellEnd"/>
-      <w:r>
-        <w:rPr>
-          <w:sz w:val="16"/>
-        </w:rPr>
-        <w:t>, “</w:t>
-      </w:r>
-      <w:proofErr w:type="spellStart"/>
-      <w:r>
-        <w:rPr>
-          <w:sz w:val="16"/>
-        </w:rPr>
-        <w:t>Palantir</w:t>
-      </w:r>
-      <w:proofErr w:type="spellEnd"/>
-      <w:r>
-        <w:rPr>
-          <w:sz w:val="16"/>
-        </w:rPr>
-        <w:t xml:space="preserve">: coordinating distributed workspaces,” in </w:t>
+        <w:t xml:space="preserve">C. Collberg, S. Kobourov, J. Nagra, J. Pitts, and K. Wampler, “A System for Graph-based Visualization of the Evolution of Software,” in </w:t>
       </w:r>
       <w:r>
         <w:rPr>
@@ -14418,31 +14459,85 @@
           <w:iCs/>
           <w:sz w:val="16"/>
         </w:rPr>
-        <w:t xml:space="preserve">Computer Software and Applications Conference, 2002. COMPSAC 2002. Proceedings. </w:t>
-      </w:r>
-      <w:proofErr w:type="gramStart"/>
+        <w:t>Proceedings of the 2003 ACM Symposium on Software Visualization</w:t>
+      </w:r>
+      <w:r>
+        <w:rPr>
+          <w:sz w:val="16"/>
+        </w:rPr>
+        <w:t>, New York, NY, USA, 2003, p. 77–ff.</w:t>
+      </w:r>
+    </w:p>
+    <w:p>
+      <w:pPr>
+        <w:pStyle w:val="Bibliografia"/>
+        <w:jc w:val="both"/>
+        <w:rPr>
+          <w:sz w:val="16"/>
+        </w:rPr>
+      </w:pPr>
+      <w:r>
+        <w:rPr>
+          <w:sz w:val="16"/>
+        </w:rPr>
+        <w:t>[30]</w:t>
+      </w:r>
+      <w:r>
+        <w:rPr>
+          <w:sz w:val="16"/>
+        </w:rPr>
+        <w:tab/>
+        <w:t xml:space="preserve">M. Lanza, “The Evolution Matrix: Recovering Software Evolution Using Software Visualization Techniques,” in </w:t>
+      </w:r>
       <w:r>
         <w:rPr>
           <w:i/>
           <w:iCs/>
           <w:sz w:val="16"/>
         </w:rPr>
-        <w:t>26th</w:t>
-      </w:r>
-      <w:proofErr w:type="gramEnd"/>
+        <w:t>Proceedings of the 4th International Workshop on Principles of Software Evolution</w:t>
+      </w:r>
+      <w:r>
+        <w:rPr>
+          <w:sz w:val="16"/>
+        </w:rPr>
+        <w:t>, New York, NY, USA, 2001, pp. 37–42.</w:t>
+      </w:r>
+    </w:p>
+    <w:p>
+      <w:pPr>
+        <w:pStyle w:val="Bibliografia"/>
+        <w:jc w:val="both"/>
+        <w:rPr>
+          <w:sz w:val="16"/>
+        </w:rPr>
+      </w:pPr>
+      <w:r>
+        <w:rPr>
+          <w:sz w:val="16"/>
+        </w:rPr>
+        <w:t>[31]</w:t>
+      </w:r>
+      <w:r>
+        <w:rPr>
+          <w:sz w:val="16"/>
+        </w:rPr>
+        <w:tab/>
+        <w:t xml:space="preserve">L. Voinea, A. Telea, and J. J. van Wijk, “CVSscan: Visualization of Code Evolution,” in </w:t>
+      </w:r>
       <w:r>
         <w:rPr>
           <w:i/>
           <w:iCs/>
           <w:sz w:val="16"/>
         </w:rPr>
-        <w:t xml:space="preserve"> Annual International</w:t>
+        <w:t>Proceedings of the 2005 ACM Symposium on Software Visualization</w:t>
       </w:r>
       <w:r>
         <w:rPr>
           <w:sz w:val="16"/>
         </w:rPr>
-        <w:t>, Oxford, United Kingdom, 2002, pp. 1093 – 1097.</w:t>
+        <w:t>, New York, NY, USA, 2005, pp. 47–56.</w:t>
       </w:r>
     </w:p>
     <w:p>
@@ -14457,42 +14552,14 @@
         <w:rPr>
           <w:sz w:val="16"/>
         </w:rPr>
-        <w:t>[18]</w:t>
+        <w:t>[32]</w:t>
       </w:r>
       <w:r>
         <w:rPr>
           <w:sz w:val="16"/>
         </w:rPr>
         <w:tab/>
-        <w:t xml:space="preserve">J. T. </w:t>
-      </w:r>
-      <w:proofErr w:type="spellStart"/>
-      <w:r>
-        <w:rPr>
-          <w:sz w:val="16"/>
-        </w:rPr>
-        <w:t>Biehl</w:t>
-      </w:r>
-      <w:proofErr w:type="spellEnd"/>
-      <w:r>
-        <w:rPr>
-          <w:sz w:val="16"/>
-        </w:rPr>
-        <w:t>, M. Czerwinski, G. Smith, and G. G. Robertson, “</w:t>
-      </w:r>
-      <w:proofErr w:type="spellStart"/>
-      <w:r>
-        <w:rPr>
-          <w:sz w:val="16"/>
-        </w:rPr>
-        <w:t>FASTDash</w:t>
-      </w:r>
-      <w:proofErr w:type="spellEnd"/>
-      <w:r>
-        <w:rPr>
-          <w:sz w:val="16"/>
-        </w:rPr>
-        <w:t xml:space="preserve">: A Visual Dashboard for Fostering Awareness in Software Teams,” in </w:t>
+        <w:t xml:space="preserve">E. Gilbert and K. Karahalios, “LifeSource: Two CVS Visualizations,” in </w:t>
       </w:r>
       <w:r>
         <w:rPr>
@@ -14500,13 +14567,13 @@
           <w:iCs/>
           <w:sz w:val="16"/>
         </w:rPr>
-        <w:t>Proceedings of the SIGCHI Conference on Human Factors in Computing Systems</w:t>
+        <w:t>CHI ’06 Extended Abstracts on Human Factors in Computing Systems</w:t>
       </w:r>
       <w:r>
         <w:rPr>
           <w:sz w:val="16"/>
         </w:rPr>
-        <w:t>, New York, NY, USA, 2007, pp. 1313–1322.</w:t>
+        <w:t>, New York, NY, USA, 2006, pp. 791–796.</w:t>
       </w:r>
     </w:p>
     <w:p>
@@ -14521,42 +14588,14 @@
         <w:rPr>
           <w:sz w:val="16"/>
         </w:rPr>
-        <w:t>[19]</w:t>
+        <w:t>[33]</w:t>
       </w:r>
       <w:r>
         <w:rPr>
           <w:sz w:val="16"/>
         </w:rPr>
         <w:tab/>
-        <w:t xml:space="preserve">P. </w:t>
-      </w:r>
-      <w:proofErr w:type="spellStart"/>
-      <w:r>
-        <w:rPr>
-          <w:sz w:val="16"/>
-        </w:rPr>
-        <w:t>Dewan</w:t>
-      </w:r>
-      <w:proofErr w:type="spellEnd"/>
-      <w:r>
-        <w:rPr>
-          <w:sz w:val="16"/>
-        </w:rPr>
-        <w:t xml:space="preserve"> and R. </w:t>
-      </w:r>
-      <w:proofErr w:type="spellStart"/>
-      <w:r>
-        <w:rPr>
-          <w:sz w:val="16"/>
-        </w:rPr>
-        <w:t>Hegde</w:t>
-      </w:r>
-      <w:proofErr w:type="spellEnd"/>
-      <w:r>
-        <w:rPr>
-          <w:sz w:val="16"/>
-        </w:rPr>
-        <w:t xml:space="preserve">, “Semi-synchronous conflict detection and resolution in asynchronous software development,” in </w:t>
+        <w:t xml:space="preserve">S. Elsen, “VisGi: Visualizing Git branches,” in </w:t>
       </w:r>
       <w:r>
         <w:rPr>
@@ -14564,13 +14603,13 @@
           <w:iCs/>
           <w:sz w:val="16"/>
         </w:rPr>
-        <w:t>Proceedings of the 10th European Conference on Computer-Supported Cooperative Work</w:t>
+        <w:t>2013 First IEEE Working Conference on Software Visualization (VISSOFT)</w:t>
       </w:r>
       <w:r>
         <w:rPr>
           <w:sz w:val="16"/>
         </w:rPr>
-        <w:t>, 2007, pp. 159–178.</w:t>
+        <w:t>, 2013, pp. 1–4.</w:t>
       </w:r>
     </w:p>
     <w:p>
@@ -14585,28 +14624,14 @@
         <w:rPr>
           <w:sz w:val="16"/>
         </w:rPr>
-        <w:t>[20]</w:t>
+        <w:t>[34]</w:t>
       </w:r>
       <w:r>
         <w:rPr>
           <w:sz w:val="16"/>
         </w:rPr>
         <w:tab/>
-        <w:t xml:space="preserve">J. </w:t>
-      </w:r>
-      <w:proofErr w:type="spellStart"/>
-      <w:r>
-        <w:rPr>
-          <w:sz w:val="16"/>
-        </w:rPr>
-        <w:t>Wloka</w:t>
-      </w:r>
-      <w:proofErr w:type="spellEnd"/>
-      <w:r>
-        <w:rPr>
-          <w:sz w:val="16"/>
-        </w:rPr>
-        <w:t xml:space="preserve">, B. Ryder, F. Tip, and X. Ren, “Safe-commit analysis to facilitate team software development,” in </w:t>
+        <w:t xml:space="preserve">H. Koike and H.-C. Chu, “VRCS: integrating version control and module management using interactive three-dimensional graphics,” in </w:t>
       </w:r>
       <w:r>
         <w:rPr>
@@ -14614,13 +14639,13 @@
           <w:iCs/>
           <w:sz w:val="16"/>
         </w:rPr>
-        <w:t>Proceedings of the 31st International Conference on Software Engineering</w:t>
+        <w:t>1997 IEEE Symposium on Visual Languages, 1997. Proceedings</w:t>
       </w:r>
       <w:r>
         <w:rPr>
           <w:sz w:val="16"/>
         </w:rPr>
-        <w:t>, Washington, DC, USA, 2009, pp. 507–517.</w:t>
+        <w:t>, 1997, pp. 168–173.</w:t>
       </w:r>
     </w:p>
     <w:p>
@@ -14635,957 +14660,14 @@
         <w:rPr>
           <w:sz w:val="16"/>
         </w:rPr>
-        <w:t>[21]</w:t>
+        <w:t>[35]</w:t>
       </w:r>
       <w:r>
         <w:rPr>
           <w:sz w:val="16"/>
         </w:rPr>
         <w:tab/>
-        <w:t xml:space="preserve">M. L. </w:t>
-      </w:r>
-      <w:proofErr w:type="spellStart"/>
-      <w:r>
-        <w:rPr>
-          <w:sz w:val="16"/>
-        </w:rPr>
-        <w:t>Guimarães</w:t>
-      </w:r>
-      <w:proofErr w:type="spellEnd"/>
-      <w:r>
-        <w:rPr>
-          <w:sz w:val="16"/>
-        </w:rPr>
-        <w:t xml:space="preserve"> and A. R. Silva, “Improving early detection of software merge conflicts,” in </w:t>
-      </w:r>
-      <w:r>
-        <w:rPr>
-          <w:i/>
-          <w:iCs/>
-          <w:sz w:val="16"/>
-        </w:rPr>
-        <w:t>Proceedings of the 2012 International Conference on Software Engineering</w:t>
-      </w:r>
-      <w:r>
-        <w:rPr>
-          <w:sz w:val="16"/>
-        </w:rPr>
-        <w:t>, Piscataway, NJ, USA, 2012, pp. 342–352.</w:t>
-      </w:r>
-    </w:p>
-    <w:p>
-      <w:pPr>
-        <w:pStyle w:val="Bibliografia"/>
-        <w:jc w:val="both"/>
-        <w:rPr>
-          <w:sz w:val="16"/>
-        </w:rPr>
-      </w:pPr>
-      <w:r>
-        <w:rPr>
-          <w:sz w:val="16"/>
-        </w:rPr>
-        <w:t>[22]</w:t>
-      </w:r>
-      <w:r>
-        <w:rPr>
-          <w:sz w:val="16"/>
-        </w:rPr>
-        <w:tab/>
-        <w:t xml:space="preserve">R. Santos and L. G. P. </w:t>
-      </w:r>
-      <w:proofErr w:type="spellStart"/>
-      <w:r>
-        <w:rPr>
-          <w:sz w:val="16"/>
-        </w:rPr>
-        <w:t>Murta</w:t>
-      </w:r>
-      <w:proofErr w:type="spellEnd"/>
-      <w:r>
-        <w:rPr>
-          <w:sz w:val="16"/>
-        </w:rPr>
-        <w:t xml:space="preserve">, “Evaluating the Branch Merging Effort in Version Control Systems,” in </w:t>
-      </w:r>
-      <w:r>
-        <w:rPr>
-          <w:i/>
-          <w:iCs/>
-          <w:sz w:val="16"/>
-        </w:rPr>
-        <w:t>Proceedings of the 26th Brazilian Symposium on Software Engineering (SBES)</w:t>
-      </w:r>
-      <w:r>
-        <w:rPr>
-          <w:sz w:val="16"/>
-        </w:rPr>
-        <w:t>, Natal, RN - Brazil, 2012, pp. 151–160.</w:t>
-      </w:r>
-    </w:p>
-    <w:p>
-      <w:pPr>
-        <w:pStyle w:val="Bibliografia"/>
-        <w:jc w:val="both"/>
-        <w:rPr>
-          <w:sz w:val="16"/>
-        </w:rPr>
-      </w:pPr>
-      <w:r>
-        <w:rPr>
-          <w:sz w:val="16"/>
-        </w:rPr>
-        <w:t>[23]</w:t>
-      </w:r>
-      <w:r>
-        <w:rPr>
-          <w:sz w:val="16"/>
-        </w:rPr>
-        <w:tab/>
-        <w:t xml:space="preserve">C. M. Cesario and L. G. P. </w:t>
-      </w:r>
-      <w:proofErr w:type="spellStart"/>
-      <w:r>
-        <w:rPr>
-          <w:sz w:val="16"/>
-        </w:rPr>
-        <w:t>Murta</w:t>
-      </w:r>
-      <w:proofErr w:type="spellEnd"/>
-      <w:r>
-        <w:rPr>
-          <w:sz w:val="16"/>
-        </w:rPr>
-        <w:t xml:space="preserve">, “What is going on around my repository?,” presented at the I Brazilian Workshop on Software Visualization, Evolution and Maintenance, Brasília, </w:t>
-      </w:r>
-      <w:proofErr w:type="spellStart"/>
-      <w:r>
-        <w:rPr>
-          <w:sz w:val="16"/>
-        </w:rPr>
-        <w:t>Brasil</w:t>
-      </w:r>
-      <w:proofErr w:type="spellEnd"/>
-      <w:r>
-        <w:rPr>
-          <w:sz w:val="16"/>
-        </w:rPr>
-        <w:t>, 2013, pp. 14–21.</w:t>
-      </w:r>
-    </w:p>
-    <w:p>
-      <w:pPr>
-        <w:pStyle w:val="Bibliografia"/>
-        <w:jc w:val="both"/>
-        <w:rPr>
-          <w:sz w:val="16"/>
-        </w:rPr>
-      </w:pPr>
-      <w:r>
-        <w:rPr>
-          <w:sz w:val="16"/>
-        </w:rPr>
-        <w:t>[24]</w:t>
-      </w:r>
-      <w:r>
-        <w:rPr>
-          <w:sz w:val="16"/>
-        </w:rPr>
-        <w:tab/>
-        <w:t xml:space="preserve">J. I. </w:t>
-      </w:r>
-      <w:proofErr w:type="spellStart"/>
-      <w:r>
-        <w:rPr>
-          <w:sz w:val="16"/>
-        </w:rPr>
-        <w:t>Maletic</w:t>
-      </w:r>
-      <w:proofErr w:type="spellEnd"/>
-      <w:r>
-        <w:rPr>
-          <w:sz w:val="16"/>
-        </w:rPr>
-        <w:t xml:space="preserve">, A. Marcus, and M. L. Collard, “A task oriented view of software visualization,” in </w:t>
-      </w:r>
-      <w:r>
-        <w:rPr>
-          <w:i/>
-          <w:iCs/>
-          <w:sz w:val="16"/>
-        </w:rPr>
-        <w:t>First International Workshop on Visualizing Software for Understanding and Analysis, 2002. Proceedings</w:t>
-      </w:r>
-      <w:r>
-        <w:rPr>
-          <w:sz w:val="16"/>
-        </w:rPr>
-        <w:t>, 2002, pp. 32–40.</w:t>
-      </w:r>
-    </w:p>
-    <w:p>
-      <w:pPr>
-        <w:pStyle w:val="Bibliografia"/>
-        <w:jc w:val="both"/>
-        <w:rPr>
-          <w:sz w:val="16"/>
-        </w:rPr>
-      </w:pPr>
-      <w:r>
-        <w:rPr>
-          <w:sz w:val="16"/>
-        </w:rPr>
-        <w:t>[25]</w:t>
-      </w:r>
-      <w:r>
-        <w:rPr>
-          <w:sz w:val="16"/>
-        </w:rPr>
-        <w:tab/>
-        <w:t xml:space="preserve">S. Diehl, </w:t>
-      </w:r>
-      <w:r>
-        <w:rPr>
-          <w:i/>
-          <w:iCs/>
-          <w:sz w:val="16"/>
-        </w:rPr>
-        <w:t xml:space="preserve">Software Visualization: Visualizing the Structure, </w:t>
-      </w:r>
-      <w:proofErr w:type="spellStart"/>
-      <w:r>
-        <w:rPr>
-          <w:i/>
-          <w:iCs/>
-          <w:sz w:val="16"/>
-        </w:rPr>
-        <w:t>Behaviour</w:t>
-      </w:r>
-      <w:proofErr w:type="spellEnd"/>
-      <w:r>
-        <w:rPr>
-          <w:i/>
-          <w:iCs/>
-          <w:sz w:val="16"/>
-        </w:rPr>
-        <w:t>, and Evolution of Software</w:t>
-      </w:r>
-      <w:r>
-        <w:rPr>
-          <w:sz w:val="16"/>
-        </w:rPr>
-        <w:t>, 2007 edition. Berlin ; New York: Springer, 2007.</w:t>
-      </w:r>
-    </w:p>
-    <w:p>
-      <w:pPr>
-        <w:pStyle w:val="Bibliografia"/>
-        <w:jc w:val="both"/>
-        <w:rPr>
-          <w:sz w:val="16"/>
-        </w:rPr>
-      </w:pPr>
-      <w:r>
-        <w:rPr>
-          <w:sz w:val="16"/>
-        </w:rPr>
-        <w:t>[26]</w:t>
-      </w:r>
-      <w:r>
-        <w:rPr>
-          <w:sz w:val="16"/>
-        </w:rPr>
-        <w:tab/>
-        <w:t xml:space="preserve">P. </w:t>
-      </w:r>
-      <w:proofErr w:type="spellStart"/>
-      <w:r>
-        <w:rPr>
-          <w:sz w:val="16"/>
-        </w:rPr>
-        <w:t>Dourish</w:t>
-      </w:r>
-      <w:proofErr w:type="spellEnd"/>
-      <w:r>
-        <w:rPr>
-          <w:sz w:val="16"/>
-        </w:rPr>
-        <w:t xml:space="preserve"> and V. </w:t>
-      </w:r>
-      <w:proofErr w:type="spellStart"/>
-      <w:r>
-        <w:rPr>
-          <w:sz w:val="16"/>
-        </w:rPr>
-        <w:t>Bellotti</w:t>
-      </w:r>
-      <w:proofErr w:type="spellEnd"/>
-      <w:r>
-        <w:rPr>
-          <w:sz w:val="16"/>
-        </w:rPr>
-        <w:t xml:space="preserve">, “Awareness and Coordination in Shared Workspaces,” in </w:t>
-      </w:r>
-      <w:r>
-        <w:rPr>
-          <w:i/>
-          <w:iCs/>
-          <w:sz w:val="16"/>
-        </w:rPr>
-        <w:t>Proceedings of the 1992 ACM Conference on Computer-supported Cooperative Work</w:t>
-      </w:r>
-      <w:r>
-        <w:rPr>
-          <w:sz w:val="16"/>
-        </w:rPr>
-        <w:t>, New York, NY, USA, 1992, pp. 107–114.</w:t>
-      </w:r>
-    </w:p>
-    <w:p>
-      <w:pPr>
-        <w:pStyle w:val="Bibliografia"/>
-        <w:jc w:val="both"/>
-        <w:rPr>
-          <w:sz w:val="16"/>
-        </w:rPr>
-      </w:pPr>
-      <w:r>
-        <w:rPr>
-          <w:sz w:val="16"/>
-        </w:rPr>
-        <w:t>[27]</w:t>
-      </w:r>
-      <w:r>
-        <w:rPr>
-          <w:sz w:val="16"/>
-        </w:rPr>
-        <w:tab/>
-        <w:t xml:space="preserve">I. </w:t>
-      </w:r>
-      <w:proofErr w:type="spellStart"/>
-      <w:r>
-        <w:rPr>
-          <w:sz w:val="16"/>
-        </w:rPr>
-        <w:t>Steinmacher</w:t>
-      </w:r>
-      <w:proofErr w:type="spellEnd"/>
-      <w:r>
-        <w:rPr>
-          <w:sz w:val="16"/>
-        </w:rPr>
-        <w:t xml:space="preserve">, A. Chaves, and M. </w:t>
-      </w:r>
-      <w:proofErr w:type="spellStart"/>
-      <w:r>
-        <w:rPr>
-          <w:sz w:val="16"/>
-        </w:rPr>
-        <w:t>Gerosa</w:t>
-      </w:r>
-      <w:proofErr w:type="spellEnd"/>
-      <w:r>
-        <w:rPr>
-          <w:sz w:val="16"/>
-        </w:rPr>
-        <w:t xml:space="preserve">, “Awareness Support in Distributed Software Development: A Systematic Review and </w:t>
-      </w:r>
-      <w:r>
-        <w:rPr>
-          <w:sz w:val="16"/>
-        </w:rPr>
-        <w:lastRenderedPageBreak/>
-        <w:t xml:space="preserve">Mapping of the Literature,” </w:t>
-      </w:r>
-      <w:proofErr w:type="spellStart"/>
-      <w:r>
-        <w:rPr>
-          <w:i/>
-          <w:iCs/>
-          <w:sz w:val="16"/>
-        </w:rPr>
-        <w:t>Comput</w:t>
-      </w:r>
-      <w:proofErr w:type="spellEnd"/>
-      <w:r>
-        <w:rPr>
-          <w:i/>
-          <w:iCs/>
-          <w:sz w:val="16"/>
-        </w:rPr>
-        <w:t>. Support. Coop. Work CSCW</w:t>
-      </w:r>
-      <w:r>
-        <w:rPr>
-          <w:sz w:val="16"/>
-        </w:rPr>
-        <w:t>, pp. 1–46, May 2012.</w:t>
-      </w:r>
-    </w:p>
-    <w:p>
-      <w:pPr>
-        <w:pStyle w:val="Bibliografia"/>
-        <w:jc w:val="both"/>
-        <w:rPr>
-          <w:sz w:val="16"/>
-        </w:rPr>
-      </w:pPr>
-      <w:r>
-        <w:rPr>
-          <w:sz w:val="16"/>
-        </w:rPr>
-        <w:t>[28]</w:t>
-      </w:r>
-      <w:r>
-        <w:rPr>
-          <w:sz w:val="16"/>
-        </w:rPr>
-        <w:tab/>
-        <w:t xml:space="preserve">C. </w:t>
-      </w:r>
-      <w:proofErr w:type="spellStart"/>
-      <w:r>
-        <w:rPr>
-          <w:sz w:val="16"/>
-        </w:rPr>
-        <w:t>Gutwin</w:t>
-      </w:r>
-      <w:proofErr w:type="spellEnd"/>
-      <w:r>
-        <w:rPr>
-          <w:sz w:val="16"/>
-        </w:rPr>
-        <w:t xml:space="preserve">, K. Schneider, D. Paquette, and R. </w:t>
-      </w:r>
-      <w:proofErr w:type="spellStart"/>
-      <w:r>
-        <w:rPr>
-          <w:sz w:val="16"/>
-        </w:rPr>
-        <w:t>Penner</w:t>
-      </w:r>
-      <w:proofErr w:type="spellEnd"/>
-      <w:r>
-        <w:rPr>
-          <w:sz w:val="16"/>
-        </w:rPr>
-        <w:t xml:space="preserve">, “Supporting group awareness in distributed software development,” in </w:t>
-      </w:r>
-      <w:r>
-        <w:rPr>
-          <w:i/>
-          <w:iCs/>
-          <w:sz w:val="16"/>
-        </w:rPr>
-        <w:t>Engineering Human Computer Interaction and Interactive Systems</w:t>
-      </w:r>
-      <w:r>
-        <w:rPr>
-          <w:sz w:val="16"/>
-        </w:rPr>
-        <w:t xml:space="preserve">, vol. 3425, R. </w:t>
-      </w:r>
-      <w:proofErr w:type="spellStart"/>
-      <w:r>
-        <w:rPr>
-          <w:sz w:val="16"/>
-        </w:rPr>
-        <w:t>Bastide</w:t>
-      </w:r>
-      <w:proofErr w:type="spellEnd"/>
-      <w:r>
-        <w:rPr>
-          <w:sz w:val="16"/>
-        </w:rPr>
-        <w:t xml:space="preserve">, P. </w:t>
-      </w:r>
-      <w:proofErr w:type="spellStart"/>
-      <w:r>
-        <w:rPr>
-          <w:sz w:val="16"/>
-        </w:rPr>
-        <w:t>Palanque</w:t>
-      </w:r>
-      <w:proofErr w:type="spellEnd"/>
-      <w:r>
-        <w:rPr>
-          <w:sz w:val="16"/>
-        </w:rPr>
-        <w:t>, and J. Roth, Eds. Berlin, Heidelberg: Springer Berlin Heidelberg, 2005.</w:t>
-      </w:r>
-    </w:p>
-    <w:p>
-      <w:pPr>
-        <w:pStyle w:val="Bibliografia"/>
-        <w:jc w:val="both"/>
-        <w:rPr>
-          <w:sz w:val="16"/>
-        </w:rPr>
-      </w:pPr>
-      <w:r>
-        <w:rPr>
-          <w:sz w:val="16"/>
-        </w:rPr>
-        <w:t>[29]</w:t>
-      </w:r>
-      <w:r>
-        <w:rPr>
-          <w:sz w:val="16"/>
-        </w:rPr>
-        <w:tab/>
-        <w:t xml:space="preserve">C. </w:t>
-      </w:r>
-      <w:proofErr w:type="spellStart"/>
-      <w:r>
-        <w:rPr>
-          <w:sz w:val="16"/>
-        </w:rPr>
-        <w:t>Collberg</w:t>
-      </w:r>
-      <w:proofErr w:type="spellEnd"/>
-      <w:r>
-        <w:rPr>
-          <w:sz w:val="16"/>
-        </w:rPr>
-        <w:t xml:space="preserve">, S. </w:t>
-      </w:r>
-      <w:proofErr w:type="spellStart"/>
-      <w:r>
-        <w:rPr>
-          <w:sz w:val="16"/>
-        </w:rPr>
-        <w:t>Kobourov</w:t>
-      </w:r>
-      <w:proofErr w:type="spellEnd"/>
-      <w:r>
-        <w:rPr>
-          <w:sz w:val="16"/>
-        </w:rPr>
-        <w:t xml:space="preserve">, J. </w:t>
-      </w:r>
-      <w:proofErr w:type="spellStart"/>
-      <w:r>
-        <w:rPr>
-          <w:sz w:val="16"/>
-        </w:rPr>
-        <w:t>Nagra</w:t>
-      </w:r>
-      <w:proofErr w:type="spellEnd"/>
-      <w:r>
-        <w:rPr>
-          <w:sz w:val="16"/>
-        </w:rPr>
-        <w:t xml:space="preserve">, J. Pitts, and K. </w:t>
-      </w:r>
-      <w:proofErr w:type="spellStart"/>
-      <w:r>
-        <w:rPr>
-          <w:sz w:val="16"/>
-        </w:rPr>
-        <w:t>Wampler</w:t>
-      </w:r>
-      <w:proofErr w:type="spellEnd"/>
-      <w:r>
-        <w:rPr>
-          <w:sz w:val="16"/>
-        </w:rPr>
-        <w:t xml:space="preserve">, “A System for Graph-based Visualization of the Evolution of Software,” in </w:t>
-      </w:r>
-      <w:r>
-        <w:rPr>
-          <w:i/>
-          <w:iCs/>
-          <w:sz w:val="16"/>
-        </w:rPr>
-        <w:t>Proceedings of the 2003 ACM Symposium on Software Visualization</w:t>
-      </w:r>
-      <w:r>
-        <w:rPr>
-          <w:sz w:val="16"/>
-        </w:rPr>
-        <w:t>, New York, NY, USA, 2003, p. 77–ff.</w:t>
-      </w:r>
-    </w:p>
-    <w:p>
-      <w:pPr>
-        <w:pStyle w:val="Bibliografia"/>
-        <w:jc w:val="both"/>
-        <w:rPr>
-          <w:sz w:val="16"/>
-        </w:rPr>
-      </w:pPr>
-      <w:r>
-        <w:rPr>
-          <w:sz w:val="16"/>
-        </w:rPr>
-        <w:t>[30]</w:t>
-      </w:r>
-      <w:r>
-        <w:rPr>
-          <w:sz w:val="16"/>
-        </w:rPr>
-        <w:tab/>
-        <w:t xml:space="preserve">M. </w:t>
-      </w:r>
-      <w:proofErr w:type="spellStart"/>
-      <w:r>
-        <w:rPr>
-          <w:sz w:val="16"/>
-        </w:rPr>
-        <w:t>Lanza</w:t>
-      </w:r>
-      <w:proofErr w:type="spellEnd"/>
-      <w:r>
-        <w:rPr>
-          <w:sz w:val="16"/>
-        </w:rPr>
-        <w:t xml:space="preserve">, “The Evolution Matrix: Recovering Software Evolution Using Software Visualization Techniques,” in </w:t>
-      </w:r>
-      <w:r>
-        <w:rPr>
-          <w:i/>
-          <w:iCs/>
-          <w:sz w:val="16"/>
-        </w:rPr>
-        <w:t xml:space="preserve">Proceedings of the </w:t>
-      </w:r>
-      <w:proofErr w:type="gramStart"/>
-      <w:r>
-        <w:rPr>
-          <w:i/>
-          <w:iCs/>
-          <w:sz w:val="16"/>
-        </w:rPr>
-        <w:t>4th</w:t>
-      </w:r>
-      <w:proofErr w:type="gramEnd"/>
-      <w:r>
-        <w:rPr>
-          <w:i/>
-          <w:iCs/>
-          <w:sz w:val="16"/>
-        </w:rPr>
-        <w:t xml:space="preserve"> International Workshop on Principles of Software Evolution</w:t>
-      </w:r>
-      <w:r>
-        <w:rPr>
-          <w:sz w:val="16"/>
-        </w:rPr>
-        <w:t>, New York, NY, USA, 2001, pp. 37–42.</w:t>
-      </w:r>
-    </w:p>
-    <w:p>
-      <w:pPr>
-        <w:pStyle w:val="Bibliografia"/>
-        <w:jc w:val="both"/>
-        <w:rPr>
-          <w:sz w:val="16"/>
-        </w:rPr>
-      </w:pPr>
-      <w:r>
-        <w:rPr>
-          <w:sz w:val="16"/>
-        </w:rPr>
-        <w:t>[31]</w:t>
-      </w:r>
-      <w:r>
-        <w:rPr>
-          <w:sz w:val="16"/>
-        </w:rPr>
-        <w:tab/>
-        <w:t xml:space="preserve">L. </w:t>
-      </w:r>
-      <w:proofErr w:type="spellStart"/>
-      <w:r>
-        <w:rPr>
-          <w:sz w:val="16"/>
-        </w:rPr>
-        <w:t>Voinea</w:t>
-      </w:r>
-      <w:proofErr w:type="spellEnd"/>
-      <w:r>
-        <w:rPr>
-          <w:sz w:val="16"/>
-        </w:rPr>
-        <w:t xml:space="preserve">, A. </w:t>
-      </w:r>
-      <w:proofErr w:type="spellStart"/>
-      <w:r>
-        <w:rPr>
-          <w:sz w:val="16"/>
-        </w:rPr>
-        <w:t>Telea</w:t>
-      </w:r>
-      <w:proofErr w:type="spellEnd"/>
-      <w:r>
-        <w:rPr>
-          <w:sz w:val="16"/>
-        </w:rPr>
-        <w:t xml:space="preserve">, and J. J. van </w:t>
-      </w:r>
-      <w:proofErr w:type="spellStart"/>
-      <w:r>
-        <w:rPr>
-          <w:sz w:val="16"/>
-        </w:rPr>
-        <w:t>Wijk</w:t>
-      </w:r>
-      <w:proofErr w:type="spellEnd"/>
-      <w:r>
-        <w:rPr>
-          <w:sz w:val="16"/>
-        </w:rPr>
-        <w:t>, “</w:t>
-      </w:r>
-      <w:proofErr w:type="spellStart"/>
-      <w:r>
-        <w:rPr>
-          <w:sz w:val="16"/>
-        </w:rPr>
-        <w:t>CVSscan</w:t>
-      </w:r>
-      <w:proofErr w:type="spellEnd"/>
-      <w:r>
-        <w:rPr>
-          <w:sz w:val="16"/>
-        </w:rPr>
-        <w:t xml:space="preserve">: Visualization of Code Evolution,” in </w:t>
-      </w:r>
-      <w:r>
-        <w:rPr>
-          <w:i/>
-          <w:iCs/>
-          <w:sz w:val="16"/>
-        </w:rPr>
-        <w:t>Proceedings of the 2005 ACM Symposium on Software Visualization</w:t>
-      </w:r>
-      <w:r>
-        <w:rPr>
-          <w:sz w:val="16"/>
-        </w:rPr>
-        <w:t>, New York, NY, USA, 2005, pp. 47–56.</w:t>
-      </w:r>
-    </w:p>
-    <w:p>
-      <w:pPr>
-        <w:pStyle w:val="Bibliografia"/>
-        <w:jc w:val="both"/>
-        <w:rPr>
-          <w:sz w:val="16"/>
-        </w:rPr>
-      </w:pPr>
-      <w:r>
-        <w:rPr>
-          <w:sz w:val="16"/>
-        </w:rPr>
-        <w:t>[32]</w:t>
-      </w:r>
-      <w:r>
-        <w:rPr>
-          <w:sz w:val="16"/>
-        </w:rPr>
-        <w:tab/>
-        <w:t xml:space="preserve">E. Gilbert and K. </w:t>
-      </w:r>
-      <w:proofErr w:type="spellStart"/>
-      <w:r>
-        <w:rPr>
-          <w:sz w:val="16"/>
-        </w:rPr>
-        <w:t>Karahalios</w:t>
-      </w:r>
-      <w:proofErr w:type="spellEnd"/>
-      <w:r>
-        <w:rPr>
-          <w:sz w:val="16"/>
-        </w:rPr>
-        <w:t>, “</w:t>
-      </w:r>
-      <w:proofErr w:type="spellStart"/>
-      <w:r>
-        <w:rPr>
-          <w:sz w:val="16"/>
-        </w:rPr>
-        <w:t>LifeSource</w:t>
-      </w:r>
-      <w:proofErr w:type="spellEnd"/>
-      <w:r>
-        <w:rPr>
-          <w:sz w:val="16"/>
-        </w:rPr>
-        <w:t xml:space="preserve">: Two CVS Visualizations,” in </w:t>
-      </w:r>
-      <w:r>
-        <w:rPr>
-          <w:i/>
-          <w:iCs/>
-          <w:sz w:val="16"/>
-        </w:rPr>
-        <w:t>CHI ’06 Extended Abstracts on Human Factors in Computing Systems</w:t>
-      </w:r>
-      <w:r>
-        <w:rPr>
-          <w:sz w:val="16"/>
-        </w:rPr>
-        <w:t>, New York, NY, USA, 2006, pp. 791–796.</w:t>
-      </w:r>
-    </w:p>
-    <w:p>
-      <w:pPr>
-        <w:pStyle w:val="Bibliografia"/>
-        <w:jc w:val="both"/>
-        <w:rPr>
-          <w:sz w:val="16"/>
-        </w:rPr>
-      </w:pPr>
-      <w:r>
-        <w:rPr>
-          <w:sz w:val="16"/>
-        </w:rPr>
-        <w:t>[33]</w:t>
-      </w:r>
-      <w:r>
-        <w:rPr>
-          <w:sz w:val="16"/>
-        </w:rPr>
-        <w:tab/>
-        <w:t xml:space="preserve">S. </w:t>
-      </w:r>
-      <w:proofErr w:type="spellStart"/>
-      <w:r>
-        <w:rPr>
-          <w:sz w:val="16"/>
-        </w:rPr>
-        <w:t>Elsen</w:t>
-      </w:r>
-      <w:proofErr w:type="spellEnd"/>
-      <w:r>
-        <w:rPr>
-          <w:sz w:val="16"/>
-        </w:rPr>
-        <w:t>, “</w:t>
-      </w:r>
-      <w:proofErr w:type="spellStart"/>
-      <w:r>
-        <w:rPr>
-          <w:sz w:val="16"/>
-        </w:rPr>
-        <w:t>VisGi</w:t>
-      </w:r>
-      <w:proofErr w:type="spellEnd"/>
-      <w:r>
-        <w:rPr>
-          <w:sz w:val="16"/>
-        </w:rPr>
-        <w:t xml:space="preserve">: Visualizing Git branches,” in </w:t>
-      </w:r>
-      <w:r>
-        <w:rPr>
-          <w:i/>
-          <w:iCs/>
-          <w:sz w:val="16"/>
-        </w:rPr>
-        <w:t>2013 First IEEE Working Conference on Software Visualization (VISSOFT)</w:t>
-      </w:r>
-      <w:r>
-        <w:rPr>
-          <w:sz w:val="16"/>
-        </w:rPr>
-        <w:t>, 2013, pp. 1–4.</w:t>
-      </w:r>
-    </w:p>
-    <w:p>
-      <w:pPr>
-        <w:pStyle w:val="Bibliografia"/>
-        <w:jc w:val="both"/>
-        <w:rPr>
-          <w:sz w:val="16"/>
-        </w:rPr>
-      </w:pPr>
-      <w:r>
-        <w:rPr>
-          <w:sz w:val="16"/>
-        </w:rPr>
-        <w:t>[34]</w:t>
-      </w:r>
-      <w:r>
-        <w:rPr>
-          <w:sz w:val="16"/>
-        </w:rPr>
-        <w:tab/>
-        <w:t>H. Koike and H.-C. Chu, “VRCS: integr</w:t>
-      </w:r>
-      <w:bookmarkStart w:id="19" w:name="_GoBack"/>
-      <w:bookmarkEnd w:id="19"/>
-      <w:r>
-        <w:rPr>
-          <w:sz w:val="16"/>
-        </w:rPr>
-        <w:t xml:space="preserve">ating version control and module management using interactive three-dimensional graphics,” in </w:t>
-      </w:r>
-      <w:r>
-        <w:rPr>
-          <w:i/>
-          <w:iCs/>
-          <w:sz w:val="16"/>
-        </w:rPr>
-        <w:t>1997 IEEE Symposium on Visual Languages, 1997. Proceedings</w:t>
-      </w:r>
-      <w:r>
-        <w:rPr>
-          <w:sz w:val="16"/>
-        </w:rPr>
-        <w:t>, 1997, pp. 168–173.</w:t>
-      </w:r>
-    </w:p>
-    <w:p>
-      <w:pPr>
-        <w:pStyle w:val="Bibliografia"/>
-        <w:jc w:val="both"/>
-        <w:rPr>
-          <w:sz w:val="16"/>
-        </w:rPr>
-      </w:pPr>
-      <w:r>
-        <w:rPr>
-          <w:sz w:val="16"/>
-        </w:rPr>
-        <w:t>[35]</w:t>
-      </w:r>
-      <w:r>
-        <w:rPr>
-          <w:sz w:val="16"/>
-        </w:rPr>
-        <w:tab/>
-        <w:t xml:space="preserve">T. </w:t>
-      </w:r>
-      <w:proofErr w:type="spellStart"/>
-      <w:r>
-        <w:rPr>
-          <w:sz w:val="16"/>
-        </w:rPr>
-        <w:t>Hozumi</w:t>
-      </w:r>
-      <w:proofErr w:type="spellEnd"/>
-      <w:r>
-        <w:rPr>
-          <w:sz w:val="16"/>
-        </w:rPr>
-        <w:t>, “</w:t>
-      </w:r>
-      <w:proofErr w:type="spellStart"/>
-      <w:r>
-        <w:rPr>
-          <w:sz w:val="16"/>
-        </w:rPr>
-        <w:t>Visugit</w:t>
-      </w:r>
-      <w:proofErr w:type="spellEnd"/>
-      <w:r>
-        <w:rPr>
-          <w:sz w:val="16"/>
-        </w:rPr>
-        <w:t>.” [Online]. Available: https://github.com/hozumi/visugit. [Accessed: 04-May-2014].</w:t>
+        <w:t>T. Hozumi, “Visugit.” [Online]. Available: https://github.com/hozumi/visugit. [Accessed: 04-May-2014].</w:t>
       </w:r>
     </w:p>
     <w:p>
@@ -15928,7 +15010,7 @@
       <w:rPr>
         <w:noProof/>
       </w:rPr>
-      <w:t>8</w:t>
+      <w:t>4</w:t>
     </w:r>
     <w:r>
       <w:fldChar w:fldCharType="end"/>
@@ -18283,6 +17365,7 @@
   <w:style w:type="character" w:default="1" w:styleId="Fontepargpadro">
     <w:name w:val="Default Paragraph Font"/>
     <w:uiPriority w:val="1"/>
+    <w:semiHidden/>
     <w:unhideWhenUsed/>
   </w:style>
   <w:style w:type="table" w:default="1" w:styleId="Tabelanormal">
@@ -19220,7 +18303,7 @@
 </file>
 
 <file path=customXml/itemProps1.xml><?xml version="1.0" encoding="utf-8"?>
-<ds:datastoreItem xmlns:ds="http://schemas.openxmlformats.org/officeDocument/2006/customXml" ds:itemID="{DB42FCAF-9083-435D-813E-04F4150374E0}">
+<ds:datastoreItem xmlns:ds="http://schemas.openxmlformats.org/officeDocument/2006/customXml" ds:itemID="{177A23F5-90BF-4DC6-BCEC-5763426C6EB0}">
   <ds:schemaRefs>
     <ds:schemaRef ds:uri="http://schemas.openxmlformats.org/officeDocument/2006/bibliography"/>
   </ds:schemaRefs>

</xml_diff>

<commit_message>
Versão final do artigo para o SANER'15
</commit_message>
<xml_diff>
--- a/ArtigoFormatoIEEE/DyeVC_IEEE.docx
+++ b/ArtigoFormatoIEEE/DyeVC_IEEE.docx
@@ -1115,7 +1115,7 @@
         <mc:AlternateContent>
           <mc:Choice Requires="wps">
             <w:drawing>
-              <wp:anchor distT="0" distB="0" distL="114300" distR="114300" simplePos="0" relativeHeight="251645952" behindDoc="1" locked="0" layoutInCell="1" allowOverlap="0" wp14:anchorId="63A61328" wp14:editId="0115580B">
+              <wp:anchor distT="0" distB="0" distL="114300" distR="114300" simplePos="0" relativeHeight="251638272" behindDoc="1" locked="0" layoutInCell="1" allowOverlap="0" wp14:anchorId="63A61328" wp14:editId="0115580B">
                 <wp:simplePos x="0" y="0"/>
                 <wp:positionH relativeFrom="column">
                   <wp:posOffset>635</wp:posOffset>
@@ -1278,7 +1278,7 @@
                 <v:stroke joinstyle="miter"/>
                 <v:path gradientshapeok="t" o:connecttype="rect"/>
               </v:shapetype>
-              <v:shape id="Caixa de Texto 2" o:spid="_x0000_s1026" type="#_x0000_t202" style="position:absolute;left:0;text-align:left;margin-left:.05pt;margin-top:0;width:252pt;height:176.3pt;z-index:-251670528;visibility:visible;mso-wrap-style:square;mso-height-percent:0;mso-wrap-distance-left:9pt;mso-wrap-distance-top:0;mso-wrap-distance-right:9pt;mso-wrap-distance-bottom:0;mso-position-horizontal:absolute;mso-position-horizontal-relative:text;mso-position-vertical:absolute;mso-position-vertical-relative:margin;mso-height-percent:0;mso-height-relative:margin;v-text-anchor:top" o:gfxdata="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" o:allowoverlap="f" stroked="f">
+              <v:shape id="Caixa de Texto 2" o:spid="_x0000_s1026" type="#_x0000_t202" style="position:absolute;left:0;text-align:left;margin-left:.05pt;margin-top:0;width:252pt;height:176.3pt;z-index:-251678208;visibility:visible;mso-wrap-style:square;mso-height-percent:0;mso-wrap-distance-left:9pt;mso-wrap-distance-top:0;mso-wrap-distance-right:9pt;mso-wrap-distance-bottom:0;mso-position-horizontal:absolute;mso-position-horizontal-relative:text;mso-position-vertical:absolute;mso-position-vertical-relative:margin;mso-height-percent:0;mso-height-relative:margin;v-text-anchor:top" o:gfxdata="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" o:allowoverlap="f" stroked="f">
                 <v:textbox>
                   <w:txbxContent>
                     <w:p>
@@ -1464,7 +1464,7 @@
         <mc:AlternateContent>
           <mc:Choice Requires="wps">
             <w:drawing>
-              <wp:anchor distT="0" distB="0" distL="114300" distR="114300" simplePos="0" relativeHeight="251674624" behindDoc="0" locked="0" layoutInCell="1" allowOverlap="0" wp14:anchorId="6424455E" wp14:editId="5880C809">
+              <wp:anchor distT="0" distB="0" distL="114300" distR="114300" simplePos="0" relativeHeight="251684352" behindDoc="0" locked="0" layoutInCell="1" allowOverlap="0" wp14:anchorId="6424455E" wp14:editId="5880C809">
                 <wp:simplePos x="0" y="0"/>
                 <wp:positionH relativeFrom="margin">
                   <wp:posOffset>3420110</wp:posOffset>
@@ -1616,7 +1616,7 @@
           </mc:Choice>
           <mc:Fallback>
             <w:pict>
-              <v:shape w14:anchorId="6424455E" id="_x0000_s1027" type="#_x0000_t202" style="position:absolute;left:0;text-align:left;margin-left:269.3pt;margin-top:0;width:251.7pt;height:132pt;z-index:251674624;visibility:visible;mso-wrap-style:square;mso-width-percent:0;mso-height-percent:0;mso-wrap-distance-left:9pt;mso-wrap-distance-top:0;mso-wrap-distance-right:9pt;mso-wrap-distance-bottom:0;mso-position-horizontal:absolute;mso-position-horizontal-relative:margin;mso-position-vertical:absolute;mso-position-vertical-relative:margin;mso-width-percent:0;mso-height-percent:0;mso-width-relative:margin;mso-height-relative:margin;v-text-anchor:top" o:gfxdata="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" o:allowoverlap="f" stroked="f">
+              <v:shape w14:anchorId="6424455E" id="_x0000_s1027" type="#_x0000_t202" style="position:absolute;left:0;text-align:left;margin-left:269.3pt;margin-top:0;width:251.7pt;height:132pt;z-index:251684352;visibility:visible;mso-wrap-style:square;mso-width-percent:0;mso-height-percent:0;mso-wrap-distance-left:9pt;mso-wrap-distance-top:0;mso-wrap-distance-right:9pt;mso-wrap-distance-bottom:0;mso-position-horizontal:absolute;mso-position-horizontal-relative:margin;mso-position-vertical:absolute;mso-position-vertical-relative:margin;mso-width-percent:0;mso-height-percent:0;mso-width-relative:margin;mso-height-relative:margin;v-text-anchor:top" o:gfxdata="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" o:allowoverlap="f" stroked="f">
                 <v:textbox>
                   <w:txbxContent>
                     <w:p>
@@ -1765,7 +1765,7 @@
             <v:path o:extrusionok="f" gradientshapeok="t" o:connecttype="rect"/>
             <o:lock v:ext="edit" aspectratio="t"/>
           </v:shapetype>
-          <v:shape id="_x0000_i1025" type="#_x0000_t75" style="width:38.25pt;height:15pt">
+          <v:shape id="_x0000_i1025" type="#_x0000_t75" style="width:38.45pt;height:15pt">
             <v:imagedata r:id="rId10" o:title=""/>
           </v:shape>
         </w:pict>
@@ -2070,43 +2070,6 @@
       <w:r>
         <w:t xml:space="preserve">but </w:t>
       </w:r>
-      <w:r>
-        <w:t>communicate</w:t>
-      </w:r>
-      <w:r>
-        <w:t>s</w:t>
-      </w:r>
-      <w:r>
-        <w:t xml:space="preserve"> somehow with a peer running DyeVC. Details on how data is gathered are explained in sub-section</w:t>
-      </w:r>
-      <w:r>
-        <w:t xml:space="preserve"> </w:t>
-      </w:r>
-      <w:r>
-        <w:fldChar w:fldCharType="begin"/>
-      </w:r>
-      <w:r>
-        <w:instrText xml:space="preserve"> REF _Ref401617057 \r \h </w:instrText>
-      </w:r>
-      <w:r>
-        <w:fldChar w:fldCharType="separate"/>
-      </w:r>
-      <w:r>
-        <w:t>C</w:t>
-      </w:r>
-      <w:r>
-        <w:fldChar w:fldCharType="end"/>
-      </w:r>
-      <w:r>
-        <w:t>.</w:t>
-      </w:r>
-    </w:p>
-    <w:p>
-      <w:pPr>
-        <w:pStyle w:val="Corpodetexto"/>
-        <w:widowControl w:val="0"/>
-        <w:ind w:firstLine="289"/>
-      </w:pPr>
       <w:bookmarkStart w:id="7" w:name="_Ref384931870"/>
       <w:r>
         <w:rPr>
@@ -2116,15 +2079,15 @@
         <mc:AlternateContent>
           <mc:Choice Requires="wps">
             <w:drawing>
-              <wp:anchor distT="0" distB="0" distL="114300" distR="114300" simplePos="0" relativeHeight="251666432" behindDoc="1" locked="0" layoutInCell="1" allowOverlap="0" wp14:anchorId="56C3D15D" wp14:editId="146BA6E9">
+              <wp:anchor distT="0" distB="0" distL="114300" distR="114300" simplePos="0" relativeHeight="251666944" behindDoc="1" locked="0" layoutInCell="1" allowOverlap="0" wp14:anchorId="56C3D15D" wp14:editId="6E0E9CC2">
                 <wp:simplePos x="0" y="0"/>
                 <wp:positionH relativeFrom="column">
-                  <wp:posOffset>-4914</wp:posOffset>
+                  <wp:posOffset>-6350</wp:posOffset>
                 </wp:positionH>
                 <wp:positionV relativeFrom="margin">
-                  <wp:posOffset>-1988</wp:posOffset>
+                  <wp:posOffset>-1905</wp:posOffset>
                 </wp:positionV>
-                <wp:extent cx="3188970" cy="2425065"/>
+                <wp:extent cx="3188970" cy="2439670"/>
                 <wp:effectExtent l="0" t="0" r="0" b="0"/>
                 <wp:wrapTopAndBottom/>
                 <wp:docPr id="6" name="Caixa de Texto 2"/>
@@ -2140,7 +2103,7 @@
                       <wps:spPr bwMode="auto">
                         <a:xfrm>
                           <a:off x="0" y="0"/>
-                          <a:ext cx="3188970" cy="2425065"/>
+                          <a:ext cx="3188970" cy="2439670"/>
                         </a:xfrm>
                         <a:prstGeom prst="rect">
                           <a:avLst/>
@@ -2170,7 +2133,7 @@
                                 <wp:inline distT="0" distB="0" distL="0" distR="0" wp14:anchorId="18279240" wp14:editId="412259AC">
                                   <wp:extent cx="2753980" cy="2163170"/>
                                   <wp:effectExtent l="0" t="0" r="8890" b="8890"/>
-                                  <wp:docPr id="10" name="Imagem 10"/>
+                                  <wp:docPr id="4" name="Imagem 4"/>
                                   <wp:cNvGraphicFramePr>
                                     <a:graphicFrameLocks xmlns:a="http://schemas.openxmlformats.org/drawingml/2006/main" noChangeAspect="1"/>
                                   </wp:cNvGraphicFramePr>
@@ -2255,7 +2218,7 @@
           </mc:Choice>
           <mc:Fallback>
             <w:pict>
-              <v:shape w14:anchorId="56C3D15D" id="_x0000_s1028" type="#_x0000_t202" style="position:absolute;left:0;text-align:left;margin-left:-.4pt;margin-top:-.15pt;width:251.1pt;height:190.95pt;z-index:-251650048;visibility:visible;mso-wrap-style:square;mso-width-percent:0;mso-height-percent:0;mso-wrap-distance-left:9pt;mso-wrap-distance-top:0;mso-wrap-distance-right:9pt;mso-wrap-distance-bottom:0;mso-position-horizontal:absolute;mso-position-horizontal-relative:text;mso-position-vertical:absolute;mso-position-vertical-relative:margin;mso-width-percent:0;mso-height-percent:0;mso-width-relative:margin;mso-height-relative:margin;v-text-anchor:top" o:gfxdata="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" o:allowoverlap="f" stroked="f">
+              <v:shape w14:anchorId="56C3D15D" id="_x0000_s1028" type="#_x0000_t202" style="position:absolute;left:0;text-align:left;margin-left:-.5pt;margin-top:-.15pt;width:251.1pt;height:192.1pt;z-index:-251649536;visibility:visible;mso-wrap-style:square;mso-width-percent:0;mso-height-percent:0;mso-wrap-distance-left:9pt;mso-wrap-distance-top:0;mso-wrap-distance-right:9pt;mso-wrap-distance-bottom:0;mso-position-horizontal:absolute;mso-position-horizontal-relative:text;mso-position-vertical:absolute;mso-position-vertical-relative:margin;mso-width-percent:0;mso-height-percent:0;mso-width-relative:margin;mso-height-relative:margin;v-text-anchor:top" o:gfxdata="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" o:allowoverlap="f" stroked="f">
                 <v:textbox>
                   <w:txbxContent>
                     <w:p>
@@ -2271,7 +2234,7 @@
                           <wp:inline distT="0" distB="0" distL="0" distR="0" wp14:anchorId="18279240" wp14:editId="412259AC">
                             <wp:extent cx="2753980" cy="2163170"/>
                             <wp:effectExtent l="0" t="0" r="8890" b="8890"/>
-                            <wp:docPr id="10" name="Imagem 10"/>
+                            <wp:docPr id="4" name="Imagem 4"/>
                             <wp:cNvGraphicFramePr>
                               <a:graphicFrameLocks xmlns:a="http://schemas.openxmlformats.org/drawingml/2006/main" noChangeAspect="1"/>
                             </wp:cNvGraphicFramePr>
@@ -2347,7 +2310,13 @@
       </w:r>
       <w:bookmarkEnd w:id="7"/>
       <w:r>
-        <w:t>The data stored at the central database follows the model presented in</w:t>
+        <w:t>communicate</w:t>
+      </w:r>
+      <w:r>
+        <w:t>s</w:t>
+      </w:r>
+      <w:r>
+        <w:t xml:space="preserve"> somehow with a peer running DyeVC. Details on how data is gathered are explained in sub-section</w:t>
       </w:r>
       <w:r>
         <w:t xml:space="preserve"> </w:t>
@@ -2356,131 +2325,19 @@
         <w:fldChar w:fldCharType="begin"/>
       </w:r>
       <w:r>
-        <w:instrText xml:space="preserve"> REF _Ref401646201 \h </w:instrText>
+        <w:instrText xml:space="preserve"> REF _Ref401617057 \r \h </w:instrText>
       </w:r>
       <w:r>
         <w:fldChar w:fldCharType="separate"/>
       </w:r>
       <w:r>
-        <w:t xml:space="preserve">Fig. </w:t>
-      </w:r>
-      <w:r>
-        <w:rPr>
-          <w:noProof/>
-        </w:rPr>
-        <w:t>3</w:t>
+        <w:t>C</w:t>
       </w:r>
       <w:r>
         <w:fldChar w:fldCharType="end"/>
       </w:r>
       <w:r>
-        <w:t xml:space="preserve">. A </w:t>
-      </w:r>
-      <w:r>
-        <w:rPr>
-          <w:i/>
-        </w:rPr>
-        <w:t>Project</w:t>
-      </w:r>
-      <w:r>
-        <w:t xml:space="preserve"> </w:t>
-      </w:r>
-      <w:r>
-        <w:t>groups</w:t>
-      </w:r>
-      <w:r>
-        <w:t xml:space="preserve"> all repository clones of the same system. Repositories are stored as </w:t>
-      </w:r>
-      <w:proofErr w:type="spellStart"/>
-      <w:r>
-        <w:rPr>
-          <w:i/>
-        </w:rPr>
-        <w:t>RepositoryInfo</w:t>
-      </w:r>
-      <w:proofErr w:type="spellEnd"/>
-      <w:r>
-        <w:t xml:space="preserve"> and are identified by an id</w:t>
-      </w:r>
-      <w:r>
-        <w:rPr>
-          <w:i/>
-        </w:rPr>
-        <w:t xml:space="preserve"> </w:t>
-      </w:r>
-      <w:r>
-        <w:t xml:space="preserve">and </w:t>
-      </w:r>
-      <w:r>
-        <w:t xml:space="preserve">a meaningful clone name provided by </w:t>
-      </w:r>
-      <w:r>
-        <w:t>the user</w:t>
-      </w:r>
-      <w:r>
-        <w:t xml:space="preserve">. A </w:t>
-      </w:r>
-      <w:proofErr w:type="spellStart"/>
-      <w:r>
-        <w:rPr>
-          <w:i/>
-        </w:rPr>
-        <w:t>RepositoryInfo</w:t>
-      </w:r>
-      <w:proofErr w:type="spellEnd"/>
-      <w:r>
-        <w:t xml:space="preserve"> has a list of clones to which it pushes to and a list of clones from which it pulls from. These lists are represented respectively by the self-associations </w:t>
-      </w:r>
-      <w:proofErr w:type="spellStart"/>
-      <w:r>
-        <w:rPr>
-          <w:i/>
-        </w:rPr>
-        <w:t>pushesTo</w:t>
-      </w:r>
-      <w:proofErr w:type="spellEnd"/>
-      <w:r>
-        <w:t xml:space="preserve"> and </w:t>
-      </w:r>
-      <w:proofErr w:type="spellStart"/>
-      <w:r>
-        <w:rPr>
-          <w:i/>
-        </w:rPr>
-        <w:t>pullsFrom</w:t>
-      </w:r>
-      <w:proofErr w:type="spellEnd"/>
-      <w:r>
-        <w:t xml:space="preserve">. </w:t>
-      </w:r>
-      <w:r>
-        <w:t xml:space="preserve">Finally, a </w:t>
-      </w:r>
-      <w:proofErr w:type="spellStart"/>
-      <w:r>
-        <w:rPr>
-          <w:i/>
-        </w:rPr>
-        <w:t>RepositoryInfo</w:t>
-      </w:r>
-      <w:proofErr w:type="spellEnd"/>
-      <w:r>
-        <w:t xml:space="preserve"> stores the hostname where it resides (</w:t>
-      </w:r>
-      <w:r>
-        <w:t>e.g.,</w:t>
-      </w:r>
-      <w:r>
-        <w:t xml:space="preserve"> a server name or </w:t>
-      </w:r>
-      <w:r>
-        <w:rPr>
-          <w:i/>
-        </w:rPr>
-        <w:t>localhost</w:t>
-      </w:r>
-      <w:r>
-        <w:t>) and its path (be it an operating system path or a URL).</w:t>
+        <w:t>.</w:t>
       </w:r>
     </w:p>
     <w:p>
@@ -2490,20 +2347,333 @@
         <w:ind w:firstLine="289"/>
       </w:pPr>
       <w:r>
+        <w:t>The data stored at the central database follows the model presented in</w:t>
+      </w:r>
+      <w:r>
+        <w:t xml:space="preserve"> </w:t>
+      </w:r>
+      <w:r>
+        <w:fldChar w:fldCharType="begin"/>
+      </w:r>
+      <w:r>
+        <w:instrText xml:space="preserve"> REF _Ref401646201 \h </w:instrText>
+      </w:r>
+      <w:r>
+        <w:fldChar w:fldCharType="separate"/>
+      </w:r>
+      <w:r>
+        <w:t xml:space="preserve">Fig. </w:t>
+      </w:r>
+      <w:r>
         <w:rPr>
           <w:noProof/>
+        </w:rPr>
+        <w:t>3</w:t>
+      </w:r>
+      <w:r>
+        <w:fldChar w:fldCharType="end"/>
+      </w:r>
+      <w:r>
+        <w:t xml:space="preserve">. A </w:t>
+      </w:r>
+      <w:r>
+        <w:rPr>
+          <w:i/>
+        </w:rPr>
+        <w:t>Project</w:t>
+      </w:r>
+      <w:r>
+        <w:t xml:space="preserve"> </w:t>
+      </w:r>
+      <w:r>
+        <w:t>groups</w:t>
+      </w:r>
+      <w:r>
+        <w:t xml:space="preserve"> all repository clones of the same system. Repositories are stored as </w:t>
+      </w:r>
+      <w:proofErr w:type="spellStart"/>
+      <w:r>
+        <w:rPr>
+          <w:i/>
+        </w:rPr>
+        <w:t>RepositoryInfo</w:t>
+      </w:r>
+      <w:proofErr w:type="spellEnd"/>
+      <w:r>
+        <w:t xml:space="preserve"> and are identified by an id</w:t>
+      </w:r>
+      <w:r>
+        <w:rPr>
+          <w:i/>
+        </w:rPr>
+        <w:t xml:space="preserve"> </w:t>
+      </w:r>
+      <w:r>
+        <w:t xml:space="preserve">and </w:t>
+      </w:r>
+      <w:r>
+        <w:t xml:space="preserve">a meaningful clone name provided by </w:t>
+      </w:r>
+      <w:r>
+        <w:t>the user</w:t>
+      </w:r>
+      <w:r>
+        <w:t xml:space="preserve">. A </w:t>
+      </w:r>
+      <w:proofErr w:type="spellStart"/>
+      <w:r>
+        <w:rPr>
+          <w:i/>
+        </w:rPr>
+        <w:t>RepositoryInfo</w:t>
+      </w:r>
+      <w:proofErr w:type="spellEnd"/>
+      <w:r>
+        <w:t xml:space="preserve"> has a list of clones to which it pushes to and a list of clones from which it pulls from. These lists are represented respectively by the self-associations </w:t>
+      </w:r>
+      <w:proofErr w:type="spellStart"/>
+      <w:r>
+        <w:rPr>
+          <w:i/>
+        </w:rPr>
+        <w:t>pushesTo</w:t>
+      </w:r>
+      <w:proofErr w:type="spellEnd"/>
+      <w:r>
+        <w:t xml:space="preserve"> and </w:t>
+      </w:r>
+      <w:proofErr w:type="spellStart"/>
+      <w:r>
+        <w:rPr>
+          <w:i/>
+        </w:rPr>
+        <w:t>pullsFrom</w:t>
+      </w:r>
+      <w:proofErr w:type="spellEnd"/>
+      <w:r>
+        <w:t xml:space="preserve">. </w:t>
+      </w:r>
+      <w:r>
+        <w:t xml:space="preserve">Finally, a </w:t>
+      </w:r>
+      <w:proofErr w:type="spellStart"/>
+      <w:r>
+        <w:rPr>
+          <w:i/>
+        </w:rPr>
+        <w:t>RepositoryInfo</w:t>
+      </w:r>
+      <w:proofErr w:type="spellEnd"/>
+      <w:r>
+        <w:t xml:space="preserve"> stores the hostname where it resides (</w:t>
+      </w:r>
+      <w:r>
+        <w:t>e.g.,</w:t>
+      </w:r>
+      <w:r>
+        <w:t xml:space="preserve"> a server name or </w:t>
+      </w:r>
+      <w:r>
+        <w:rPr>
+          <w:i/>
+        </w:rPr>
+        <w:t>localhost</w:t>
+      </w:r>
+      <w:r>
+        <w:t>) and its path (be it an operating system path or a URL).</w:t>
+      </w:r>
+    </w:p>
+    <w:p>
+      <w:pPr>
+        <w:pStyle w:val="Corpodetexto"/>
+        <w:widowControl w:val="0"/>
+        <w:ind w:firstLine="289"/>
+      </w:pPr>
+      <w:r>
+        <w:t xml:space="preserve">Another element in </w:t>
+      </w:r>
+      <w:r>
+        <w:fldChar w:fldCharType="begin"/>
+      </w:r>
+      <w:r>
+        <w:instrText xml:space="preserve"> REF _Ref401646201 \h </w:instrText>
+      </w:r>
+      <w:r>
+        <w:fldChar w:fldCharType="separate"/>
+      </w:r>
+      <w:r>
+        <w:t xml:space="preserve">Fig. </w:t>
+      </w:r>
+      <w:r>
+        <w:rPr>
+          <w:noProof/>
+        </w:rPr>
+        <w:t>3</w:t>
+      </w:r>
+      <w:r>
+        <w:fldChar w:fldCharType="end"/>
+      </w:r>
+      <w:r>
+        <w:t xml:space="preserve"> </w:t>
+      </w:r>
+      <w:r>
+        <w:t xml:space="preserve">is the </w:t>
+      </w:r>
+      <w:r>
+        <w:rPr>
+          <w:i/>
+        </w:rPr>
+        <w:t>Branch</w:t>
+      </w:r>
+      <w:r>
+        <w:t xml:space="preserve">. Branches are part of a </w:t>
+      </w:r>
+      <w:proofErr w:type="spellStart"/>
+      <w:r>
+        <w:rPr>
+          <w:i/>
+        </w:rPr>
+        <w:t>RepositoryInfo</w:t>
+      </w:r>
+      <w:proofErr w:type="spellEnd"/>
+      <w:r>
+        <w:t xml:space="preserve">. A </w:t>
+      </w:r>
+      <w:r>
+        <w:rPr>
+          <w:i/>
+        </w:rPr>
+        <w:t>Branch</w:t>
+      </w:r>
+      <w:r>
+        <w:t xml:space="preserve"> instance has a name and a </w:t>
+      </w:r>
+      <w:proofErr w:type="spellStart"/>
+      <w:proofErr w:type="gramStart"/>
+      <w:r>
+        <w:t>boolean</w:t>
+      </w:r>
+      <w:proofErr w:type="spellEnd"/>
+      <w:proofErr w:type="gramEnd"/>
+      <w:r>
+        <w:t xml:space="preserve"> attribute </w:t>
+      </w:r>
+      <w:proofErr w:type="spellStart"/>
+      <w:r>
+        <w:rPr>
+          <w:i/>
+        </w:rPr>
+        <w:t>isTracked</w:t>
+      </w:r>
+      <w:proofErr w:type="spellEnd"/>
+      <w:r>
+        <w:t xml:space="preserve">, which is true if the branch tracks a remote branch. A </w:t>
+      </w:r>
+      <w:proofErr w:type="spellStart"/>
+      <w:r>
+        <w:rPr>
+          <w:i/>
+        </w:rPr>
+        <w:t>RepositoryInfo</w:t>
+      </w:r>
+      <w:proofErr w:type="spellEnd"/>
+      <w:r>
+        <w:t xml:space="preserve"> may have one or many branches (it must have at least one branch, which is the main one). A </w:t>
+      </w:r>
+      <w:r>
+        <w:rPr>
+          <w:i/>
+        </w:rPr>
+        <w:t>Branch</w:t>
+      </w:r>
+      <w:r>
+        <w:t xml:space="preserve"> has two associations with </w:t>
+      </w:r>
+      <w:proofErr w:type="spellStart"/>
+      <w:r>
+        <w:rPr>
+          <w:i/>
+        </w:rPr>
+        <w:t>CommitInfo</w:t>
+      </w:r>
+      <w:proofErr w:type="spellEnd"/>
+      <w:r>
+        <w:t xml:space="preserve">: through the first association, a </w:t>
+      </w:r>
+      <w:r>
+        <w:rPr>
+          <w:i/>
+        </w:rPr>
+        <w:t>Branch</w:t>
+      </w:r>
+      <w:r>
+        <w:t xml:space="preserve"> knows which commit is its head and, conversely, a commit knows which branches point to it as a head. The second association represents which commits are reachable from a given branch and, conversely, the branches from which the commit is reachable.</w:t>
+      </w:r>
+    </w:p>
+    <w:p>
+      <w:pPr>
+        <w:pStyle w:val="Corpodetexto"/>
+      </w:pPr>
+      <w:r>
+        <w:t xml:space="preserve">The finer grain of information is the </w:t>
+      </w:r>
+      <w:proofErr w:type="spellStart"/>
+      <w:r>
+        <w:rPr>
+          <w:i/>
+        </w:rPr>
+        <w:t>CommitInfo</w:t>
+      </w:r>
+      <w:proofErr w:type="spellEnd"/>
+      <w:r>
+        <w:t xml:space="preserve">, which represents each commit in the topology. A commit is identified by a hash code and </w:t>
+      </w:r>
+      <w:r>
+        <w:t xml:space="preserve">it </w:t>
+      </w:r>
+      <w:r>
+        <w:t>refer</w:t>
+      </w:r>
+      <w:r>
+        <w:t>s to its parents (except for the first commit in the repository, which does not have any parent)</w:t>
+      </w:r>
+      <w:r>
+        <w:t>. As each commit may not exist in all repositories of the topology, we store the list of repositories where each commit can be found (</w:t>
+      </w:r>
+      <w:proofErr w:type="spellStart"/>
+      <w:r>
+        <w:rPr>
+          <w:i/>
+        </w:rPr>
+        <w:t>foundIn</w:t>
+      </w:r>
+      <w:proofErr w:type="spellEnd"/>
+      <w:r>
+        <w:t xml:space="preserve"> association). We also store the committer, the commit message, and the information whether the commits belongs to tracked branches or to non-tracked branches.</w:t>
+      </w:r>
+    </w:p>
+    <w:p>
+      <w:pPr>
+        <w:pStyle w:val="Ttulo2"/>
+        <w:rPr>
+          <w:noProof w:val="0"/>
+        </w:rPr>
+      </w:pPr>
+      <w:bookmarkStart w:id="10" w:name="_Ref401782866"/>
+      <w:r>
+        <w:rPr>
           <w:lang w:val="pt-BR" w:eastAsia="pt-BR"/>
         </w:rPr>
         <mc:AlternateContent>
           <mc:Choice Requires="wps">
             <w:drawing>
-              <wp:anchor distT="0" distB="0" distL="114300" distR="114300" simplePos="0" relativeHeight="251676672" behindDoc="0" locked="0" layoutInCell="1" allowOverlap="0" wp14:anchorId="10A4A890" wp14:editId="60D08BED">
+              <wp:anchor distT="0" distB="0" distL="114300" distR="114300" simplePos="0" relativeHeight="251670016" behindDoc="0" locked="0" layoutInCell="1" allowOverlap="0" wp14:anchorId="10A4A890" wp14:editId="0D243583">
                 <wp:simplePos x="0" y="0"/>
                 <wp:positionH relativeFrom="margin">
-                  <wp:posOffset>-4914</wp:posOffset>
+                  <wp:posOffset>-4445</wp:posOffset>
                 </wp:positionH>
                 <wp:positionV relativeFrom="page">
-                  <wp:posOffset>3108960</wp:posOffset>
+                  <wp:posOffset>3134890</wp:posOffset>
                 </wp:positionV>
                 <wp:extent cx="3196590" cy="996950"/>
                 <wp:effectExtent l="0" t="0" r="3810" b="0"/>
@@ -2601,7 +2771,7 @@
                             <w:pPr>
                               <w:pStyle w:val="Legenda"/>
                             </w:pPr>
-                            <w:bookmarkStart w:id="10" w:name="_Ref401646245"/>
+                            <w:bookmarkStart w:id="11" w:name="_Ref401646245"/>
                             <w:r>
                               <w:t xml:space="preserve">Fig. </w:t>
                             </w:r>
@@ -2623,7 +2793,7 @@
                             <w:r>
                               <w:fldChar w:fldCharType="end"/>
                             </w:r>
-                            <w:bookmarkEnd w:id="10"/>
+                            <w:bookmarkEnd w:id="11"/>
                             <w:r>
                               <w:tab/>
                               <w:t>DyeVC showing notifications in the notification area</w:t>
@@ -2654,7 +2824,7 @@
           </mc:Choice>
           <mc:Fallback>
             <w:pict>
-              <v:shape w14:anchorId="10A4A890" id="_x0000_s1029" type="#_x0000_t202" style="position:absolute;left:0;text-align:left;margin-left:-.4pt;margin-top:244.8pt;width:251.7pt;height:78.5pt;z-index:251676672;visibility:visible;mso-wrap-style:square;mso-width-percent:0;mso-height-percent:0;mso-wrap-distance-left:9pt;mso-wrap-distance-top:0;mso-wrap-distance-right:9pt;mso-wrap-distance-bottom:0;mso-position-horizontal:absolute;mso-position-horizontal-relative:margin;mso-position-vertical:absolute;mso-position-vertical-relative:page;mso-width-percent:0;mso-height-percent:0;mso-width-relative:margin;mso-height-relative:margin;v-text-anchor:top" o:gfxdata="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" o:allowoverlap="f" stroked="f">
+              <v:shape w14:anchorId="10A4A890" id="_x0000_s1029" type="#_x0000_t202" style="position:absolute;left:0;text-align:left;margin-left:-.35pt;margin-top:246.85pt;width:251.7pt;height:78.5pt;z-index:251670016;visibility:visible;mso-wrap-style:square;mso-width-percent:0;mso-height-percent:0;mso-wrap-distance-left:9pt;mso-wrap-distance-top:0;mso-wrap-distance-right:9pt;mso-wrap-distance-bottom:0;mso-position-horizontal:absolute;mso-position-horizontal-relative:margin;mso-position-vertical:absolute;mso-position-vertical-relative:page;mso-width-percent:0;mso-height-percent:0;mso-width-relative:margin;mso-height-relative:margin;v-text-anchor:top" o:gfxdata="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" o:allowoverlap="f" stroked="f">
                 <v:textbox>
                   <w:txbxContent>
                     <w:p>
@@ -2720,7 +2890,7 @@
                       <w:pPr>
                         <w:pStyle w:val="Legenda"/>
                       </w:pPr>
-                      <w:bookmarkStart w:id="11" w:name="_Ref401646245"/>
+                      <w:bookmarkStart w:id="12" w:name="_Ref401646245"/>
                       <w:r>
                         <w:t xml:space="preserve">Fig. </w:t>
                       </w:r>
@@ -2742,7 +2912,7 @@
                       <w:r>
                         <w:fldChar w:fldCharType="end"/>
                       </w:r>
-                      <w:bookmarkEnd w:id="11"/>
+                      <w:bookmarkEnd w:id="12"/>
                       <w:r>
                         <w:tab/>
                         <w:t>DyeVC showing notifications in the notification area</w:t>
@@ -2763,183 +2933,12 @@
         </mc:AlternateContent>
       </w:r>
       <w:r>
-        <w:t xml:space="preserve">Another element in </w:t>
-      </w:r>
-      <w:r>
-        <w:fldChar w:fldCharType="begin"/>
-      </w:r>
-      <w:r>
-        <w:instrText xml:space="preserve"> REF _Ref401646201 \h </w:instrText>
-      </w:r>
-      <w:r>
-        <w:fldChar w:fldCharType="separate"/>
-      </w:r>
-      <w:r>
-        <w:t xml:space="preserve">Fig. </w:t>
-      </w:r>
-      <w:r>
-        <w:rPr>
-          <w:noProof/>
-        </w:rPr>
-        <w:t>3</w:t>
-      </w:r>
-      <w:r>
-        <w:fldChar w:fldCharType="end"/>
-      </w:r>
-      <w:r>
-        <w:t xml:space="preserve"> </w:t>
-      </w:r>
-      <w:r>
-        <w:t xml:space="preserve">is the </w:t>
-      </w:r>
-      <w:r>
-        <w:rPr>
-          <w:i/>
-        </w:rPr>
-        <w:t>Branch</w:t>
-      </w:r>
-      <w:r>
-        <w:t xml:space="preserve">. Branches are part of a </w:t>
-      </w:r>
-      <w:proofErr w:type="spellStart"/>
-      <w:r>
-        <w:rPr>
-          <w:i/>
-        </w:rPr>
-        <w:t>RepositoryInfo</w:t>
-      </w:r>
-      <w:proofErr w:type="spellEnd"/>
-      <w:r>
-        <w:t xml:space="preserve">. A </w:t>
-      </w:r>
-      <w:r>
-        <w:rPr>
-          <w:i/>
-        </w:rPr>
-        <w:t>Branch</w:t>
-      </w:r>
-      <w:r>
-        <w:t xml:space="preserve"> instance has a name and a </w:t>
-      </w:r>
-      <w:proofErr w:type="spellStart"/>
-      <w:proofErr w:type="gramStart"/>
-      <w:r>
-        <w:t>boolean</w:t>
-      </w:r>
-      <w:proofErr w:type="spellEnd"/>
-      <w:proofErr w:type="gramEnd"/>
-      <w:r>
-        <w:t xml:space="preserve"> attribute </w:t>
-      </w:r>
-      <w:proofErr w:type="spellStart"/>
-      <w:r>
-        <w:rPr>
-          <w:i/>
-        </w:rPr>
-        <w:t>isTracked</w:t>
-      </w:r>
-      <w:proofErr w:type="spellEnd"/>
-      <w:r>
-        <w:t xml:space="preserve">, which is true if the branch tracks a remote branch. A </w:t>
-      </w:r>
-      <w:proofErr w:type="spellStart"/>
-      <w:r>
-        <w:rPr>
-          <w:i/>
-        </w:rPr>
-        <w:t>RepositoryInfo</w:t>
-      </w:r>
-      <w:proofErr w:type="spellEnd"/>
-      <w:r>
-        <w:t xml:space="preserve"> may have one or many branches (it must have at least one branch, which is the main one). A </w:t>
-      </w:r>
-      <w:r>
-        <w:rPr>
-          <w:i/>
-        </w:rPr>
-        <w:t>Branch</w:t>
-      </w:r>
-      <w:r>
-        <w:t xml:space="preserve"> has two associations with </w:t>
-      </w:r>
-      <w:proofErr w:type="spellStart"/>
-      <w:r>
-        <w:rPr>
-          <w:i/>
-        </w:rPr>
-        <w:t>CommitInfo</w:t>
-      </w:r>
-      <w:proofErr w:type="spellEnd"/>
-      <w:r>
-        <w:t xml:space="preserve">: through the first association, a </w:t>
-      </w:r>
-      <w:r>
-        <w:rPr>
-          <w:i/>
-        </w:rPr>
-        <w:t>Branch</w:t>
-      </w:r>
-      <w:r>
-        <w:t xml:space="preserve"> knows which commit is its head and, conversely, a commit knows which branches point to it as a head. The second association represents which commits are reachable from a given branch and, conversely, the branches from which the commit is reachable.</w:t>
-      </w:r>
-    </w:p>
-    <w:p>
-      <w:pPr>
-        <w:pStyle w:val="Corpodetexto"/>
-      </w:pPr>
-      <w:r>
-        <w:t xml:space="preserve">The finer grain of information is the </w:t>
-      </w:r>
-      <w:proofErr w:type="spellStart"/>
-      <w:r>
-        <w:rPr>
-          <w:i/>
-        </w:rPr>
-        <w:t>CommitInfo</w:t>
-      </w:r>
-      <w:proofErr w:type="spellEnd"/>
-      <w:r>
-        <w:t xml:space="preserve">, which represents each commit in the topology. A commit is identified by a hash code and </w:t>
-      </w:r>
-      <w:r>
-        <w:t xml:space="preserve">it </w:t>
-      </w:r>
-      <w:r>
-        <w:t>refer</w:t>
-      </w:r>
-      <w:r>
-        <w:t>s to its parents (except for the first commit in the repository, which does not have any parent)</w:t>
-      </w:r>
-      <w:r>
-        <w:t>. As each commit may not exist in all repositories of the topology, we store the list of repositories where each commit can be found (</w:t>
-      </w:r>
-      <w:proofErr w:type="spellStart"/>
-      <w:r>
-        <w:rPr>
-          <w:i/>
-        </w:rPr>
-        <w:t>foundIn</w:t>
-      </w:r>
-      <w:proofErr w:type="spellEnd"/>
-      <w:r>
-        <w:t xml:space="preserve"> association). We also store the committer, the commit message, and the information whether the commits belongs to tracked branches or to non-tracked branches.</w:t>
-      </w:r>
-    </w:p>
-    <w:p>
-      <w:pPr>
-        <w:pStyle w:val="Ttulo2"/>
         <w:rPr>
           <w:noProof w:val="0"/>
         </w:rPr>
-      </w:pPr>
-      <w:bookmarkStart w:id="12" w:name="_Ref401782866"/>
-      <w:r>
-        <w:rPr>
-          <w:noProof w:val="0"/>
-        </w:rPr>
         <w:t>Information Visualization</w:t>
       </w:r>
-      <w:bookmarkEnd w:id="12"/>
+      <w:bookmarkEnd w:id="10"/>
     </w:p>
     <w:p>
       <w:pPr>
@@ -2955,7 +2954,7 @@
         <mc:AlternateContent>
           <mc:Choice Requires="wps">
             <w:drawing>
-              <wp:anchor distT="0" distB="0" distL="114300" distR="114300" simplePos="0" relativeHeight="251678720" behindDoc="0" locked="0" layoutInCell="1" allowOverlap="0" wp14:anchorId="08A950D7" wp14:editId="6FC4BC1C">
+              <wp:anchor distT="0" distB="0" distL="114300" distR="114300" simplePos="0" relativeHeight="251686400" behindDoc="0" locked="0" layoutInCell="1" allowOverlap="0" wp14:anchorId="08A950D7" wp14:editId="6FC4BC1C">
                 <wp:simplePos x="0" y="0"/>
                 <wp:positionH relativeFrom="margin">
                   <wp:posOffset>3445952</wp:posOffset>
@@ -3100,7 +3099,7 @@
           </mc:Choice>
           <mc:Fallback>
             <w:pict>
-              <v:shape w14:anchorId="08A950D7" id="_x0000_s1030" type="#_x0000_t202" style="position:absolute;left:0;text-align:left;margin-left:271.35pt;margin-top:-.15pt;width:250pt;height:186pt;z-index:251678720;visibility:visible;mso-wrap-style:square;mso-width-percent:0;mso-height-percent:0;mso-wrap-distance-left:9pt;mso-wrap-distance-top:0;mso-wrap-distance-right:9pt;mso-wrap-distance-bottom:0;mso-position-horizontal:absolute;mso-position-horizontal-relative:margin;mso-position-vertical:absolute;mso-position-vertical-relative:margin;mso-width-percent:0;mso-height-percent:0;mso-width-relative:margin;mso-height-relative:margin;v-text-anchor:top" o:gfxdata="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" o:allowoverlap="f" stroked="f">
+              <v:shape w14:anchorId="08A950D7" id="_x0000_s1030" type="#_x0000_t202" style="position:absolute;left:0;text-align:left;margin-left:271.35pt;margin-top:-.15pt;width:250pt;height:186pt;z-index:251686400;visibility:visible;mso-wrap-style:square;mso-width-percent:0;mso-height-percent:0;mso-wrap-distance-left:9pt;mso-wrap-distance-top:0;mso-wrap-distance-right:9pt;mso-wrap-distance-bottom:0;mso-position-horizontal:absolute;mso-position-horizontal-relative:margin;mso-position-vertical:absolute;mso-position-vertical-relative:margin;mso-width-percent:0;mso-height-percent:0;mso-width-relative:margin;mso-height-relative:margin;v-text-anchor:top" o:gfxdata="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" o:allowoverlap="f" stroked="f">
                 <v:textbox>
                   <w:txbxContent>
                     <w:p>
@@ -3503,7 +3502,7 @@
         <mc:AlternateContent>
           <mc:Choice Requires="wps">
             <w:drawing>
-              <wp:anchor distT="0" distB="0" distL="114300" distR="114300" simplePos="0" relativeHeight="251662336" behindDoc="0" locked="0" layoutInCell="1" allowOverlap="0" wp14:anchorId="149621C5" wp14:editId="3F660435">
+              <wp:anchor distT="0" distB="0" distL="114300" distR="114300" simplePos="0" relativeHeight="251672064" behindDoc="0" locked="0" layoutInCell="1" allowOverlap="0" wp14:anchorId="149621C5" wp14:editId="07211EDC">
                 <wp:simplePos x="0" y="0"/>
                 <wp:positionH relativeFrom="margin">
                   <wp:posOffset>635</wp:posOffset>
@@ -3587,7 +3586,8 @@
                           </w:p>
                           <w:tbl>
                             <w:tblPr>
-                              <w:tblW w:w="4985" w:type="pct"/>
+                              <w:tblW w:w="4726" w:type="pct"/>
+                              <w:jc w:val="center"/>
                               <w:tblBorders>
                                 <w:top w:val="single" w:sz="4" w:space="0" w:color="auto"/>
                                 <w:left w:val="single" w:sz="4" w:space="0" w:color="auto"/>
@@ -3599,16 +3599,17 @@
                               <w:tblLook w:val="04A0" w:firstRow="1" w:lastRow="0" w:firstColumn="1" w:lastColumn="0" w:noHBand="0" w:noVBand="1"/>
                             </w:tblPr>
                             <w:tblGrid>
-                              <w:gridCol w:w="729"/>
-                              <w:gridCol w:w="4505"/>
+                              <w:gridCol w:w="643"/>
+                              <w:gridCol w:w="4319"/>
                             </w:tblGrid>
                             <w:tr>
                               <w:trPr>
                                 <w:tblHeader/>
+                                <w:jc w:val="center"/>
                               </w:trPr>
                               <w:tc>
                                 <w:tcPr>
-                                  <w:tcW w:w="696" w:type="pct"/>
+                                  <w:tcW w:w="648" w:type="pct"/>
                                 </w:tcPr>
                                 <w:p>
                                   <w:pPr>
@@ -3621,7 +3622,7 @@
                               </w:tc>
                               <w:tc>
                                 <w:tcPr>
-                                  <w:tcW w:w="4304" w:type="pct"/>
+                                  <w:tcW w:w="4352" w:type="pct"/>
                                 </w:tcPr>
                                 <w:p>
                                   <w:pPr>
@@ -3634,9 +3635,12 @@
                               </w:tc>
                             </w:tr>
                             <w:tr>
+                              <w:trPr>
+                                <w:jc w:val="center"/>
+                              </w:trPr>
                               <w:tc>
                                 <w:tcPr>
-                                  <w:tcW w:w="696" w:type="pct"/>
+                                  <w:tcW w:w="648" w:type="pct"/>
                                   <w:vAlign w:val="center"/>
                                 </w:tcPr>
                                 <w:p>
@@ -3652,7 +3656,7 @@
                                       <wp:inline distT="0" distB="0" distL="0" distR="0" wp14:anchorId="4AF11B97" wp14:editId="1EBC3C0F">
                                         <wp:extent cx="180975" cy="180975"/>
                                         <wp:effectExtent l="0" t="0" r="9525" b="9525"/>
-                                        <wp:docPr id="16" name="Imagem 16" descr="question_32"/>
+                                        <wp:docPr id="2287" name="Imagem 2287" descr="question_32"/>
                                         <wp:cNvGraphicFramePr>
                                           <a:graphicFrameLocks xmlns:a="http://schemas.openxmlformats.org/drawingml/2006/main" noChangeAspect="1"/>
                                         </wp:cNvGraphicFramePr>
@@ -3701,7 +3705,7 @@
                               </w:tc>
                               <w:tc>
                                 <w:tcPr>
-                                  <w:tcW w:w="4304" w:type="pct"/>
+                                  <w:tcW w:w="4352" w:type="pct"/>
                                   <w:vAlign w:val="center"/>
                                 </w:tcPr>
                                 <w:p>
@@ -3715,9 +3719,12 @@
                               </w:tc>
                             </w:tr>
                             <w:tr>
+                              <w:trPr>
+                                <w:jc w:val="center"/>
+                              </w:trPr>
                               <w:tc>
                                 <w:tcPr>
-                                  <w:tcW w:w="696" w:type="pct"/>
+                                  <w:tcW w:w="648" w:type="pct"/>
                                   <w:vAlign w:val="center"/>
                                 </w:tcPr>
                                 <w:p>
@@ -3733,7 +3740,7 @@
                                       <wp:inline distT="0" distB="0" distL="0" distR="0" wp14:anchorId="3658DAE0" wp14:editId="09D18B89">
                                         <wp:extent cx="180975" cy="180975"/>
                                         <wp:effectExtent l="0" t="0" r="9525" b="9525"/>
-                                        <wp:docPr id="17" name="Imagem 17" descr="check_32"/>
+                                        <wp:docPr id="2288" name="Imagem 2288" descr="check_32"/>
                                         <wp:cNvGraphicFramePr>
                                           <a:graphicFrameLocks xmlns:a="http://schemas.openxmlformats.org/drawingml/2006/main" noChangeAspect="1"/>
                                         </wp:cNvGraphicFramePr>
@@ -3782,7 +3789,7 @@
                               </w:tc>
                               <w:tc>
                                 <w:tcPr>
-                                  <w:tcW w:w="4304" w:type="pct"/>
+                                  <w:tcW w:w="4352" w:type="pct"/>
                                   <w:vAlign w:val="center"/>
                                 </w:tcPr>
                                 <w:p>
@@ -3802,9 +3809,12 @@
                               </w:tc>
                             </w:tr>
                             <w:tr>
+                              <w:trPr>
+                                <w:jc w:val="center"/>
+                              </w:trPr>
                               <w:tc>
                                 <w:tcPr>
-                                  <w:tcW w:w="696" w:type="pct"/>
+                                  <w:tcW w:w="648" w:type="pct"/>
                                   <w:vAlign w:val="center"/>
                                 </w:tcPr>
                                 <w:p>
@@ -3820,7 +3830,7 @@
                                       <wp:inline distT="0" distB="0" distL="0" distR="0" wp14:anchorId="46E2B72C" wp14:editId="0299F9DD">
                                         <wp:extent cx="180975" cy="180975"/>
                                         <wp:effectExtent l="0" t="0" r="9525" b="9525"/>
-                                        <wp:docPr id="19" name="Imagem 19" descr="ahead_ylw_32"/>
+                                        <wp:docPr id="2289" name="Imagem 2289" descr="ahead_ylw_32"/>
                                         <wp:cNvGraphicFramePr>
                                           <a:graphicFrameLocks xmlns:a="http://schemas.openxmlformats.org/drawingml/2006/main" noChangeAspect="1"/>
                                         </wp:cNvGraphicFramePr>
@@ -3869,7 +3879,7 @@
                               </w:tc>
                               <w:tc>
                                 <w:tcPr>
-                                  <w:tcW w:w="4304" w:type="pct"/>
+                                  <w:tcW w:w="4352" w:type="pct"/>
                                   <w:vAlign w:val="center"/>
                                 </w:tcPr>
                                 <w:p>
@@ -3895,9 +3905,12 @@
                               </w:tc>
                             </w:tr>
                             <w:tr>
+                              <w:trPr>
+                                <w:jc w:val="center"/>
+                              </w:trPr>
                               <w:tc>
                                 <w:tcPr>
-                                  <w:tcW w:w="696" w:type="pct"/>
+                                  <w:tcW w:w="648" w:type="pct"/>
                                   <w:vAlign w:val="center"/>
                                 </w:tcPr>
                                 <w:p>
@@ -3913,7 +3926,7 @@
                                       <wp:inline distT="0" distB="0" distL="0" distR="0" wp14:anchorId="681355D2" wp14:editId="48D03E85">
                                         <wp:extent cx="180975" cy="180975"/>
                                         <wp:effectExtent l="0" t="0" r="9525" b="9525"/>
-                                        <wp:docPr id="20" name="Imagem 20" descr="behind_ylw_32"/>
+                                        <wp:docPr id="2290" name="Imagem 2290" descr="behind_ylw_32"/>
                                         <wp:cNvGraphicFramePr>
                                           <a:graphicFrameLocks xmlns:a="http://schemas.openxmlformats.org/drawingml/2006/main" noChangeAspect="1"/>
                                         </wp:cNvGraphicFramePr>
@@ -3962,7 +3975,7 @@
                               </w:tc>
                               <w:tc>
                                 <w:tcPr>
-                                  <w:tcW w:w="4304" w:type="pct"/>
+                                  <w:tcW w:w="4352" w:type="pct"/>
                                   <w:vAlign w:val="center"/>
                                 </w:tcPr>
                                 <w:p>
@@ -3988,9 +4001,12 @@
                               </w:tc>
                             </w:tr>
                             <w:tr>
+                              <w:trPr>
+                                <w:jc w:val="center"/>
+                              </w:trPr>
                               <w:tc>
                                 <w:tcPr>
-                                  <w:tcW w:w="696" w:type="pct"/>
+                                  <w:tcW w:w="648" w:type="pct"/>
                                   <w:vAlign w:val="center"/>
                                 </w:tcPr>
                                 <w:p>
@@ -4006,7 +4022,7 @@
                                       <wp:inline distT="0" distB="0" distL="0" distR="0" wp14:anchorId="77FB4E01" wp14:editId="7EEC6675">
                                         <wp:extent cx="180975" cy="180975"/>
                                         <wp:effectExtent l="0" t="0" r="9525" b="9525"/>
-                                        <wp:docPr id="21" name="Imagem 21" descr="aheadbehind_ylw_32"/>
+                                        <wp:docPr id="2291" name="Imagem 2291" descr="aheadbehind_ylw_32"/>
                                         <wp:cNvGraphicFramePr>
                                           <a:graphicFrameLocks xmlns:a="http://schemas.openxmlformats.org/drawingml/2006/main" noChangeAspect="1"/>
                                         </wp:cNvGraphicFramePr>
@@ -4055,7 +4071,7 @@
                               </w:tc>
                               <w:tc>
                                 <w:tcPr>
-                                  <w:tcW w:w="4304" w:type="pct"/>
+                                  <w:tcW w:w="4352" w:type="pct"/>
                                   <w:vAlign w:val="center"/>
                                 </w:tcPr>
                                 <w:p>
@@ -4075,9 +4091,12 @@
                               </w:tc>
                             </w:tr>
                             <w:tr>
+                              <w:trPr>
+                                <w:jc w:val="center"/>
+                              </w:trPr>
                               <w:tc>
                                 <w:tcPr>
-                                  <w:tcW w:w="696" w:type="pct"/>
+                                  <w:tcW w:w="648" w:type="pct"/>
                                   <w:vAlign w:val="center"/>
                                 </w:tcPr>
                                 <w:p>
@@ -4093,7 +4112,7 @@
                                       <wp:inline distT="0" distB="0" distL="0" distR="0" wp14:anchorId="4E239E80" wp14:editId="4784620D">
                                         <wp:extent cx="180975" cy="180975"/>
                                         <wp:effectExtent l="0" t="0" r="9525" b="9525"/>
-                                        <wp:docPr id="22" name="Imagem 22" descr="nocheck_32"/>
+                                        <wp:docPr id="2292" name="Imagem 2292" descr="nocheck_32"/>
                                         <wp:cNvGraphicFramePr>
                                           <a:graphicFrameLocks xmlns:a="http://schemas.openxmlformats.org/drawingml/2006/main" noChangeAspect="1"/>
                                         </wp:cNvGraphicFramePr>
@@ -4142,7 +4161,7 @@
                               </w:tc>
                               <w:tc>
                                 <w:tcPr>
-                                  <w:tcW w:w="4304" w:type="pct"/>
+                                  <w:tcW w:w="4352" w:type="pct"/>
                                   <w:vAlign w:val="center"/>
                                 </w:tcPr>
                                 <w:p>
@@ -4176,7 +4195,7 @@
           </mc:Choice>
           <mc:Fallback>
             <w:pict>
-              <v:shape w14:anchorId="149621C5" id="_x0000_s1031" type="#_x0000_t202" style="position:absolute;left:0;text-align:left;margin-left:.05pt;margin-top:222pt;width:251.65pt;height:136.45pt;z-index:251662336;visibility:visible;mso-wrap-style:square;mso-width-percent:0;mso-height-percent:0;mso-wrap-distance-left:9pt;mso-wrap-distance-top:0;mso-wrap-distance-right:9pt;mso-wrap-distance-bottom:0;mso-position-horizontal:absolute;mso-position-horizontal-relative:margin;mso-position-vertical:absolute;mso-position-vertical-relative:margin;mso-width-percent:0;mso-height-percent:0;mso-width-relative:margin;mso-height-relative:margin;v-text-anchor:top" o:gfxdata="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" o:allowoverlap="f" stroked="f">
+              <v:shape w14:anchorId="149621C5" id="_x0000_s1031" type="#_x0000_t202" style="position:absolute;left:0;text-align:left;margin-left:.05pt;margin-top:222pt;width:251.65pt;height:136.45pt;z-index:251672064;visibility:visible;mso-wrap-style:square;mso-width-percent:0;mso-height-percent:0;mso-wrap-distance-left:9pt;mso-wrap-distance-top:0;mso-wrap-distance-right:9pt;mso-wrap-distance-bottom:0;mso-position-horizontal:absolute;mso-position-horizontal-relative:margin;mso-position-vertical:absolute;mso-position-vertical-relative:margin;mso-width-percent:0;mso-height-percent:0;mso-width-relative:margin;mso-height-relative:margin;v-text-anchor:top" o:gfxdata="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" o:allowoverlap="f" stroked="f">
                 <v:textbox inset="0,0,0,0">
                   <w:txbxContent>
                     <w:p>
@@ -4222,7 +4241,8 @@
                     </w:p>
                     <w:tbl>
                       <w:tblPr>
-                        <w:tblW w:w="4985" w:type="pct"/>
+                        <w:tblW w:w="4726" w:type="pct"/>
+                        <w:jc w:val="center"/>
                         <w:tblBorders>
                           <w:top w:val="single" w:sz="4" w:space="0" w:color="auto"/>
                           <w:left w:val="single" w:sz="4" w:space="0" w:color="auto"/>
@@ -4234,16 +4254,17 @@
                         <w:tblLook w:val="04A0" w:firstRow="1" w:lastRow="0" w:firstColumn="1" w:lastColumn="0" w:noHBand="0" w:noVBand="1"/>
                       </w:tblPr>
                       <w:tblGrid>
-                        <w:gridCol w:w="729"/>
-                        <w:gridCol w:w="4505"/>
+                        <w:gridCol w:w="643"/>
+                        <w:gridCol w:w="4319"/>
                       </w:tblGrid>
                       <w:tr>
                         <w:trPr>
                           <w:tblHeader/>
+                          <w:jc w:val="center"/>
                         </w:trPr>
                         <w:tc>
                           <w:tcPr>
-                            <w:tcW w:w="696" w:type="pct"/>
+                            <w:tcW w:w="648" w:type="pct"/>
                           </w:tcPr>
                           <w:p>
                             <w:pPr>
@@ -4256,7 +4277,7 @@
                         </w:tc>
                         <w:tc>
                           <w:tcPr>
-                            <w:tcW w:w="4304" w:type="pct"/>
+                            <w:tcW w:w="4352" w:type="pct"/>
                           </w:tcPr>
                           <w:p>
                             <w:pPr>
@@ -4269,9 +4290,12 @@
                         </w:tc>
                       </w:tr>
                       <w:tr>
+                        <w:trPr>
+                          <w:jc w:val="center"/>
+                        </w:trPr>
                         <w:tc>
                           <w:tcPr>
-                            <w:tcW w:w="696" w:type="pct"/>
+                            <w:tcW w:w="648" w:type="pct"/>
                             <w:vAlign w:val="center"/>
                           </w:tcPr>
                           <w:p>
@@ -4287,7 +4311,7 @@
                                 <wp:inline distT="0" distB="0" distL="0" distR="0" wp14:anchorId="4AF11B97" wp14:editId="1EBC3C0F">
                                   <wp:extent cx="180975" cy="180975"/>
                                   <wp:effectExtent l="0" t="0" r="9525" b="9525"/>
-                                  <wp:docPr id="16" name="Imagem 16" descr="question_32"/>
+                                  <wp:docPr id="2287" name="Imagem 2287" descr="question_32"/>
                                   <wp:cNvGraphicFramePr>
                                     <a:graphicFrameLocks xmlns:a="http://schemas.openxmlformats.org/drawingml/2006/main" noChangeAspect="1"/>
                                   </wp:cNvGraphicFramePr>
@@ -4336,7 +4360,7 @@
                         </w:tc>
                         <w:tc>
                           <w:tcPr>
-                            <w:tcW w:w="4304" w:type="pct"/>
+                            <w:tcW w:w="4352" w:type="pct"/>
                             <w:vAlign w:val="center"/>
                           </w:tcPr>
                           <w:p>
@@ -4350,9 +4374,12 @@
                         </w:tc>
                       </w:tr>
                       <w:tr>
+                        <w:trPr>
+                          <w:jc w:val="center"/>
+                        </w:trPr>
                         <w:tc>
                           <w:tcPr>
-                            <w:tcW w:w="696" w:type="pct"/>
+                            <w:tcW w:w="648" w:type="pct"/>
                             <w:vAlign w:val="center"/>
                           </w:tcPr>
                           <w:p>
@@ -4368,7 +4395,7 @@
                                 <wp:inline distT="0" distB="0" distL="0" distR="0" wp14:anchorId="3658DAE0" wp14:editId="09D18B89">
                                   <wp:extent cx="180975" cy="180975"/>
                                   <wp:effectExtent l="0" t="0" r="9525" b="9525"/>
-                                  <wp:docPr id="17" name="Imagem 17" descr="check_32"/>
+                                  <wp:docPr id="2288" name="Imagem 2288" descr="check_32"/>
                                   <wp:cNvGraphicFramePr>
                                     <a:graphicFrameLocks xmlns:a="http://schemas.openxmlformats.org/drawingml/2006/main" noChangeAspect="1"/>
                                   </wp:cNvGraphicFramePr>
@@ -4417,7 +4444,7 @@
                         </w:tc>
                         <w:tc>
                           <w:tcPr>
-                            <w:tcW w:w="4304" w:type="pct"/>
+                            <w:tcW w:w="4352" w:type="pct"/>
                             <w:vAlign w:val="center"/>
                           </w:tcPr>
                           <w:p>
@@ -4437,9 +4464,12 @@
                         </w:tc>
                       </w:tr>
                       <w:tr>
+                        <w:trPr>
+                          <w:jc w:val="center"/>
+                        </w:trPr>
                         <w:tc>
                           <w:tcPr>
-                            <w:tcW w:w="696" w:type="pct"/>
+                            <w:tcW w:w="648" w:type="pct"/>
                             <w:vAlign w:val="center"/>
                           </w:tcPr>
                           <w:p>
@@ -4455,7 +4485,7 @@
                                 <wp:inline distT="0" distB="0" distL="0" distR="0" wp14:anchorId="46E2B72C" wp14:editId="0299F9DD">
                                   <wp:extent cx="180975" cy="180975"/>
                                   <wp:effectExtent l="0" t="0" r="9525" b="9525"/>
-                                  <wp:docPr id="19" name="Imagem 19" descr="ahead_ylw_32"/>
+                                  <wp:docPr id="2289" name="Imagem 2289" descr="ahead_ylw_32"/>
                                   <wp:cNvGraphicFramePr>
                                     <a:graphicFrameLocks xmlns:a="http://schemas.openxmlformats.org/drawingml/2006/main" noChangeAspect="1"/>
                                   </wp:cNvGraphicFramePr>
@@ -4504,7 +4534,7 @@
                         </w:tc>
                         <w:tc>
                           <w:tcPr>
-                            <w:tcW w:w="4304" w:type="pct"/>
+                            <w:tcW w:w="4352" w:type="pct"/>
                             <w:vAlign w:val="center"/>
                           </w:tcPr>
                           <w:p>
@@ -4530,9 +4560,12 @@
                         </w:tc>
                       </w:tr>
                       <w:tr>
+                        <w:trPr>
+                          <w:jc w:val="center"/>
+                        </w:trPr>
                         <w:tc>
                           <w:tcPr>
-                            <w:tcW w:w="696" w:type="pct"/>
+                            <w:tcW w:w="648" w:type="pct"/>
                             <w:vAlign w:val="center"/>
                           </w:tcPr>
                           <w:p>
@@ -4548,7 +4581,7 @@
                                 <wp:inline distT="0" distB="0" distL="0" distR="0" wp14:anchorId="681355D2" wp14:editId="48D03E85">
                                   <wp:extent cx="180975" cy="180975"/>
                                   <wp:effectExtent l="0" t="0" r="9525" b="9525"/>
-                                  <wp:docPr id="20" name="Imagem 20" descr="behind_ylw_32"/>
+                                  <wp:docPr id="2290" name="Imagem 2290" descr="behind_ylw_32"/>
                                   <wp:cNvGraphicFramePr>
                                     <a:graphicFrameLocks xmlns:a="http://schemas.openxmlformats.org/drawingml/2006/main" noChangeAspect="1"/>
                                   </wp:cNvGraphicFramePr>
@@ -4597,7 +4630,7 @@
                         </w:tc>
                         <w:tc>
                           <w:tcPr>
-                            <w:tcW w:w="4304" w:type="pct"/>
+                            <w:tcW w:w="4352" w:type="pct"/>
                             <w:vAlign w:val="center"/>
                           </w:tcPr>
                           <w:p>
@@ -4623,9 +4656,12 @@
                         </w:tc>
                       </w:tr>
                       <w:tr>
+                        <w:trPr>
+                          <w:jc w:val="center"/>
+                        </w:trPr>
                         <w:tc>
                           <w:tcPr>
-                            <w:tcW w:w="696" w:type="pct"/>
+                            <w:tcW w:w="648" w:type="pct"/>
                             <w:vAlign w:val="center"/>
                           </w:tcPr>
                           <w:p>
@@ -4641,7 +4677,7 @@
                                 <wp:inline distT="0" distB="0" distL="0" distR="0" wp14:anchorId="77FB4E01" wp14:editId="7EEC6675">
                                   <wp:extent cx="180975" cy="180975"/>
                                   <wp:effectExtent l="0" t="0" r="9525" b="9525"/>
-                                  <wp:docPr id="21" name="Imagem 21" descr="aheadbehind_ylw_32"/>
+                                  <wp:docPr id="2291" name="Imagem 2291" descr="aheadbehind_ylw_32"/>
                                   <wp:cNvGraphicFramePr>
                                     <a:graphicFrameLocks xmlns:a="http://schemas.openxmlformats.org/drawingml/2006/main" noChangeAspect="1"/>
                                   </wp:cNvGraphicFramePr>
@@ -4690,7 +4726,7 @@
                         </w:tc>
                         <w:tc>
                           <w:tcPr>
-                            <w:tcW w:w="4304" w:type="pct"/>
+                            <w:tcW w:w="4352" w:type="pct"/>
                             <w:vAlign w:val="center"/>
                           </w:tcPr>
                           <w:p>
@@ -4710,9 +4746,12 @@
                         </w:tc>
                       </w:tr>
                       <w:tr>
+                        <w:trPr>
+                          <w:jc w:val="center"/>
+                        </w:trPr>
                         <w:tc>
                           <w:tcPr>
-                            <w:tcW w:w="696" w:type="pct"/>
+                            <w:tcW w:w="648" w:type="pct"/>
                             <w:vAlign w:val="center"/>
                           </w:tcPr>
                           <w:p>
@@ -4728,7 +4767,7 @@
                                 <wp:inline distT="0" distB="0" distL="0" distR="0" wp14:anchorId="4E239E80" wp14:editId="4784620D">
                                   <wp:extent cx="180975" cy="180975"/>
                                   <wp:effectExtent l="0" t="0" r="9525" b="9525"/>
-                                  <wp:docPr id="22" name="Imagem 22" descr="nocheck_32"/>
+                                  <wp:docPr id="2292" name="Imagem 2292" descr="nocheck_32"/>
                                   <wp:cNvGraphicFramePr>
                                     <a:graphicFrameLocks xmlns:a="http://schemas.openxmlformats.org/drawingml/2006/main" noChangeAspect="1"/>
                                   </wp:cNvGraphicFramePr>
@@ -4777,7 +4816,7 @@
                         </w:tc>
                         <w:tc>
                           <w:tcPr>
-                            <w:tcW w:w="4304" w:type="pct"/>
+                            <w:tcW w:w="4352" w:type="pct"/>
                             <w:vAlign w:val="center"/>
                           </w:tcPr>
                           <w:p>
@@ -4808,7 +4847,7 @@
         <mc:AlternateContent>
           <mc:Choice Requires="wps">
             <w:drawing>
-              <wp:anchor distT="0" distB="0" distL="114300" distR="114300" simplePos="0" relativeHeight="251656192" behindDoc="0" locked="0" layoutInCell="1" allowOverlap="0" wp14:anchorId="2292B216" wp14:editId="4D89B416">
+              <wp:anchor distT="0" distB="0" distL="114300" distR="114300" simplePos="0" relativeHeight="251658752" behindDoc="0" locked="0" layoutInCell="1" allowOverlap="0" wp14:anchorId="2292B216" wp14:editId="4D89B416">
                 <wp:simplePos x="0" y="0"/>
                 <wp:positionH relativeFrom="column">
                   <wp:posOffset>635</wp:posOffset>
@@ -4960,7 +4999,7 @@
           </mc:Choice>
           <mc:Fallback>
             <w:pict>
-              <v:shape w14:anchorId="2292B216" id="_x0000_s1032" type="#_x0000_t202" style="position:absolute;left:0;text-align:left;margin-left:.05pt;margin-top:0;width:251.7pt;height:221.35pt;z-index:251656192;visibility:visible;mso-wrap-style:square;mso-width-percent:0;mso-height-percent:0;mso-wrap-distance-left:9pt;mso-wrap-distance-top:0;mso-wrap-distance-right:9pt;mso-wrap-distance-bottom:0;mso-position-horizontal:absolute;mso-position-horizontal-relative:text;mso-position-vertical:absolute;mso-position-vertical-relative:margin;mso-width-percent:0;mso-height-percent:0;mso-width-relative:margin;mso-height-relative:margin;v-text-anchor:top" o:gfxdata="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" o:allowoverlap="f" stroked="f">
+              <v:shape w14:anchorId="2292B216" id="_x0000_s1032" type="#_x0000_t202" style="position:absolute;left:0;text-align:left;margin-left:.05pt;margin-top:0;width:251.7pt;height:221.35pt;z-index:251658752;visibility:visible;mso-wrap-style:square;mso-width-percent:0;mso-height-percent:0;mso-wrap-distance-left:9pt;mso-wrap-distance-top:0;mso-wrap-distance-right:9pt;mso-wrap-distance-bottom:0;mso-position-horizontal:absolute;mso-position-horizontal-relative:text;mso-position-vertical:absolute;mso-position-vertical-relative:margin;mso-width-percent:0;mso-height-percent:0;mso-width-relative:margin;mso-height-relative:margin;v-text-anchor:top" o:gfxdata="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" o:allowoverlap="f" stroked="f">
                 <v:textbox>
                   <w:txbxContent>
                     <w:p>
@@ -5420,16 +5459,16 @@
         <mc:AlternateContent>
           <mc:Choice Requires="wps">
             <w:drawing>
-              <wp:anchor distT="0" distB="0" distL="114300" distR="114300" simplePos="0" relativeHeight="251660288" behindDoc="0" locked="0" layoutInCell="1" allowOverlap="0" wp14:anchorId="6128A6DA" wp14:editId="2EDEB5C9">
+              <wp:anchor distT="0" distB="0" distL="114300" distR="114300" simplePos="0" relativeHeight="251656704" behindDoc="0" locked="0" layoutInCell="1" allowOverlap="0" wp14:anchorId="6128A6DA" wp14:editId="2B540A95">
                 <wp:simplePos x="0" y="0"/>
                 <wp:positionH relativeFrom="margin">
-                  <wp:posOffset>3423522</wp:posOffset>
+                  <wp:posOffset>3421380</wp:posOffset>
                 </wp:positionH>
                 <wp:positionV relativeFrom="margin">
-                  <wp:posOffset>-3412</wp:posOffset>
+                  <wp:posOffset>-1905</wp:posOffset>
                 </wp:positionV>
-                <wp:extent cx="3196590" cy="1767205"/>
-                <wp:effectExtent l="0" t="0" r="3810" b="4445"/>
+                <wp:extent cx="3196590" cy="1878965"/>
+                <wp:effectExtent l="0" t="0" r="3810" b="6985"/>
                 <wp:wrapTopAndBottom/>
                 <wp:docPr id="2005" name="Caixa de Texto 2"/>
                 <wp:cNvGraphicFramePr>
@@ -5444,7 +5483,7 @@
                       <wps:spPr bwMode="auto">
                         <a:xfrm>
                           <a:off x="0" y="0"/>
-                          <a:ext cx="3196590" cy="1767205"/>
+                          <a:ext cx="3196590" cy="1878965"/>
                         </a:xfrm>
                         <a:prstGeom prst="rect">
                           <a:avLst/>
@@ -5506,7 +5545,7 @@
                           </w:p>
                           <w:tbl>
                             <w:tblPr>
-                              <w:tblW w:w="4985" w:type="pct"/>
+                              <w:tblW w:w="4709" w:type="pct"/>
                               <w:jc w:val="center"/>
                               <w:tblBorders>
                                 <w:top w:val="single" w:sz="4" w:space="0" w:color="auto"/>
@@ -5519,9 +5558,9 @@
                               <w:tblLook w:val="04A0" w:firstRow="1" w:lastRow="0" w:firstColumn="1" w:lastColumn="0" w:noHBand="0" w:noVBand="1"/>
                             </w:tblPr>
                             <w:tblGrid>
-                              <w:gridCol w:w="968"/>
-                              <w:gridCol w:w="967"/>
-                              <w:gridCol w:w="3300"/>
+                              <w:gridCol w:w="875"/>
+                              <w:gridCol w:w="888"/>
+                              <w:gridCol w:w="3182"/>
                             </w:tblGrid>
                             <w:tr>
                               <w:trPr>
@@ -5530,7 +5569,7 @@
                               </w:trPr>
                               <w:tc>
                                 <w:tcPr>
-                                  <w:tcW w:w="1848" w:type="pct"/>
+                                  <w:tcW w:w="1783" w:type="pct"/>
                                   <w:gridSpan w:val="2"/>
                                   <w:vAlign w:val="center"/>
                                 </w:tcPr>
@@ -5553,7 +5592,7 @@
                               </w:tc>
                               <w:tc>
                                 <w:tcPr>
-                                  <w:tcW w:w="3152" w:type="pct"/>
+                                  <w:tcW w:w="3217" w:type="pct"/>
                                   <w:vMerge w:val="restart"/>
                                   <w:vAlign w:val="center"/>
                                 </w:tcPr>
@@ -5574,7 +5613,7 @@
                               </w:trPr>
                               <w:tc>
                                 <w:tcPr>
-                                  <w:tcW w:w="924" w:type="pct"/>
+                                  <w:tcW w:w="885" w:type="pct"/>
                                   <w:vAlign w:val="center"/>
                                 </w:tcPr>
                                 <w:p>
@@ -5596,7 +5635,7 @@
                               </w:tc>
                               <w:tc>
                                 <w:tcPr>
-                                  <w:tcW w:w="924" w:type="pct"/>
+                                  <w:tcW w:w="898" w:type="pct"/>
                                   <w:vAlign w:val="center"/>
                                 </w:tcPr>
                                 <w:p>
@@ -5618,7 +5657,7 @@
                               </w:tc>
                               <w:tc>
                                 <w:tcPr>
-                                  <w:tcW w:w="3152" w:type="pct"/>
+                                  <w:tcW w:w="3217" w:type="pct"/>
                                   <w:vMerge/>
                                   <w:vAlign w:val="center"/>
                                 </w:tcPr>
@@ -5639,7 +5678,7 @@
                               </w:trPr>
                               <w:tc>
                                 <w:tcPr>
-                                  <w:tcW w:w="924" w:type="pct"/>
+                                  <w:tcW w:w="885" w:type="pct"/>
                                   <w:vAlign w:val="center"/>
                                 </w:tcPr>
                                 <w:p>
@@ -5654,7 +5693,7 @@
                               </w:tc>
                               <w:tc>
                                 <w:tcPr>
-                                  <w:tcW w:w="924" w:type="pct"/>
+                                  <w:tcW w:w="898" w:type="pct"/>
                                   <w:vAlign w:val="center"/>
                                 </w:tcPr>
                                 <w:p>
@@ -5669,7 +5708,7 @@
                               </w:tc>
                               <w:tc>
                                 <w:tcPr>
-                                  <w:tcW w:w="3152" w:type="pct"/>
+                                  <w:tcW w:w="3217" w:type="pct"/>
                                   <w:vAlign w:val="center"/>
                                 </w:tcPr>
                                 <w:p>
@@ -5684,7 +5723,7 @@
                                       <wp:inline distT="0" distB="0" distL="0" distR="0" wp14:anchorId="3CB2667D" wp14:editId="2312941E">
                                         <wp:extent cx="180975" cy="180975"/>
                                         <wp:effectExtent l="0" t="0" r="9525" b="9525"/>
-                                        <wp:docPr id="24" name="Imagem 24" descr="aheadbehind_ylw_32"/>
+                                        <wp:docPr id="12" name="Imagem 12" descr="aheadbehind_ylw_32"/>
                                         <wp:cNvGraphicFramePr>
                                           <a:graphicFrameLocks xmlns:a="http://schemas.openxmlformats.org/drawingml/2006/main" noChangeAspect="1"/>
                                         </wp:cNvGraphicFramePr>
@@ -5760,7 +5799,7 @@
                               </w:trPr>
                               <w:tc>
                                 <w:tcPr>
-                                  <w:tcW w:w="924" w:type="pct"/>
+                                  <w:tcW w:w="885" w:type="pct"/>
                                   <w:vAlign w:val="center"/>
                                 </w:tcPr>
                                 <w:p>
@@ -5775,7 +5814,7 @@
                               </w:tc>
                               <w:tc>
                                 <w:tcPr>
-                                  <w:tcW w:w="924" w:type="pct"/>
+                                  <w:tcW w:w="898" w:type="pct"/>
                                   <w:vAlign w:val="center"/>
                                 </w:tcPr>
                                 <w:p>
@@ -5790,7 +5829,7 @@
                               </w:tc>
                               <w:tc>
                                 <w:tcPr>
-                                  <w:tcW w:w="3152" w:type="pct"/>
+                                  <w:tcW w:w="3217" w:type="pct"/>
                                   <w:vAlign w:val="center"/>
                                 </w:tcPr>
                                 <w:p>
@@ -5805,7 +5844,7 @@
                                       <wp:inline distT="0" distB="0" distL="0" distR="0" wp14:anchorId="1AC8FA0C" wp14:editId="2B2D6C36">
                                         <wp:extent cx="180975" cy="180975"/>
                                         <wp:effectExtent l="0" t="0" r="9525" b="9525"/>
-                                        <wp:docPr id="25" name="Imagem 25" descr="ahead_ylw_32"/>
+                                        <wp:docPr id="31" name="Imagem 31" descr="ahead_ylw_32"/>
                                         <wp:cNvGraphicFramePr>
                                           <a:graphicFrameLocks xmlns:a="http://schemas.openxmlformats.org/drawingml/2006/main" noChangeAspect="1"/>
                                         </wp:cNvGraphicFramePr>
@@ -5872,7 +5911,7 @@
                               </w:trPr>
                               <w:tc>
                                 <w:tcPr>
-                                  <w:tcW w:w="924" w:type="pct"/>
+                                  <w:tcW w:w="885" w:type="pct"/>
                                   <w:vAlign w:val="center"/>
                                 </w:tcPr>
                                 <w:p>
@@ -5887,7 +5926,7 @@
                               </w:tc>
                               <w:tc>
                                 <w:tcPr>
-                                  <w:tcW w:w="924" w:type="pct"/>
+                                  <w:tcW w:w="898" w:type="pct"/>
                                   <w:vAlign w:val="center"/>
                                 </w:tcPr>
                                 <w:p>
@@ -5896,13 +5935,18 @@
                                     <w:jc w:val="center"/>
                                   </w:pPr>
                                   <w:r>
-                                    <w:t>Yes</w:t>
+                                    <w:t>Y</w:t>
+                                  </w:r>
+                                  <w:bookmarkStart w:id="22" w:name="_GoBack"/>
+                                  <w:bookmarkEnd w:id="22"/>
+                                  <w:r>
+                                    <w:t>es</w:t>
                                   </w:r>
                                 </w:p>
                               </w:tc>
                               <w:tc>
                                 <w:tcPr>
-                                  <w:tcW w:w="3152" w:type="pct"/>
+                                  <w:tcW w:w="3217" w:type="pct"/>
                                   <w:vAlign w:val="center"/>
                                 </w:tcPr>
                                 <w:p>
@@ -5917,7 +5961,7 @@
                                       <wp:inline distT="0" distB="0" distL="0" distR="0" wp14:anchorId="089D22E5" wp14:editId="0F50656A">
                                         <wp:extent cx="180975" cy="180975"/>
                                         <wp:effectExtent l="0" t="0" r="9525" b="9525"/>
-                                        <wp:docPr id="26" name="Imagem 26" descr="behind_ylw_32"/>
+                                        <wp:docPr id="2285" name="Imagem 2285" descr="behind_ylw_32"/>
                                         <wp:cNvGraphicFramePr>
                                           <a:graphicFrameLocks xmlns:a="http://schemas.openxmlformats.org/drawingml/2006/main" noChangeAspect="1"/>
                                         </wp:cNvGraphicFramePr>
@@ -5984,7 +6028,7 @@
                               </w:trPr>
                               <w:tc>
                                 <w:tcPr>
-                                  <w:tcW w:w="924" w:type="pct"/>
+                                  <w:tcW w:w="885" w:type="pct"/>
                                   <w:vAlign w:val="center"/>
                                 </w:tcPr>
                                 <w:p>
@@ -5999,7 +6043,7 @@
                               </w:tc>
                               <w:tc>
                                 <w:tcPr>
-                                  <w:tcW w:w="924" w:type="pct"/>
+                                  <w:tcW w:w="898" w:type="pct"/>
                                   <w:vAlign w:val="center"/>
                                 </w:tcPr>
                                 <w:p>
@@ -6014,7 +6058,7 @@
                               </w:tc>
                               <w:tc>
                                 <w:tcPr>
-                                  <w:tcW w:w="3152" w:type="pct"/>
+                                  <w:tcW w:w="3217" w:type="pct"/>
                                   <w:vAlign w:val="center"/>
                                 </w:tcPr>
                                 <w:p>
@@ -6029,7 +6073,7 @@
                                       <wp:inline distT="0" distB="0" distL="0" distR="0" wp14:anchorId="1A4F4C28" wp14:editId="6F295A4B">
                                         <wp:extent cx="180975" cy="180975"/>
                                         <wp:effectExtent l="0" t="0" r="9525" b="9525"/>
-                                        <wp:docPr id="27" name="Imagem 27" descr="check_32"/>
+                                        <wp:docPr id="2286" name="Imagem 2286" descr="check_32"/>
                                         <wp:cNvGraphicFramePr>
                                           <a:graphicFrameLocks xmlns:a="http://schemas.openxmlformats.org/drawingml/2006/main" noChangeAspect="1"/>
                                         </wp:cNvGraphicFramePr>
@@ -6101,14 +6145,14 @@
           </mc:Choice>
           <mc:Fallback>
             <w:pict>
-              <v:shape w14:anchorId="6128A6DA" id="_x0000_s1033" type="#_x0000_t202" style="position:absolute;left:0;text-align:left;margin-left:269.55pt;margin-top:-.25pt;width:251.7pt;height:139.15pt;z-index:251660288;visibility:visible;mso-wrap-style:square;mso-width-percent:0;mso-height-percent:0;mso-wrap-distance-left:9pt;mso-wrap-distance-top:0;mso-wrap-distance-right:9pt;mso-wrap-distance-bottom:0;mso-position-horizontal:absolute;mso-position-horizontal-relative:margin;mso-position-vertical:absolute;mso-position-vertical-relative:margin;mso-width-percent:0;mso-height-percent:0;mso-width-relative:margin;mso-height-relative:margin;v-text-anchor:top" o:gfxdata="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" o:allowoverlap="f" stroked="f">
+              <v:shape w14:anchorId="6128A6DA" id="_x0000_s1033" type="#_x0000_t202" style="position:absolute;left:0;text-align:left;margin-left:269.4pt;margin-top:-.15pt;width:251.7pt;height:147.95pt;z-index:251656704;visibility:visible;mso-wrap-style:square;mso-width-percent:0;mso-height-percent:0;mso-wrap-distance-left:9pt;mso-wrap-distance-top:0;mso-wrap-distance-right:9pt;mso-wrap-distance-bottom:0;mso-position-horizontal:absolute;mso-position-horizontal-relative:margin;mso-position-vertical:absolute;mso-position-vertical-relative:margin;mso-width-percent:0;mso-height-percent:0;mso-width-relative:margin;mso-height-relative:margin;v-text-anchor:top" o:gfxdata="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" o:allowoverlap="f" stroked="f">
                 <v:textbox inset="0,0,0,0">
                   <w:txbxContent>
                     <w:p>
                       <w:pPr>
                         <w:pStyle w:val="TableCaption"/>
                       </w:pPr>
-                      <w:bookmarkStart w:id="22" w:name="_Ref401683067"/>
+                      <w:bookmarkStart w:id="23" w:name="_Ref401683067"/>
                       <w:r>
                         <w:t xml:space="preserve">Table </w:t>
                       </w:r>
@@ -6130,7 +6174,7 @@
                       <w:r>
                         <w:fldChar w:fldCharType="end"/>
                       </w:r>
-                      <w:bookmarkEnd w:id="22"/>
+                      <w:bookmarkEnd w:id="23"/>
                       <w:r>
                         <w:t>.</w:t>
                       </w:r>
@@ -6149,7 +6193,7 @@
                     </w:p>
                     <w:tbl>
                       <w:tblPr>
-                        <w:tblW w:w="4985" w:type="pct"/>
+                        <w:tblW w:w="4709" w:type="pct"/>
                         <w:jc w:val="center"/>
                         <w:tblBorders>
                           <w:top w:val="single" w:sz="4" w:space="0" w:color="auto"/>
@@ -6162,9 +6206,9 @@
                         <w:tblLook w:val="04A0" w:firstRow="1" w:lastRow="0" w:firstColumn="1" w:lastColumn="0" w:noHBand="0" w:noVBand="1"/>
                       </w:tblPr>
                       <w:tblGrid>
-                        <w:gridCol w:w="968"/>
-                        <w:gridCol w:w="967"/>
-                        <w:gridCol w:w="3300"/>
+                        <w:gridCol w:w="875"/>
+                        <w:gridCol w:w="888"/>
+                        <w:gridCol w:w="3182"/>
                       </w:tblGrid>
                       <w:tr>
                         <w:trPr>
@@ -6173,7 +6217,7 @@
                         </w:trPr>
                         <w:tc>
                           <w:tcPr>
-                            <w:tcW w:w="1848" w:type="pct"/>
+                            <w:tcW w:w="1783" w:type="pct"/>
                             <w:gridSpan w:val="2"/>
                             <w:vAlign w:val="center"/>
                           </w:tcPr>
@@ -6196,7 +6240,7 @@
                         </w:tc>
                         <w:tc>
                           <w:tcPr>
-                            <w:tcW w:w="3152" w:type="pct"/>
+                            <w:tcW w:w="3217" w:type="pct"/>
                             <w:vMerge w:val="restart"/>
                             <w:vAlign w:val="center"/>
                           </w:tcPr>
@@ -6217,7 +6261,7 @@
                         </w:trPr>
                         <w:tc>
                           <w:tcPr>
-                            <w:tcW w:w="924" w:type="pct"/>
+                            <w:tcW w:w="885" w:type="pct"/>
                             <w:vAlign w:val="center"/>
                           </w:tcPr>
                           <w:p>
@@ -6239,7 +6283,7 @@
                         </w:tc>
                         <w:tc>
                           <w:tcPr>
-                            <w:tcW w:w="924" w:type="pct"/>
+                            <w:tcW w:w="898" w:type="pct"/>
                             <w:vAlign w:val="center"/>
                           </w:tcPr>
                           <w:p>
@@ -6261,7 +6305,7 @@
                         </w:tc>
                         <w:tc>
                           <w:tcPr>
-                            <w:tcW w:w="3152" w:type="pct"/>
+                            <w:tcW w:w="3217" w:type="pct"/>
                             <w:vMerge/>
                             <w:vAlign w:val="center"/>
                           </w:tcPr>
@@ -6282,7 +6326,7 @@
                         </w:trPr>
                         <w:tc>
                           <w:tcPr>
-                            <w:tcW w:w="924" w:type="pct"/>
+                            <w:tcW w:w="885" w:type="pct"/>
                             <w:vAlign w:val="center"/>
                           </w:tcPr>
                           <w:p>
@@ -6297,7 +6341,7 @@
                         </w:tc>
                         <w:tc>
                           <w:tcPr>
-                            <w:tcW w:w="924" w:type="pct"/>
+                            <w:tcW w:w="898" w:type="pct"/>
                             <w:vAlign w:val="center"/>
                           </w:tcPr>
                           <w:p>
@@ -6312,7 +6356,7 @@
                         </w:tc>
                         <w:tc>
                           <w:tcPr>
-                            <w:tcW w:w="3152" w:type="pct"/>
+                            <w:tcW w:w="3217" w:type="pct"/>
                             <w:vAlign w:val="center"/>
                           </w:tcPr>
                           <w:p>
@@ -6327,7 +6371,7 @@
                                 <wp:inline distT="0" distB="0" distL="0" distR="0" wp14:anchorId="3CB2667D" wp14:editId="2312941E">
                                   <wp:extent cx="180975" cy="180975"/>
                                   <wp:effectExtent l="0" t="0" r="9525" b="9525"/>
-                                  <wp:docPr id="24" name="Imagem 24" descr="aheadbehind_ylw_32"/>
+                                  <wp:docPr id="12" name="Imagem 12" descr="aheadbehind_ylw_32"/>
                                   <wp:cNvGraphicFramePr>
                                     <a:graphicFrameLocks xmlns:a="http://schemas.openxmlformats.org/drawingml/2006/main" noChangeAspect="1"/>
                                   </wp:cNvGraphicFramePr>
@@ -6403,7 +6447,7 @@
                         </w:trPr>
                         <w:tc>
                           <w:tcPr>
-                            <w:tcW w:w="924" w:type="pct"/>
+                            <w:tcW w:w="885" w:type="pct"/>
                             <w:vAlign w:val="center"/>
                           </w:tcPr>
                           <w:p>
@@ -6418,7 +6462,7 @@
                         </w:tc>
                         <w:tc>
                           <w:tcPr>
-                            <w:tcW w:w="924" w:type="pct"/>
+                            <w:tcW w:w="898" w:type="pct"/>
                             <w:vAlign w:val="center"/>
                           </w:tcPr>
                           <w:p>
@@ -6433,7 +6477,7 @@
                         </w:tc>
                         <w:tc>
                           <w:tcPr>
-                            <w:tcW w:w="3152" w:type="pct"/>
+                            <w:tcW w:w="3217" w:type="pct"/>
                             <w:vAlign w:val="center"/>
                           </w:tcPr>
                           <w:p>
@@ -6448,7 +6492,7 @@
                                 <wp:inline distT="0" distB="0" distL="0" distR="0" wp14:anchorId="1AC8FA0C" wp14:editId="2B2D6C36">
                                   <wp:extent cx="180975" cy="180975"/>
                                   <wp:effectExtent l="0" t="0" r="9525" b="9525"/>
-                                  <wp:docPr id="25" name="Imagem 25" descr="ahead_ylw_32"/>
+                                  <wp:docPr id="31" name="Imagem 31" descr="ahead_ylw_32"/>
                                   <wp:cNvGraphicFramePr>
                                     <a:graphicFrameLocks xmlns:a="http://schemas.openxmlformats.org/drawingml/2006/main" noChangeAspect="1"/>
                                   </wp:cNvGraphicFramePr>
@@ -6515,7 +6559,7 @@
                         </w:trPr>
                         <w:tc>
                           <w:tcPr>
-                            <w:tcW w:w="924" w:type="pct"/>
+                            <w:tcW w:w="885" w:type="pct"/>
                             <w:vAlign w:val="center"/>
                           </w:tcPr>
                           <w:p>
@@ -6530,7 +6574,7 @@
                         </w:tc>
                         <w:tc>
                           <w:tcPr>
-                            <w:tcW w:w="924" w:type="pct"/>
+                            <w:tcW w:w="898" w:type="pct"/>
                             <w:vAlign w:val="center"/>
                           </w:tcPr>
                           <w:p>
@@ -6539,13 +6583,18 @@
                               <w:jc w:val="center"/>
                             </w:pPr>
                             <w:r>
-                              <w:t>Yes</w:t>
+                              <w:t>Y</w:t>
+                            </w:r>
+                            <w:bookmarkStart w:id="24" w:name="_GoBack"/>
+                            <w:bookmarkEnd w:id="24"/>
+                            <w:r>
+                              <w:t>es</w:t>
                             </w:r>
                           </w:p>
                         </w:tc>
                         <w:tc>
                           <w:tcPr>
-                            <w:tcW w:w="3152" w:type="pct"/>
+                            <w:tcW w:w="3217" w:type="pct"/>
                             <w:vAlign w:val="center"/>
                           </w:tcPr>
                           <w:p>
@@ -6560,7 +6609,7 @@
                                 <wp:inline distT="0" distB="0" distL="0" distR="0" wp14:anchorId="089D22E5" wp14:editId="0F50656A">
                                   <wp:extent cx="180975" cy="180975"/>
                                   <wp:effectExtent l="0" t="0" r="9525" b="9525"/>
-                                  <wp:docPr id="26" name="Imagem 26" descr="behind_ylw_32"/>
+                                  <wp:docPr id="2285" name="Imagem 2285" descr="behind_ylw_32"/>
                                   <wp:cNvGraphicFramePr>
                                     <a:graphicFrameLocks xmlns:a="http://schemas.openxmlformats.org/drawingml/2006/main" noChangeAspect="1"/>
                                   </wp:cNvGraphicFramePr>
@@ -6627,7 +6676,7 @@
                         </w:trPr>
                         <w:tc>
                           <w:tcPr>
-                            <w:tcW w:w="924" w:type="pct"/>
+                            <w:tcW w:w="885" w:type="pct"/>
                             <w:vAlign w:val="center"/>
                           </w:tcPr>
                           <w:p>
@@ -6642,7 +6691,7 @@
                         </w:tc>
                         <w:tc>
                           <w:tcPr>
-                            <w:tcW w:w="924" w:type="pct"/>
+                            <w:tcW w:w="898" w:type="pct"/>
                             <w:vAlign w:val="center"/>
                           </w:tcPr>
                           <w:p>
@@ -6657,7 +6706,7 @@
                         </w:tc>
                         <w:tc>
                           <w:tcPr>
-                            <w:tcW w:w="3152" w:type="pct"/>
+                            <w:tcW w:w="3217" w:type="pct"/>
                             <w:vAlign w:val="center"/>
                           </w:tcPr>
                           <w:p>
@@ -6672,7 +6721,7 @@
                                 <wp:inline distT="0" distB="0" distL="0" distR="0" wp14:anchorId="1A4F4C28" wp14:editId="6F295A4B">
                                   <wp:extent cx="180975" cy="180975"/>
                                   <wp:effectExtent l="0" t="0" r="9525" b="9525"/>
-                                  <wp:docPr id="27" name="Imagem 27" descr="check_32"/>
+                                  <wp:docPr id="2286" name="Imagem 2286" descr="check_32"/>
                                   <wp:cNvGraphicFramePr>
                                     <a:graphicFrameLocks xmlns:a="http://schemas.openxmlformats.org/drawingml/2006/main" noChangeAspect="1"/>
                                   </wp:cNvGraphicFramePr>
@@ -6741,13 +6790,13 @@
         <mc:AlternateContent>
           <mc:Choice Requires="wps">
             <w:drawing>
-              <wp:anchor distT="0" distB="0" distL="114300" distR="114300" simplePos="0" relativeHeight="251658240" behindDoc="0" locked="0" layoutInCell="1" allowOverlap="0" wp14:anchorId="62634B37" wp14:editId="6E38EE89">
+              <wp:anchor distT="0" distB="0" distL="114300" distR="114300" simplePos="0" relativeHeight="251649536" behindDoc="0" locked="0" layoutInCell="1" allowOverlap="0" wp14:anchorId="62634B37" wp14:editId="262F9D04">
                 <wp:simplePos x="0" y="0"/>
                 <wp:positionH relativeFrom="margin">
                   <wp:posOffset>3430270</wp:posOffset>
                 </wp:positionH>
                 <wp:positionV relativeFrom="margin">
-                  <wp:posOffset>1773716</wp:posOffset>
+                  <wp:posOffset>1896005</wp:posOffset>
                 </wp:positionV>
                 <wp:extent cx="3196590" cy="532130"/>
                 <wp:effectExtent l="0" t="0" r="3810" b="1270"/>
@@ -6786,7 +6835,7 @@
                             <w:pPr>
                               <w:pStyle w:val="TableCaption"/>
                             </w:pPr>
-                            <w:bookmarkStart w:id="23" w:name="_Ref401683175"/>
+                            <w:bookmarkStart w:id="25" w:name="_Ref401683175"/>
                             <w:r>
                               <w:t xml:space="preserve">Table </w:t>
                             </w:r>
@@ -6808,7 +6857,7 @@
                             <w:r>
                               <w:fldChar w:fldCharType="end"/>
                             </w:r>
-                            <w:bookmarkEnd w:id="23"/>
+                            <w:bookmarkEnd w:id="25"/>
                             <w:r>
                               <w:t>.</w:t>
                             </w:r>
@@ -7076,14 +7125,14 @@
           </mc:Choice>
           <mc:Fallback>
             <w:pict>
-              <v:shape w14:anchorId="62634B37" id="_x0000_s1034" type="#_x0000_t202" style="position:absolute;left:0;text-align:left;margin-left:270.1pt;margin-top:139.65pt;width:251.7pt;height:41.9pt;z-index:251658240;visibility:visible;mso-wrap-style:square;mso-width-percent:0;mso-height-percent:0;mso-wrap-distance-left:9pt;mso-wrap-distance-top:0;mso-wrap-distance-right:9pt;mso-wrap-distance-bottom:0;mso-position-horizontal:absolute;mso-position-horizontal-relative:margin;mso-position-vertical:absolute;mso-position-vertical-relative:margin;mso-width-percent:0;mso-height-percent:0;mso-width-relative:margin;mso-height-relative:margin;v-text-anchor:top" o:gfxdata="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" o:allowoverlap="f" stroked="f">
+              <v:shape w14:anchorId="62634B37" id="_x0000_s1034" type="#_x0000_t202" style="position:absolute;left:0;text-align:left;margin-left:270.1pt;margin-top:149.3pt;width:251.7pt;height:41.9pt;z-index:251649536;visibility:visible;mso-wrap-style:square;mso-width-percent:0;mso-height-percent:0;mso-wrap-distance-left:9pt;mso-wrap-distance-top:0;mso-wrap-distance-right:9pt;mso-wrap-distance-bottom:0;mso-position-horizontal:absolute;mso-position-horizontal-relative:margin;mso-position-vertical:absolute;mso-position-vertical-relative:margin;mso-width-percent:0;mso-height-percent:0;mso-width-relative:margin;mso-height-relative:margin;v-text-anchor:top" o:gfxdata="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" o:allowoverlap="f" stroked="f">
                 <v:textbox inset="0,0,0,0">
                   <w:txbxContent>
                     <w:p>
                       <w:pPr>
                         <w:pStyle w:val="TableCaption"/>
                       </w:pPr>
-                      <w:bookmarkStart w:id="24" w:name="_Ref401683175"/>
+                      <w:bookmarkStart w:id="26" w:name="_Ref401683175"/>
                       <w:r>
                         <w:t xml:space="preserve">Table </w:t>
                       </w:r>
@@ -7105,7 +7154,7 @@
                       <w:r>
                         <w:fldChar w:fldCharType="end"/>
                       </w:r>
-                      <w:bookmarkEnd w:id="24"/>
+                      <w:bookmarkEnd w:id="26"/>
                       <w:r>
                         <w:t>.</w:t>
                       </w:r>
@@ -7362,149 +7411,6 @@
           </mc:Fallback>
         </mc:AlternateContent>
       </w:r>
-      <w:bookmarkEnd w:id="20"/>
-      <w:r>
-        <w:t xml:space="preserve">To illustrate how this approach works, let us assume that each commit is represented by an integer number. At a giving moment, the local repositories of each developer </w:t>
-      </w:r>
-      <w:r>
-        <w:t>led by Wolverine (</w:t>
-      </w:r>
-      <w:r>
-        <w:fldChar w:fldCharType="begin"/>
-      </w:r>
-      <w:r>
-        <w:instrText xml:space="preserve"> REF _Ref401646125 \h </w:instrText>
-      </w:r>
-      <w:r>
-        <w:fldChar w:fldCharType="separate"/>
-      </w:r>
-      <w:r>
-        <w:t xml:space="preserve">Fig. </w:t>
-      </w:r>
-      <w:r>
-        <w:rPr>
-          <w:noProof/>
-        </w:rPr>
-        <w:t>1</w:t>
-      </w:r>
-      <w:r>
-        <w:fldChar w:fldCharType="end"/>
-      </w:r>
-      <w:r>
-        <w:t>)</w:t>
-      </w:r>
-      <w:r>
-        <w:t xml:space="preserve"> have the commits shown in </w:t>
-      </w:r>
-      <w:r>
-        <w:fldChar w:fldCharType="begin"/>
-      </w:r>
-      <w:r>
-        <w:instrText xml:space="preserve"> REF _Ref401683175 \h </w:instrText>
-      </w:r>
-      <w:r>
-        <w:fldChar w:fldCharType="separate"/>
-      </w:r>
-      <w:r>
-        <w:t xml:space="preserve">Table </w:t>
-      </w:r>
-      <w:r>
-        <w:rPr>
-          <w:noProof/>
-        </w:rPr>
-        <w:t>III</w:t>
-      </w:r>
-      <w:r>
-        <w:fldChar w:fldCharType="end"/>
-      </w:r>
-      <w:r>
-        <w:t xml:space="preserve">. Considering just the synchronization paths presented in </w:t>
-      </w:r>
-      <w:r>
-        <w:fldChar w:fldCharType="begin"/>
-      </w:r>
-      <w:r>
-        <w:instrText xml:space="preserve"> REF _Ref401646125 \h </w:instrText>
-      </w:r>
-      <w:r>
-        <w:fldChar w:fldCharType="separate"/>
-      </w:r>
-      <w:r>
-        <w:t xml:space="preserve">Fig. </w:t>
-      </w:r>
-      <w:r>
-        <w:rPr>
-          <w:noProof/>
-        </w:rPr>
-        <w:t>1</w:t>
-      </w:r>
-      <w:r>
-        <w:fldChar w:fldCharType="end"/>
-      </w:r>
-      <w:r>
-        <w:t xml:space="preserve">, the perception of each developer regarding to his known peers is shown in </w:t>
-      </w:r>
-      <w:r>
-        <w:fldChar w:fldCharType="begin"/>
-      </w:r>
-      <w:r>
-        <w:instrText xml:space="preserve"> REF _Ref401683250 \h </w:instrText>
-      </w:r>
-      <w:r>
-        <w:fldChar w:fldCharType="separate"/>
-      </w:r>
-      <w:r>
-        <w:t xml:space="preserve">Table </w:t>
-      </w:r>
-      <w:r>
-        <w:rPr>
-          <w:noProof/>
-        </w:rPr>
-        <w:t>IV</w:t>
-      </w:r>
-      <w:r>
-        <w:fldChar w:fldCharType="end"/>
-      </w:r>
-      <w:r>
-        <w:t xml:space="preserve">. Notice that the perceptions are not symmetric. For instance, as Gambit does not pull updates from </w:t>
-      </w:r>
-      <w:proofErr w:type="spellStart"/>
-      <w:r>
-        <w:t>Nightcrawler</w:t>
-      </w:r>
-      <w:proofErr w:type="spellEnd"/>
-      <w:r>
-        <w:t xml:space="preserve">, there is no sense in giving him information regarding </w:t>
-      </w:r>
-      <w:proofErr w:type="spellStart"/>
-      <w:r>
-        <w:t>Nightcrawler</w:t>
-      </w:r>
-      <w:proofErr w:type="spellEnd"/>
-      <w:r>
-        <w:t>.</w:t>
-      </w:r>
-    </w:p>
-    <w:p>
-      <w:pPr>
-        <w:pStyle w:val="Ttulo3"/>
-        <w:rPr>
-          <w:noProof w:val="0"/>
-        </w:rPr>
-      </w:pPr>
-      <w:r>
-        <w:rPr>
-          <w:noProof w:val="0"/>
-        </w:rPr>
-        <w:t>Level 4: Commits</w:t>
-      </w:r>
-    </w:p>
-    <w:p>
-      <w:pPr>
-        <w:pStyle w:val="Corpodetexto"/>
-        <w:widowControl w:val="0"/>
-        <w:ind w:firstLine="289"/>
-      </w:pPr>
       <w:r>
         <w:rPr>
           <w:noProof/>
@@ -7513,13 +7419,13 @@
         <mc:AlternateContent>
           <mc:Choice Requires="wps">
             <w:drawing>
-              <wp:anchor distT="0" distB="0" distL="114300" distR="114300" simplePos="0" relativeHeight="251664384" behindDoc="0" locked="0" layoutInCell="1" allowOverlap="0" wp14:anchorId="18EA6D10" wp14:editId="6DC7313E">
+              <wp:anchor distT="0" distB="0" distL="114300" distR="114300" simplePos="0" relativeHeight="251663872" behindDoc="0" locked="0" layoutInCell="1" allowOverlap="0" wp14:anchorId="18EA6D10" wp14:editId="0857798F">
                 <wp:simplePos x="0" y="0"/>
                 <wp:positionH relativeFrom="margin">
-                  <wp:posOffset>3430346</wp:posOffset>
+                  <wp:posOffset>3430270</wp:posOffset>
                 </wp:positionH>
                 <wp:positionV relativeFrom="margin">
-                  <wp:posOffset>2330355</wp:posOffset>
+                  <wp:posOffset>2428135</wp:posOffset>
                 </wp:positionV>
                 <wp:extent cx="3196590" cy="1412240"/>
                 <wp:effectExtent l="0" t="0" r="3810" b="0"/>
@@ -7558,8 +7464,8 @@
                             <w:pPr>
                               <w:pStyle w:val="TableCaption"/>
                             </w:pPr>
-                            <w:bookmarkStart w:id="25" w:name="_Ref401683250"/>
-                            <w:bookmarkStart w:id="26" w:name="_Ref401688884"/>
+                            <w:bookmarkStart w:id="27" w:name="_Ref401683250"/>
+                            <w:bookmarkStart w:id="28" w:name="_Ref401688884"/>
                             <w:r>
                               <w:t xml:space="preserve">Table </w:t>
                             </w:r>
@@ -7581,7 +7487,7 @@
                             <w:r>
                               <w:fldChar w:fldCharType="end"/>
                             </w:r>
-                            <w:bookmarkEnd w:id="25"/>
+                            <w:bookmarkEnd w:id="27"/>
                             <w:r>
                               <w:t>.</w:t>
                             </w:r>
@@ -7589,13 +7495,13 @@
                               <w:tab/>
                               <w:t>Status of Each Repository Based on Known Remote Repositories</w:t>
                             </w:r>
-                            <w:bookmarkEnd w:id="26"/>
+                            <w:bookmarkEnd w:id="28"/>
                           </w:p>
                           <w:tbl>
                             <w:tblPr>
                               <w:tblStyle w:val="IEEETable"/>
                               <w:tblW w:w="0" w:type="auto"/>
-                              <w:tblInd w:w="108" w:type="dxa"/>
+                              <w:jc w:val="center"/>
                               <w:tblBorders>
                                 <w:top w:val="single" w:sz="4" w:space="0" w:color="auto"/>
                                 <w:left w:val="single" w:sz="4" w:space="0" w:color="auto"/>
@@ -7621,6 +7527,7 @@
                             <w:tr>
                               <w:trPr>
                                 <w:cnfStyle w:val="100000000000" w:firstRow="1" w:lastRow="0" w:firstColumn="0" w:lastColumn="0" w:oddVBand="0" w:evenVBand="0" w:oddHBand="0" w:evenHBand="0" w:firstRowFirstColumn="0" w:firstRowLastColumn="0" w:lastRowFirstColumn="0" w:lastRowLastColumn="0"/>
+                                <w:jc w:val="center"/>
                               </w:trPr>
                               <w:tc>
                                 <w:tcPr>
@@ -7728,6 +7635,9 @@
                               </w:tc>
                             </w:tr>
                             <w:tr>
+                              <w:trPr>
+                                <w:jc w:val="center"/>
+                              </w:trPr>
                               <w:tc>
                                 <w:tcPr>
                                   <w:tcW w:w="1026" w:type="dxa"/>
@@ -7822,6 +7732,9 @@
                               </w:tc>
                             </w:tr>
                             <w:tr>
+                              <w:trPr>
+                                <w:jc w:val="center"/>
+                              </w:trPr>
                               <w:tc>
                                 <w:tcPr>
                                   <w:tcW w:w="1026" w:type="dxa"/>
@@ -7969,6 +7882,9 @@
                               </w:tc>
                             </w:tr>
                             <w:tr>
+                              <w:trPr>
+                                <w:jc w:val="center"/>
+                              </w:trPr>
                               <w:tc>
                                 <w:tcPr>
                                   <w:tcW w:w="1026" w:type="dxa"/>
@@ -8110,6 +8026,9 @@
                               </w:tc>
                             </w:tr>
                             <w:tr>
+                              <w:trPr>
+                                <w:jc w:val="center"/>
+                              </w:trPr>
                               <w:tc>
                                 <w:tcPr>
                                   <w:tcW w:w="1026" w:type="dxa"/>
@@ -8301,6 +8220,9 @@
                               </w:tc>
                             </w:tr>
                             <w:tr>
+                              <w:trPr>
+                                <w:jc w:val="center"/>
+                              </w:trPr>
                               <w:tc>
                                 <w:tcPr>
                                   <w:tcW w:w="1026" w:type="dxa"/>
@@ -8562,15 +8484,15 @@
           </mc:Choice>
           <mc:Fallback>
             <w:pict>
-              <v:shape w14:anchorId="18EA6D10" id="_x0000_s1035" type="#_x0000_t202" style="position:absolute;left:0;text-align:left;margin-left:270.1pt;margin-top:183.5pt;width:251.7pt;height:111.2pt;z-index:251664384;visibility:visible;mso-wrap-style:square;mso-width-percent:0;mso-height-percent:0;mso-wrap-distance-left:9pt;mso-wrap-distance-top:0;mso-wrap-distance-right:9pt;mso-wrap-distance-bottom:0;mso-position-horizontal:absolute;mso-position-horizontal-relative:margin;mso-position-vertical:absolute;mso-position-vertical-relative:margin;mso-width-percent:0;mso-height-percent:0;mso-width-relative:margin;mso-height-relative:margin;v-text-anchor:top" o:gfxdata="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" o:allowoverlap="f" stroked="f">
+              <v:shape w14:anchorId="18EA6D10" id="_x0000_s1035" type="#_x0000_t202" style="position:absolute;left:0;text-align:left;margin-left:270.1pt;margin-top:191.2pt;width:251.7pt;height:111.2pt;z-index:251663872;visibility:visible;mso-wrap-style:square;mso-width-percent:0;mso-height-percent:0;mso-wrap-distance-left:9pt;mso-wrap-distance-top:0;mso-wrap-distance-right:9pt;mso-wrap-distance-bottom:0;mso-position-horizontal:absolute;mso-position-horizontal-relative:margin;mso-position-vertical:absolute;mso-position-vertical-relative:margin;mso-width-percent:0;mso-height-percent:0;mso-width-relative:margin;mso-height-relative:margin;v-text-anchor:top" o:gfxdata="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" o:allowoverlap="f" stroked="f">
                 <v:textbox inset="0,0,0,0">
                   <w:txbxContent>
                     <w:p>
                       <w:pPr>
                         <w:pStyle w:val="TableCaption"/>
                       </w:pPr>
-                      <w:bookmarkStart w:id="27" w:name="_Ref401683250"/>
-                      <w:bookmarkStart w:id="28" w:name="_Ref401688884"/>
+                      <w:bookmarkStart w:id="29" w:name="_Ref401683250"/>
+                      <w:bookmarkStart w:id="30" w:name="_Ref401688884"/>
                       <w:r>
                         <w:t xml:space="preserve">Table </w:t>
                       </w:r>
@@ -8592,7 +8514,7 @@
                       <w:r>
                         <w:fldChar w:fldCharType="end"/>
                       </w:r>
-                      <w:bookmarkEnd w:id="27"/>
+                      <w:bookmarkEnd w:id="29"/>
                       <w:r>
                         <w:t>.</w:t>
                       </w:r>
@@ -8600,13 +8522,13 @@
                         <w:tab/>
                         <w:t>Status of Each Repository Based on Known Remote Repositories</w:t>
                       </w:r>
-                      <w:bookmarkEnd w:id="28"/>
+                      <w:bookmarkEnd w:id="30"/>
                     </w:p>
                     <w:tbl>
                       <w:tblPr>
                         <w:tblStyle w:val="IEEETable"/>
                         <w:tblW w:w="0" w:type="auto"/>
-                        <w:tblInd w:w="108" w:type="dxa"/>
+                        <w:jc w:val="center"/>
                         <w:tblBorders>
                           <w:top w:val="single" w:sz="4" w:space="0" w:color="auto"/>
                           <w:left w:val="single" w:sz="4" w:space="0" w:color="auto"/>
@@ -8632,6 +8554,7 @@
                       <w:tr>
                         <w:trPr>
                           <w:cnfStyle w:val="100000000000" w:firstRow="1" w:lastRow="0" w:firstColumn="0" w:lastColumn="0" w:oddVBand="0" w:evenVBand="0" w:oddHBand="0" w:evenHBand="0" w:firstRowFirstColumn="0" w:firstRowLastColumn="0" w:lastRowFirstColumn="0" w:lastRowLastColumn="0"/>
+                          <w:jc w:val="center"/>
                         </w:trPr>
                         <w:tc>
                           <w:tcPr>
@@ -8739,6 +8662,9 @@
                         </w:tc>
                       </w:tr>
                       <w:tr>
+                        <w:trPr>
+                          <w:jc w:val="center"/>
+                        </w:trPr>
                         <w:tc>
                           <w:tcPr>
                             <w:tcW w:w="1026" w:type="dxa"/>
@@ -8833,6 +8759,9 @@
                         </w:tc>
                       </w:tr>
                       <w:tr>
+                        <w:trPr>
+                          <w:jc w:val="center"/>
+                        </w:trPr>
                         <w:tc>
                           <w:tcPr>
                             <w:tcW w:w="1026" w:type="dxa"/>
@@ -8980,6 +8909,9 @@
                         </w:tc>
                       </w:tr>
                       <w:tr>
+                        <w:trPr>
+                          <w:jc w:val="center"/>
+                        </w:trPr>
                         <w:tc>
                           <w:tcPr>
                             <w:tcW w:w="1026" w:type="dxa"/>
@@ -9121,6 +9053,9 @@
                         </w:tc>
                       </w:tr>
                       <w:tr>
+                        <w:trPr>
+                          <w:jc w:val="center"/>
+                        </w:trPr>
                         <w:tc>
                           <w:tcPr>
                             <w:tcW w:w="1026" w:type="dxa"/>
@@ -9312,6 +9247,9 @@
                         </w:tc>
                       </w:tr>
                       <w:tr>
+                        <w:trPr>
+                          <w:jc w:val="center"/>
+                        </w:trPr>
                         <w:tc>
                           <w:tcPr>
                             <w:tcW w:w="1026" w:type="dxa"/>
@@ -9562,14 +9500,18 @@
           </mc:Fallback>
         </mc:AlternateContent>
       </w:r>
-      <w:r>
-        <w:t>Level 4 complements information of Level 3 in order to provide an answer to Question Q3, by presenting a visual history of the repository (</w:t>
+      <w:bookmarkEnd w:id="20"/>
+      <w:r>
+        <w:t xml:space="preserve">To illustrate how this approach works, let us assume that each commit is represented by an integer number. At a giving moment, the local repositories of each developer </w:t>
+      </w:r>
+      <w:r>
+        <w:t>led by Wolverine (</w:t>
       </w:r>
       <w:r>
         <w:fldChar w:fldCharType="begin"/>
       </w:r>
       <w:r>
-        <w:instrText xml:space="preserve"> REF _Ref401683763 \h </w:instrText>
+        <w:instrText xml:space="preserve"> REF _Ref401646125 \h </w:instrText>
       </w:r>
       <w:r>
         <w:fldChar w:fldCharType="separate"/>
@@ -9581,69 +9523,118 @@
         <w:rPr>
           <w:noProof/>
         </w:rPr>
-        <w:t>7</w:t>
+        <w:t>1</w:t>
       </w:r>
       <w:r>
         <w:fldChar w:fldCharType="end"/>
       </w:r>
       <w:r>
-        <w:t>) as a graph. Each vertex in the graph represents a known commit for the same project, which is named after its hash’s five initial characters. A thicker border denotes that the commit is a branch’s head (e.g., commit f1a48</w:t>
-      </w:r>
-      <w:r>
-        <w:t>, for which the balloon is showing additional information</w:t>
-      </w:r>
-      <w:r>
-        <w:t>).</w:t>
+        <w:t>)</w:t>
+      </w:r>
+      <w:r>
+        <w:t xml:space="preserve"> have the commits shown in </w:t>
+      </w:r>
+      <w:r>
+        <w:fldChar w:fldCharType="begin"/>
+      </w:r>
+      <w:r>
+        <w:instrText xml:space="preserve"> REF _Ref401683175 \h </w:instrText>
+      </w:r>
+      <w:r>
+        <w:fldChar w:fldCharType="separate"/>
+      </w:r>
+      <w:r>
+        <w:t xml:space="preserve">Table </w:t>
+      </w:r>
+      <w:r>
+        <w:rPr>
+          <w:noProof/>
+        </w:rPr>
+        <w:t>III</w:t>
+      </w:r>
+      <w:r>
+        <w:fldChar w:fldCharType="end"/>
+      </w:r>
+      <w:r>
+        <w:t xml:space="preserve">. Considering just the synchronization paths presented in </w:t>
+      </w:r>
+      <w:r>
+        <w:fldChar w:fldCharType="begin"/>
+      </w:r>
+      <w:r>
+        <w:instrText xml:space="preserve"> REF _Ref401646125 \h </w:instrText>
+      </w:r>
+      <w:r>
+        <w:fldChar w:fldCharType="separate"/>
+      </w:r>
+      <w:r>
+        <w:t xml:space="preserve">Fig. </w:t>
+      </w:r>
+      <w:r>
+        <w:rPr>
+          <w:noProof/>
+        </w:rPr>
+        <w:t>1</w:t>
+      </w:r>
+      <w:r>
+        <w:fldChar w:fldCharType="end"/>
+      </w:r>
+      <w:r>
+        <w:t xml:space="preserve">, the perception of each developer regarding to his known peers is shown in </w:t>
+      </w:r>
+      <w:r>
+        <w:fldChar w:fldCharType="begin"/>
+      </w:r>
+      <w:r>
+        <w:instrText xml:space="preserve"> REF _Ref401683250 \h </w:instrText>
+      </w:r>
+      <w:r>
+        <w:fldChar w:fldCharType="separate"/>
+      </w:r>
+      <w:r>
+        <w:t xml:space="preserve">Table </w:t>
+      </w:r>
+      <w:r>
+        <w:rPr>
+          <w:noProof/>
+        </w:rPr>
+        <w:t>IV</w:t>
+      </w:r>
+      <w:r>
+        <w:fldChar w:fldCharType="end"/>
+      </w:r>
+      <w:r>
+        <w:t xml:space="preserve">. Notice that the perceptions are not symmetric. For instance, as Gambit does not pull updates from </w:t>
+      </w:r>
+      <w:proofErr w:type="spellStart"/>
+      <w:r>
+        <w:t>Nightcrawler</w:t>
+      </w:r>
+      <w:proofErr w:type="spellEnd"/>
+      <w:r>
+        <w:t xml:space="preserve">, there is no sense in giving him information regarding </w:t>
+      </w:r>
+      <w:proofErr w:type="spellStart"/>
+      <w:r>
+        <w:t>Nightcrawler</w:t>
+      </w:r>
+      <w:proofErr w:type="spellEnd"/>
+      <w:r>
+        <w:t>.</w:t>
       </w:r>
     </w:p>
     <w:p>
       <w:pPr>
-        <w:pStyle w:val="Corpodetexto"/>
+        <w:pStyle w:val="Ttulo3"/>
+        <w:rPr>
+          <w:noProof w:val="0"/>
+        </w:rPr>
       </w:pPr>
       <w:r>
-        <w:t xml:space="preserve">Commits are drawn according to their precedence order. Thus, if a commit N is created over a commit N – 1, then commit N will be located in the right hand side of commit N – 1. For each commit, DyeVC presents the information </w:t>
-      </w:r>
-      <w:r>
-        <w:t>described</w:t>
-      </w:r>
-      <w:r>
-        <w:t xml:space="preserve"> </w:t>
-      </w:r>
-      <w:r>
-        <w:t>in</w:t>
-      </w:r>
-      <w:r>
-        <w:t xml:space="preserve"> </w:t>
-      </w:r>
-      <w:r>
-        <w:fldChar w:fldCharType="begin"/>
-      </w:r>
-      <w:r>
-        <w:instrText xml:space="preserve"> REF _Ref401646201 \h </w:instrText>
-      </w:r>
-      <w:r>
-        <w:fldChar w:fldCharType="separate"/>
-      </w:r>
-      <w:r>
-        <w:t xml:space="preserve">Fig. </w:t>
-      </w:r>
-      <w:r>
-        <w:rPr>
-          <w:noProof/>
-        </w:rPr>
-        <w:t>3</w:t>
-      </w:r>
-      <w:r>
-        <w:fldChar w:fldCharType="end"/>
-      </w:r>
-      <w:r>
-        <w:t xml:space="preserve"> </w:t>
-      </w:r>
-      <w:r>
-        <w:t>(gathered from the central database)</w:t>
-      </w:r>
-      <w:r>
-        <w:t>, along with information that is read in real time from the repository metadata, such as branches that point to that commit and files that were affected (modified, deleted, inserted).</w:t>
+        <w:rPr>
+          <w:noProof w:val="0"/>
+        </w:rPr>
+        <w:t>Level 4: Commits</w:t>
       </w:r>
     </w:p>
     <w:p>
@@ -9653,31 +9644,37 @@
         <w:ind w:firstLine="289"/>
       </w:pPr>
       <w:r>
-        <w:t xml:space="preserve">It is important to notice that this visualization contains all commits of all clones in an integrated graph. </w:t>
-      </w:r>
-      <w:r>
-        <w:t>Each commit is painted according to its existence in the local repository and in the peers’ repositories. Ordinary commits that exist locally and in all peers are paint in white. Green commits are ready to be pushed, as they exist locally but do not exist in any peer in the push list. Yellow commits need attention because they exist in at least one peer in the pull list, but do not exist locally, meaning that they may be pulled. Red commits do not exist locally and are not available to be pulled, as they exist only in repositor</w:t>
-      </w:r>
-      <w:r>
-        <w:t>y</w:t>
-      </w:r>
-      <w:r>
-        <w:t xml:space="preserve"> </w:t>
-      </w:r>
-      <w:r>
-        <w:t>clones</w:t>
-      </w:r>
-      <w:r>
-        <w:t xml:space="preserve"> </w:t>
-      </w:r>
-      <w:r>
-        <w:t>that are not peers. Finally, gray commits exist locally</w:t>
-      </w:r>
-      <w:r>
-        <w:t xml:space="preserve"> (either on the user’s computer or on a partner’s computer)</w:t>
-      </w:r>
-      <w:r>
-        <w:t>, but belong to non-tracked branches, meaning that they can neither be pushed nor pulled.</w:t>
+        <w:t>Level 4 complements information of Level 3 in order to provide an answer to Question Q3, by presenting a visual history of the repository (</w:t>
+      </w:r>
+      <w:r>
+        <w:fldChar w:fldCharType="begin"/>
+      </w:r>
+      <w:r>
+        <w:instrText xml:space="preserve"> REF _Ref401683763 \h </w:instrText>
+      </w:r>
+      <w:r>
+        <w:fldChar w:fldCharType="separate"/>
+      </w:r>
+      <w:r>
+        <w:t xml:space="preserve">Fig. </w:t>
+      </w:r>
+      <w:r>
+        <w:rPr>
+          <w:noProof/>
+        </w:rPr>
+        <w:t>7</w:t>
+      </w:r>
+      <w:r>
+        <w:fldChar w:fldCharType="end"/>
+      </w:r>
+      <w:r>
+        <w:t>) as a graph. Each vertex in the graph represents a known commit for the same project, which is named after its hash’s five initial characters. A thicker border denotes that the commit is a branch’s head (e.g., commit f1a48</w:t>
+      </w:r>
+      <w:r>
+        <w:t>, for which the balloon is showing additional information</w:t>
+      </w:r>
+      <w:r>
+        <w:t>).</w:t>
       </w:r>
     </w:p>
     <w:p>
@@ -9685,6 +9682,90 @@
         <w:pStyle w:val="Corpodetexto"/>
       </w:pPr>
       <w:r>
+        <w:t xml:space="preserve">Commits are drawn according to their precedence order. Thus, if a commit N is created over a commit N – 1, then commit N will be located in the right hand side of commit N – 1. For each commit, DyeVC presents the information </w:t>
+      </w:r>
+      <w:r>
+        <w:t>described</w:t>
+      </w:r>
+      <w:r>
+        <w:t xml:space="preserve"> </w:t>
+      </w:r>
+      <w:r>
+        <w:t>in</w:t>
+      </w:r>
+      <w:r>
+        <w:t xml:space="preserve"> </w:t>
+      </w:r>
+      <w:r>
+        <w:fldChar w:fldCharType="begin"/>
+      </w:r>
+      <w:r>
+        <w:instrText xml:space="preserve"> REF _Ref401646201 \h </w:instrText>
+      </w:r>
+      <w:r>
+        <w:fldChar w:fldCharType="separate"/>
+      </w:r>
+      <w:r>
+        <w:t xml:space="preserve">Fig. </w:t>
+      </w:r>
+      <w:r>
+        <w:rPr>
+          <w:noProof/>
+        </w:rPr>
+        <w:t>3</w:t>
+      </w:r>
+      <w:r>
+        <w:fldChar w:fldCharType="end"/>
+      </w:r>
+      <w:r>
+        <w:t xml:space="preserve"> </w:t>
+      </w:r>
+      <w:r>
+        <w:t>(gathered from the central database)</w:t>
+      </w:r>
+      <w:r>
+        <w:t>, along with information that is read in real time from the repository metadata, such as branches that point to that commit and files that were affected (modified, deleted, inserted).</w:t>
+      </w:r>
+    </w:p>
+    <w:p>
+      <w:pPr>
+        <w:pStyle w:val="Corpodetexto"/>
+        <w:widowControl w:val="0"/>
+        <w:ind w:firstLine="289"/>
+      </w:pPr>
+      <w:r>
+        <w:t xml:space="preserve">It is important to notice that this visualization contains all commits of all clones in an integrated graph. </w:t>
+      </w:r>
+      <w:r>
+        <w:t>Each commit is painted according to its existence in the local repository and in the peers’ repositories. Ordinary commits that exist locally and in all peers are paint in white. Green commits are ready to be pushed, as they exist locally but do not exist in any peer in the push list. Yellow commits need attention because they exist in at least one peer in the pull list, but do not exist locally, meaning that they may be pulled. Red commits do not exist locally and are not available to be pulled, as they exist only in repositor</w:t>
+      </w:r>
+      <w:r>
+        <w:t>y</w:t>
+      </w:r>
+      <w:r>
+        <w:t xml:space="preserve"> </w:t>
+      </w:r>
+      <w:r>
+        <w:t>clones</w:t>
+      </w:r>
+      <w:r>
+        <w:t xml:space="preserve"> </w:t>
+      </w:r>
+      <w:r>
+        <w:t>that are not peers. Finally, gray commits exist locally</w:t>
+      </w:r>
+      <w:r>
+        <w:t xml:space="preserve"> (either on the user’s computer or on a partner’s computer)</w:t>
+      </w:r>
+      <w:r>
+        <w:t>, but belong to non-tracked branches, meaning that they can neither be pushed nor pulled.</w:t>
+      </w:r>
+    </w:p>
+    <w:p>
+      <w:pPr>
+        <w:pStyle w:val="Corpodetexto"/>
+      </w:pPr>
+      <w:r>
         <w:rPr>
           <w:noProof/>
           <w:lang w:val="pt-BR" w:eastAsia="pt-BR"/>
@@ -9692,7 +9773,7 @@
         <mc:AlternateContent>
           <mc:Choice Requires="wps">
             <w:drawing>
-              <wp:anchor distT="0" distB="0" distL="114300" distR="114300" simplePos="0" relativeHeight="251668480" behindDoc="0" locked="0" layoutInCell="1" allowOverlap="0" wp14:anchorId="268727E1" wp14:editId="73F9C60B">
+              <wp:anchor distT="0" distB="0" distL="114300" distR="114300" simplePos="0" relativeHeight="251678208" behindDoc="0" locked="0" layoutInCell="1" allowOverlap="0" wp14:anchorId="268727E1" wp14:editId="73F9C60B">
                 <wp:simplePos x="0" y="0"/>
                 <wp:positionH relativeFrom="margin">
                   <wp:posOffset>25229</wp:posOffset>
@@ -9799,8 +9880,8 @@
                             <w:pPr>
                               <w:pStyle w:val="Legenda"/>
                             </w:pPr>
-                            <w:bookmarkStart w:id="29" w:name="_Ref401683763"/>
-                            <w:bookmarkStart w:id="30" w:name="_Ref401683725"/>
+                            <w:bookmarkStart w:id="31" w:name="_Ref401683763"/>
+                            <w:bookmarkStart w:id="32" w:name="_Ref401683725"/>
                             <w:r>
                               <w:t xml:space="preserve">Fig. </w:t>
                             </w:r>
@@ -9822,7 +9903,7 @@
                             <w:r>
                               <w:fldChar w:fldCharType="end"/>
                             </w:r>
-                            <w:bookmarkEnd w:id="29"/>
+                            <w:bookmarkEnd w:id="31"/>
                             <w:r>
                               <w:tab/>
                               <w:t>C</w:t>
@@ -9833,7 +9914,7 @@
                             <w:r>
                               <w:t xml:space="preserve"> for a given project</w:t>
                             </w:r>
-                            <w:bookmarkEnd w:id="30"/>
+                            <w:bookmarkEnd w:id="32"/>
                           </w:p>
                           <w:p/>
                         </w:txbxContent>
@@ -9855,7 +9936,7 @@
           </mc:Choice>
           <mc:Fallback>
             <w:pict>
-              <v:shape w14:anchorId="268727E1" id="_x0000_s1036" type="#_x0000_t202" style="position:absolute;left:0;text-align:left;margin-left:2pt;margin-top:-.25pt;width:519.55pt;height:162.25pt;z-index:251668480;visibility:visible;mso-wrap-style:square;mso-width-percent:0;mso-height-percent:0;mso-wrap-distance-left:9pt;mso-wrap-distance-top:0;mso-wrap-distance-right:9pt;mso-wrap-distance-bottom:0;mso-position-horizontal:absolute;mso-position-horizontal-relative:margin;mso-position-vertical:absolute;mso-position-vertical-relative:margin;mso-width-percent:0;mso-height-percent:0;mso-width-relative:margin;mso-height-relative:margin;v-text-anchor:top" o:gfxdata="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" o:allowoverlap="f" stroked="f">
+              <v:shape w14:anchorId="268727E1" id="_x0000_s1036" type="#_x0000_t202" style="position:absolute;left:0;text-align:left;margin-left:2pt;margin-top:-.25pt;width:519.55pt;height:162.25pt;z-index:251678208;visibility:visible;mso-wrap-style:square;mso-width-percent:0;mso-height-percent:0;mso-wrap-distance-left:9pt;mso-wrap-distance-top:0;mso-wrap-distance-right:9pt;mso-wrap-distance-bottom:0;mso-position-horizontal:absolute;mso-position-horizontal-relative:margin;mso-position-vertical:absolute;mso-position-vertical-relative:margin;mso-width-percent:0;mso-height-percent:0;mso-width-relative:margin;mso-height-relative:margin;v-text-anchor:top" o:gfxdata="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" o:allowoverlap="f" stroked="f">
                 <v:textbox>
                   <w:txbxContent>
                     <w:p>
@@ -9924,8 +10005,8 @@
                       <w:pPr>
                         <w:pStyle w:val="Legenda"/>
                       </w:pPr>
-                      <w:bookmarkStart w:id="31" w:name="_Ref401683763"/>
-                      <w:bookmarkStart w:id="32" w:name="_Ref401683725"/>
+                      <w:bookmarkStart w:id="33" w:name="_Ref401683763"/>
+                      <w:bookmarkStart w:id="34" w:name="_Ref401683725"/>
                       <w:r>
                         <w:t xml:space="preserve">Fig. </w:t>
                       </w:r>
@@ -9947,7 +10028,7 @@
                       <w:r>
                         <w:fldChar w:fldCharType="end"/>
                       </w:r>
-                      <w:bookmarkEnd w:id="31"/>
+                      <w:bookmarkEnd w:id="33"/>
                       <w:r>
                         <w:tab/>
                         <w:t>C</w:t>
@@ -9958,7 +10039,7 @@
                       <w:r>
                         <w:t xml:space="preserve"> for a given project</w:t>
                       </w:r>
-                      <w:bookmarkEnd w:id="32"/>
+                      <w:bookmarkEnd w:id="34"/>
                     </w:p>
                     <w:p/>
                   </w:txbxContent>
@@ -10034,7 +10115,7 @@
           <w:noProof w:val="0"/>
         </w:rPr>
       </w:pPr>
-      <w:bookmarkStart w:id="33" w:name="_Ref401617057"/>
+      <w:bookmarkStart w:id="35" w:name="_Ref401617057"/>
       <w:r>
         <w:rPr>
           <w:lang w:val="pt-BR" w:eastAsia="pt-BR"/>
@@ -10042,7 +10123,7 @@
         <mc:AlternateContent>
           <mc:Choice Requires="wps">
             <w:drawing>
-              <wp:anchor distT="0" distB="0" distL="114300" distR="114300" simplePos="0" relativeHeight="251670528" behindDoc="0" locked="0" layoutInCell="1" allowOverlap="0" wp14:anchorId="02D5E9F6" wp14:editId="3E30E1C2">
+              <wp:anchor distT="0" distB="0" distL="114300" distR="114300" simplePos="0" relativeHeight="251680256" behindDoc="0" locked="0" layoutInCell="1" allowOverlap="0" wp14:anchorId="02D5E9F6" wp14:editId="3E30E1C2">
                 <wp:simplePos x="0" y="0"/>
                 <wp:positionH relativeFrom="margin">
                   <wp:posOffset>11582</wp:posOffset>
@@ -10146,7 +10227,7 @@
                             <w:pPr>
                               <w:pStyle w:val="Legenda"/>
                             </w:pPr>
-                            <w:bookmarkStart w:id="34" w:name="_Ref401683947"/>
+                            <w:bookmarkStart w:id="36" w:name="_Ref401683947"/>
                             <w:r>
                               <w:t xml:space="preserve">Fig. </w:t>
                             </w:r>
@@ -10168,7 +10249,7 @@
                             <w:r>
                               <w:fldChar w:fldCharType="end"/>
                             </w:r>
-                            <w:bookmarkEnd w:id="34"/>
+                            <w:bookmarkEnd w:id="36"/>
                             <w:r>
                               <w:tab/>
                               <w:t>Collapsed commit history</w:t>
@@ -10194,7 +10275,7 @@
           </mc:Choice>
           <mc:Fallback>
             <w:pict>
-              <v:shape w14:anchorId="02D5E9F6" id="_x0000_s1037" type="#_x0000_t202" style="position:absolute;left:0;text-align:left;margin-left:.9pt;margin-top:3in;width:520.7pt;height:160.65pt;z-index:251670528;visibility:visible;mso-wrap-style:square;mso-width-percent:0;mso-height-percent:0;mso-wrap-distance-left:9pt;mso-wrap-distance-top:0;mso-wrap-distance-right:9pt;mso-wrap-distance-bottom:0;mso-position-horizontal:absolute;mso-position-horizontal-relative:margin;mso-position-vertical:absolute;mso-position-vertical-relative:page;mso-width-percent:0;mso-height-percent:0;mso-width-relative:margin;mso-height-relative:margin;v-text-anchor:top" o:gfxdata="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" o:allowoverlap="f" stroked="f">
+              <v:shape w14:anchorId="02D5E9F6" id="_x0000_s1037" type="#_x0000_t202" style="position:absolute;left:0;text-align:left;margin-left:.9pt;margin-top:3in;width:520.7pt;height:160.65pt;z-index:251680256;visibility:visible;mso-wrap-style:square;mso-width-percent:0;mso-height-percent:0;mso-wrap-distance-left:9pt;mso-wrap-distance-top:0;mso-wrap-distance-right:9pt;mso-wrap-distance-bottom:0;mso-position-horizontal:absolute;mso-position-horizontal-relative:margin;mso-position-vertical:absolute;mso-position-vertical-relative:page;mso-width-percent:0;mso-height-percent:0;mso-width-relative:margin;mso-height-relative:margin;v-text-anchor:top" o:gfxdata="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" o:allowoverlap="f" stroked="f">
                 <v:textbox>
                   <w:txbxContent>
                     <w:p>
@@ -10260,7 +10341,7 @@
                       <w:pPr>
                         <w:pStyle w:val="Legenda"/>
                       </w:pPr>
-                      <w:bookmarkStart w:id="35" w:name="_Ref401683947"/>
+                      <w:bookmarkStart w:id="37" w:name="_Ref401683947"/>
                       <w:r>
                         <w:t xml:space="preserve">Fig. </w:t>
                       </w:r>
@@ -10282,7 +10363,7 @@
                       <w:r>
                         <w:fldChar w:fldCharType="end"/>
                       </w:r>
-                      <w:bookmarkEnd w:id="35"/>
+                      <w:bookmarkEnd w:id="37"/>
                       <w:r>
                         <w:tab/>
                         <w:t>Collapsed commit history</w:t>
@@ -10303,7 +10384,7 @@
         </w:rPr>
         <w:t>Behind the Scenes</w:t>
       </w:r>
-      <w:bookmarkEnd w:id="33"/>
+      <w:bookmarkEnd w:id="35"/>
     </w:p>
     <w:p>
       <w:pPr>
@@ -11158,7 +11239,7 @@
         <mc:AlternateContent>
           <mc:Choice Requires="wps">
             <w:drawing>
-              <wp:anchor distT="0" distB="0" distL="114300" distR="114300" simplePos="0" relativeHeight="251652096" behindDoc="0" locked="0" layoutInCell="1" allowOverlap="1" wp14:anchorId="577B9AA4" wp14:editId="6200A799">
+              <wp:anchor distT="0" distB="0" distL="114300" distR="114300" simplePos="0" relativeHeight="251644416" behindDoc="0" locked="0" layoutInCell="1" allowOverlap="1" wp14:anchorId="577B9AA4" wp14:editId="6200A799">
                 <wp:simplePos x="0" y="0"/>
                 <wp:positionH relativeFrom="margin">
                   <wp:posOffset>-635</wp:posOffset>
@@ -11204,7 +11285,7 @@
                               <w:pStyle w:val="Legenda"/>
                               <w:spacing w:after="0"/>
                             </w:pPr>
-                            <w:bookmarkStart w:id="36" w:name="_Ref402630254"/>
+                            <w:bookmarkStart w:id="38" w:name="_Ref402630254"/>
                             <w:r>
                               <w:rPr>
                                 <w:b/>
@@ -11242,7 +11323,7 @@
                               </w:rPr>
                               <w:fldChar w:fldCharType="end"/>
                             </w:r>
-                            <w:bookmarkEnd w:id="36"/>
+                            <w:bookmarkEnd w:id="38"/>
                             <w:r>
                               <w:rPr>
                                 <w:b/>
@@ -11465,7 +11546,7 @@
           </mc:Choice>
           <mc:Fallback>
             <w:pict>
-              <v:shape w14:anchorId="577B9AA4" id="_x0000_s1038" type="#_x0000_t202" style="position:absolute;left:0;text-align:left;margin-left:-.05pt;margin-top:-.15pt;width:250.4pt;height:598.95pt;z-index:251652096;visibility:visible;mso-wrap-style:square;mso-width-percent:0;mso-height-percent:0;mso-wrap-distance-left:9pt;mso-wrap-distance-top:0;mso-wrap-distance-right:9pt;mso-wrap-distance-bottom:0;mso-position-horizontal:absolute;mso-position-horizontal-relative:margin;mso-position-vertical:absolute;mso-position-vertical-relative:margin;mso-width-percent:0;mso-height-percent:0;mso-width-relative:margin;mso-height-relative:margin;v-text-anchor:top" o:gfxdata="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" stroked="f">
+              <v:shape w14:anchorId="577B9AA4" id="_x0000_s1038" type="#_x0000_t202" style="position:absolute;left:0;text-align:left;margin-left:-.05pt;margin-top:-.15pt;width:250.4pt;height:598.95pt;z-index:251644416;visibility:visible;mso-wrap-style:square;mso-width-percent:0;mso-height-percent:0;mso-wrap-distance-left:9pt;mso-wrap-distance-top:0;mso-wrap-distance-right:9pt;mso-wrap-distance-bottom:0;mso-position-horizontal:absolute;mso-position-horizontal-relative:margin;mso-position-vertical:absolute;mso-position-vertical-relative:margin;mso-width-percent:0;mso-height-percent:0;mso-width-relative:margin;mso-height-relative:margin;v-text-anchor:top" o:gfxdata="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" stroked="f">
                 <v:textbox inset="0,0,0,0">
                   <w:txbxContent>
                     <w:p>
@@ -11473,7 +11554,7 @@
                         <w:pStyle w:val="Legenda"/>
                         <w:spacing w:after="0"/>
                       </w:pPr>
-                      <w:bookmarkStart w:id="37" w:name="_Ref402630254"/>
+                      <w:bookmarkStart w:id="39" w:name="_Ref402630254"/>
                       <w:r>
                         <w:rPr>
                           <w:b/>
@@ -11511,7 +11592,7 @@
                         </w:rPr>
                         <w:fldChar w:fldCharType="end"/>
                       </w:r>
-                      <w:bookmarkEnd w:id="37"/>
+                      <w:bookmarkEnd w:id="39"/>
                       <w:r>
                         <w:rPr>
                           <w:b/>
@@ -11811,15 +11892,15 @@
           <w:noProof w:val="0"/>
         </w:rPr>
       </w:pPr>
-      <w:bookmarkStart w:id="38" w:name="_Ref401781947"/>
-      <w:bookmarkStart w:id="39" w:name="_Ref391288065"/>
+      <w:bookmarkStart w:id="40" w:name="_Ref401781947"/>
+      <w:bookmarkStart w:id="41" w:name="_Ref391288065"/>
       <w:r>
         <w:rPr>
           <w:noProof w:val="0"/>
         </w:rPr>
         <w:t>Implementation</w:t>
       </w:r>
-      <w:bookmarkEnd w:id="38"/>
+      <w:bookmarkEnd w:id="40"/>
     </w:p>
     <w:p>
       <w:pPr>
@@ -12155,16 +12236,16 @@
           <w:noProof w:val="0"/>
         </w:rPr>
       </w:pPr>
-      <w:bookmarkStart w:id="40" w:name="_Ref384931976"/>
-      <w:bookmarkStart w:id="41" w:name="_Ref391285893"/>
-      <w:bookmarkEnd w:id="39"/>
+      <w:bookmarkStart w:id="42" w:name="_Ref384931976"/>
+      <w:bookmarkStart w:id="43" w:name="_Ref391285893"/>
+      <w:bookmarkEnd w:id="41"/>
       <w:r>
         <w:rPr>
           <w:noProof w:val="0"/>
         </w:rPr>
         <w:t>Evaluation</w:t>
       </w:r>
-      <w:bookmarkEnd w:id="40"/>
+      <w:bookmarkEnd w:id="42"/>
     </w:p>
     <w:p>
       <w:pPr>
@@ -12178,7 +12259,7 @@
         <mc:AlternateContent>
           <mc:Choice Requires="wps">
             <w:drawing>
-              <wp:anchor distT="0" distB="0" distL="114300" distR="114300" simplePos="0" relativeHeight="251648000" behindDoc="0" locked="0" layoutInCell="1" allowOverlap="0" wp14:anchorId="06A715F2" wp14:editId="18EEE04A">
+              <wp:anchor distT="0" distB="0" distL="114300" distR="114300" simplePos="0" relativeHeight="251640320" behindDoc="0" locked="0" layoutInCell="1" allowOverlap="0" wp14:anchorId="06A715F2" wp14:editId="18EEE04A">
                 <wp:simplePos x="0" y="0"/>
                 <wp:positionH relativeFrom="margin">
                   <wp:posOffset>635</wp:posOffset>
@@ -12282,7 +12363,7 @@
                             <w:pPr>
                               <w:pStyle w:val="Legenda"/>
                             </w:pPr>
-                            <w:bookmarkStart w:id="42" w:name="_Ref401684802"/>
+                            <w:bookmarkStart w:id="44" w:name="_Ref401684802"/>
                             <w:r>
                               <w:t xml:space="preserve">Fig. </w:t>
                             </w:r>
@@ -12304,7 +12385,7 @@
                             <w:r>
                               <w:fldChar w:fldCharType="end"/>
                             </w:r>
-                            <w:bookmarkEnd w:id="42"/>
+                            <w:bookmarkEnd w:id="44"/>
                             <w:r>
                               <w:tab/>
                               <w:t>First monitored repository in Topology view (Sep 24 2010)</w:t>
@@ -12329,7 +12410,7 @@
           </mc:Choice>
           <mc:Fallback>
             <w:pict>
-              <v:shape w14:anchorId="06A715F2" id="_x0000_s1039" type="#_x0000_t202" style="position:absolute;left:0;text-align:left;margin-left:.05pt;margin-top:0;width:250.85pt;height:131.6pt;z-index:251648000;visibility:visible;mso-wrap-style:square;mso-width-percent:0;mso-height-percent:0;mso-wrap-distance-left:9pt;mso-wrap-distance-top:0;mso-wrap-distance-right:9pt;mso-wrap-distance-bottom:0;mso-position-horizontal:absolute;mso-position-horizontal-relative:margin;mso-position-vertical:absolute;mso-position-vertical-relative:margin;mso-width-percent:0;mso-height-percent:0;mso-width-relative:margin;mso-height-relative:margin;v-text-anchor:top" o:gfxdata="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" o:allowoverlap="f" stroked="f">
+              <v:shape w14:anchorId="06A715F2" id="_x0000_s1039" type="#_x0000_t202" style="position:absolute;left:0;text-align:left;margin-left:.05pt;margin-top:0;width:250.85pt;height:131.6pt;z-index:251640320;visibility:visible;mso-wrap-style:square;mso-width-percent:0;mso-height-percent:0;mso-wrap-distance-left:9pt;mso-wrap-distance-top:0;mso-wrap-distance-right:9pt;mso-wrap-distance-bottom:0;mso-position-horizontal:absolute;mso-position-horizontal-relative:margin;mso-position-vertical:absolute;mso-position-vertical-relative:margin;mso-width-percent:0;mso-height-percent:0;mso-width-relative:margin;mso-height-relative:margin;v-text-anchor:top" o:gfxdata="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" o:allowoverlap="f" stroked="f">
                 <v:textbox>
                   <w:txbxContent>
                     <w:p>
@@ -12395,7 +12476,7 @@
                       <w:pPr>
                         <w:pStyle w:val="Legenda"/>
                       </w:pPr>
-                      <w:bookmarkStart w:id="43" w:name="_Ref401684802"/>
+                      <w:bookmarkStart w:id="45" w:name="_Ref401684802"/>
                       <w:r>
                         <w:t xml:space="preserve">Fig. </w:t>
                       </w:r>
@@ -12417,7 +12498,7 @@
                       <w:r>
                         <w:fldChar w:fldCharType="end"/>
                       </w:r>
-                      <w:bookmarkEnd w:id="43"/>
+                      <w:bookmarkEnd w:id="45"/>
                       <w:r>
                         <w:tab/>
                         <w:t>First monitored repository in Topology view (Sep 24 2010)</w:t>
@@ -12501,7 +12582,7 @@
         <w:t xml:space="preserve"> our approach.</w:t>
       </w:r>
     </w:p>
-    <w:bookmarkEnd w:id="41"/>
+    <w:bookmarkEnd w:id="43"/>
     <w:p>
       <w:pPr>
         <w:pStyle w:val="Ttulo2"/>
@@ -12660,7 +12741,7 @@
         <mc:AlternateContent>
           <mc:Choice Requires="wps">
             <w:drawing>
-              <wp:anchor distT="0" distB="0" distL="114300" distR="114300" simplePos="0" relativeHeight="251650048" behindDoc="0" locked="0" layoutInCell="1" allowOverlap="0" wp14:anchorId="021D0507" wp14:editId="2349B7CC">
+              <wp:anchor distT="0" distB="0" distL="114300" distR="114300" simplePos="0" relativeHeight="251642368" behindDoc="0" locked="0" layoutInCell="1" allowOverlap="0" wp14:anchorId="021D0507" wp14:editId="2349B7CC">
                 <wp:simplePos x="0" y="0"/>
                 <wp:positionH relativeFrom="margin">
                   <wp:posOffset>3428839</wp:posOffset>
@@ -12764,7 +12845,7 @@
                             <w:pPr>
                               <w:pStyle w:val="Legenda"/>
                             </w:pPr>
-                            <w:bookmarkStart w:id="44" w:name="_Ref401684776"/>
+                            <w:bookmarkStart w:id="46" w:name="_Ref401684776"/>
                             <w:r>
                               <w:t xml:space="preserve">Fig. </w:t>
                             </w:r>
@@ -12786,7 +12867,7 @@
                             <w:r>
                               <w:fldChar w:fldCharType="end"/>
                             </w:r>
-                            <w:bookmarkEnd w:id="44"/>
+                            <w:bookmarkEnd w:id="46"/>
                             <w:r>
                               <w:tab/>
                             </w:r>
@@ -12819,7 +12900,7 @@
           </mc:Choice>
           <mc:Fallback>
             <w:pict>
-              <v:shape w14:anchorId="021D0507" id="_x0000_s1040" type="#_x0000_t202" style="position:absolute;left:0;text-align:left;margin-left:270pt;margin-top:53.7pt;width:251.4pt;height:66.6pt;z-index:251650048;visibility:visible;mso-wrap-style:square;mso-width-percent:0;mso-height-percent:0;mso-wrap-distance-left:9pt;mso-wrap-distance-top:0;mso-wrap-distance-right:9pt;mso-wrap-distance-bottom:0;mso-position-horizontal:absolute;mso-position-horizontal-relative:margin;mso-position-vertical:absolute;mso-position-vertical-relative:page;mso-width-percent:0;mso-height-percent:0;mso-width-relative:margin;mso-height-relative:margin;v-text-anchor:top" o:gfxdata="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" o:allowoverlap="f" stroked="f">
+              <v:shape w14:anchorId="021D0507" id="_x0000_s1040" type="#_x0000_t202" style="position:absolute;left:0;text-align:left;margin-left:270pt;margin-top:53.7pt;width:251.4pt;height:66.6pt;z-index:251642368;visibility:visible;mso-wrap-style:square;mso-width-percent:0;mso-height-percent:0;mso-wrap-distance-left:9pt;mso-wrap-distance-top:0;mso-wrap-distance-right:9pt;mso-wrap-distance-bottom:0;mso-position-horizontal:absolute;mso-position-horizontal-relative:margin;mso-position-vertical:absolute;mso-position-vertical-relative:page;mso-width-percent:0;mso-height-percent:0;mso-width-relative:margin;mso-height-relative:margin;v-text-anchor:top" o:gfxdata="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" o:allowoverlap="f" stroked="f">
                 <v:textbox>
                   <w:txbxContent>
                     <w:p>
@@ -12885,7 +12966,7 @@
                       <w:pPr>
                         <w:pStyle w:val="Legenda"/>
                       </w:pPr>
-                      <w:bookmarkStart w:id="45" w:name="_Ref401684776"/>
+                      <w:bookmarkStart w:id="47" w:name="_Ref401684776"/>
                       <w:r>
                         <w:t xml:space="preserve">Fig. </w:t>
                       </w:r>
@@ -12907,7 +12988,7 @@
                       <w:r>
                         <w:fldChar w:fldCharType="end"/>
                       </w:r>
-                      <w:bookmarkEnd w:id="45"/>
+                      <w:bookmarkEnd w:id="47"/>
                       <w:r>
                         <w:tab/>
                       </w:r>
@@ -12959,7 +13040,7 @@
         <mc:AlternateContent>
           <mc:Choice Requires="wps">
             <w:drawing>
-              <wp:anchor distT="0" distB="0" distL="114300" distR="114300" simplePos="0" relativeHeight="251637760" behindDoc="0" locked="0" layoutInCell="1" allowOverlap="0" wp14:anchorId="47B33943" wp14:editId="54A8605E">
+              <wp:anchor distT="0" distB="0" distL="114300" distR="114300" simplePos="0" relativeHeight="251630080" behindDoc="0" locked="0" layoutInCell="1" allowOverlap="0" wp14:anchorId="47B33943" wp14:editId="54A8605E">
                 <wp:simplePos x="0" y="0"/>
                 <wp:positionH relativeFrom="margin">
                   <wp:posOffset>3430346</wp:posOffset>
@@ -13063,7 +13144,7 @@
                             <w:pPr>
                               <w:pStyle w:val="Legenda"/>
                             </w:pPr>
-                            <w:bookmarkStart w:id="46" w:name="_Ref401685036"/>
+                            <w:bookmarkStart w:id="48" w:name="_Ref401685036"/>
                             <w:r>
                               <w:t xml:space="preserve">Fig. </w:t>
                             </w:r>
@@ -13085,7 +13166,7 @@
                             <w:r>
                               <w:fldChar w:fldCharType="end"/>
                             </w:r>
-                            <w:bookmarkEnd w:id="46"/>
+                            <w:bookmarkEnd w:id="48"/>
                             <w:r>
                               <w:tab/>
                               <w:t>Three monitored repositories in Topology view (Sep 27 2010)</w:t>
@@ -13110,7 +13191,7 @@
           </mc:Choice>
           <mc:Fallback>
             <w:pict>
-              <v:shape w14:anchorId="47B33943" id="_x0000_s1041" type="#_x0000_t202" style="position:absolute;left:0;text-align:left;margin-left:270.1pt;margin-top:66.35pt;width:252pt;height:159.6pt;z-index:251637760;visibility:visible;mso-wrap-style:square;mso-width-percent:0;mso-height-percent:0;mso-wrap-distance-left:9pt;mso-wrap-distance-top:0;mso-wrap-distance-right:9pt;mso-wrap-distance-bottom:0;mso-position-horizontal:absolute;mso-position-horizontal-relative:margin;mso-position-vertical:absolute;mso-position-vertical-relative:margin;mso-width-percent:0;mso-height-percent:0;mso-width-relative:margin;mso-height-relative:margin;v-text-anchor:top" o:gfxdata="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" o:allowoverlap="f" stroked="f">
+              <v:shape w14:anchorId="47B33943" id="_x0000_s1041" type="#_x0000_t202" style="position:absolute;left:0;text-align:left;margin-left:270.1pt;margin-top:66.35pt;width:252pt;height:159.6pt;z-index:251630080;visibility:visible;mso-wrap-style:square;mso-width-percent:0;mso-height-percent:0;mso-wrap-distance-left:9pt;mso-wrap-distance-top:0;mso-wrap-distance-right:9pt;mso-wrap-distance-bottom:0;mso-position-horizontal:absolute;mso-position-horizontal-relative:margin;mso-position-vertical:absolute;mso-position-vertical-relative:margin;mso-width-percent:0;mso-height-percent:0;mso-width-relative:margin;mso-height-relative:margin;v-text-anchor:top" o:gfxdata="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" o:allowoverlap="f" stroked="f">
                 <v:textbox>
                   <w:txbxContent>
                     <w:p>
@@ -13176,7 +13257,7 @@
                       <w:pPr>
                         <w:pStyle w:val="Legenda"/>
                       </w:pPr>
-                      <w:bookmarkStart w:id="47" w:name="_Ref401685036"/>
+                      <w:bookmarkStart w:id="49" w:name="_Ref401685036"/>
                       <w:r>
                         <w:t xml:space="preserve">Fig. </w:t>
                       </w:r>
@@ -13198,7 +13279,7 @@
                       <w:r>
                         <w:fldChar w:fldCharType="end"/>
                       </w:r>
-                      <w:bookmarkEnd w:id="47"/>
+                      <w:bookmarkEnd w:id="49"/>
                       <w:r>
                         <w:tab/>
                         <w:t>Three monitored repositories in Topology view (Sep 27 2010)</w:t>
@@ -13827,7 +13908,7 @@
         <mc:AlternateContent>
           <mc:Choice Requires="wps">
             <w:drawing>
-              <wp:anchor distT="0" distB="0" distL="114300" distR="114300" simplePos="0" relativeHeight="251639808" behindDoc="0" locked="0" layoutInCell="1" allowOverlap="0" wp14:anchorId="7B069705" wp14:editId="151E6B0D">
+              <wp:anchor distT="0" distB="0" distL="114300" distR="114300" simplePos="0" relativeHeight="251632128" behindDoc="0" locked="0" layoutInCell="1" allowOverlap="0" wp14:anchorId="7B069705" wp14:editId="151E6B0D">
                 <wp:simplePos x="0" y="0"/>
                 <wp:positionH relativeFrom="margin">
                   <wp:posOffset>635</wp:posOffset>
@@ -13934,7 +14015,7 @@
                             <w:pPr>
                               <w:pStyle w:val="Legenda"/>
                             </w:pPr>
-                            <w:bookmarkStart w:id="48" w:name="_Ref401687241"/>
+                            <w:bookmarkStart w:id="50" w:name="_Ref401687241"/>
                             <w:r>
                               <w:t xml:space="preserve">Fig. </w:t>
                             </w:r>
@@ -13956,7 +14037,7 @@
                             <w:r>
                               <w:fldChar w:fldCharType="end"/>
                             </w:r>
-                            <w:bookmarkEnd w:id="48"/>
+                            <w:bookmarkEnd w:id="50"/>
                             <w:r>
                               <w:tab/>
                               <w:t>Adam’s tracked branches</w:t>
@@ -13982,7 +14063,7 @@
           </mc:Choice>
           <mc:Fallback>
             <w:pict>
-              <v:shape w14:anchorId="7B069705" id="_x0000_s1042" type="#_x0000_t202" style="position:absolute;left:0;text-align:left;margin-left:.05pt;margin-top:0;width:252.5pt;height:167pt;z-index:251639808;visibility:visible;mso-wrap-style:square;mso-width-percent:0;mso-height-percent:0;mso-wrap-distance-left:9pt;mso-wrap-distance-top:0;mso-wrap-distance-right:9pt;mso-wrap-distance-bottom:0;mso-position-horizontal:absolute;mso-position-horizontal-relative:margin;mso-position-vertical:absolute;mso-position-vertical-relative:margin;mso-width-percent:0;mso-height-percent:0;mso-width-relative:margin;mso-height-relative:margin;v-text-anchor:top" o:gfxdata="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" o:allowoverlap="f" stroked="f">
+              <v:shape w14:anchorId="7B069705" id="_x0000_s1042" type="#_x0000_t202" style="position:absolute;left:0;text-align:left;margin-left:.05pt;margin-top:0;width:252.5pt;height:167pt;z-index:251632128;visibility:visible;mso-wrap-style:square;mso-width-percent:0;mso-height-percent:0;mso-wrap-distance-left:9pt;mso-wrap-distance-top:0;mso-wrap-distance-right:9pt;mso-wrap-distance-bottom:0;mso-position-horizontal:absolute;mso-position-horizontal-relative:margin;mso-position-vertical:absolute;mso-position-vertical-relative:margin;mso-width-percent:0;mso-height-percent:0;mso-width-relative:margin;mso-height-relative:margin;v-text-anchor:top" o:gfxdata="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" o:allowoverlap="f" stroked="f">
                 <v:textbox>
                   <w:txbxContent>
                     <w:p>
@@ -14051,7 +14132,7 @@
                       <w:pPr>
                         <w:pStyle w:val="Legenda"/>
                       </w:pPr>
-                      <w:bookmarkStart w:id="49" w:name="_Ref401687241"/>
+                      <w:bookmarkStart w:id="51" w:name="_Ref401687241"/>
                       <w:r>
                         <w:t xml:space="preserve">Fig. </w:t>
                       </w:r>
@@ -14073,7 +14154,7 @@
                       <w:r>
                         <w:fldChar w:fldCharType="end"/>
                       </w:r>
-                      <w:bookmarkEnd w:id="49"/>
+                      <w:bookmarkEnd w:id="51"/>
                       <w:r>
                         <w:tab/>
                         <w:t>Adam’s tracked branches</w:t>
@@ -14236,17 +14317,17 @@
       <w:r>
         <w:t xml:space="preserve">. If we look back at </w:t>
       </w:r>
+      <w:r>
+        <w:fldChar w:fldCharType="begin"/>
+      </w:r>
+      <w:r>
+        <w:instrText xml:space="preserve"> REF _Ref401683947 \h </w:instrText>
+      </w:r>
+      <w:r>
+        <w:fldChar w:fldCharType="separate"/>
+      </w:r>
       <w:proofErr w:type="gramStart"/>
       <w:r>
-        <w:fldChar w:fldCharType="begin"/>
-      </w:r>
-      <w:r>
-        <w:instrText xml:space="preserve"> REF _Ref401683947 \h </w:instrText>
-      </w:r>
-      <w:r>
-        <w:fldChar w:fldCharType="separate"/>
-      </w:r>
-      <w:r>
         <w:t xml:space="preserve">Fig. </w:t>
       </w:r>
       <w:r>
@@ -14255,10 +14336,10 @@
         </w:rPr>
         <w:t>8</w:t>
       </w:r>
+      <w:proofErr w:type="gramEnd"/>
       <w:r>
         <w:fldChar w:fldCharType="end"/>
       </w:r>
-      <w:proofErr w:type="gramEnd"/>
       <w:r>
         <w:t xml:space="preserve"> </w:t>
       </w:r>
@@ -14385,7 +14466,7 @@
         <mc:AlternateContent>
           <mc:Choice Requires="wps">
             <w:drawing>
-              <wp:anchor distT="0" distB="0" distL="114300" distR="114300" simplePos="0" relativeHeight="251641856" behindDoc="0" locked="0" layoutInCell="1" allowOverlap="0" wp14:anchorId="1639F754" wp14:editId="6D9AB38A">
+              <wp:anchor distT="0" distB="0" distL="114300" distR="114300" simplePos="0" relativeHeight="251634176" behindDoc="0" locked="0" layoutInCell="1" allowOverlap="0" wp14:anchorId="1639F754" wp14:editId="6D9AB38A">
                 <wp:simplePos x="0" y="0"/>
                 <wp:positionH relativeFrom="margin">
                   <wp:posOffset>3420110</wp:posOffset>
@@ -14489,7 +14570,7 @@
                             <w:pPr>
                               <w:pStyle w:val="Legenda"/>
                             </w:pPr>
-                            <w:bookmarkStart w:id="50" w:name="_Ref401687457"/>
+                            <w:bookmarkStart w:id="52" w:name="_Ref401687457"/>
                             <w:r>
                               <w:t xml:space="preserve">Fig. </w:t>
                             </w:r>
@@ -14511,7 +14592,7 @@
                             <w:r>
                               <w:fldChar w:fldCharType="end"/>
                             </w:r>
-                            <w:bookmarkEnd w:id="50"/>
+                            <w:bookmarkEnd w:id="52"/>
                             <w:r>
                               <w:tab/>
                             </w:r>
@@ -14544,7 +14625,7 @@
           </mc:Choice>
           <mc:Fallback>
             <w:pict>
-              <v:shape w14:anchorId="1639F754" id="_x0000_s1043" type="#_x0000_t202" style="position:absolute;left:0;text-align:left;margin-left:269.3pt;margin-top:54pt;width:252pt;height:115pt;z-index:251641856;visibility:visible;mso-wrap-style:square;mso-width-percent:0;mso-height-percent:0;mso-wrap-distance-left:9pt;mso-wrap-distance-top:0;mso-wrap-distance-right:9pt;mso-wrap-distance-bottom:0;mso-position-horizontal:absolute;mso-position-horizontal-relative:margin;mso-position-vertical:absolute;mso-position-vertical-relative:page;mso-width-percent:0;mso-height-percent:0;mso-width-relative:margin;mso-height-relative:margin;v-text-anchor:top" o:gfxdata="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" o:allowoverlap="f" stroked="f">
+              <v:shape w14:anchorId="1639F754" id="_x0000_s1043" type="#_x0000_t202" style="position:absolute;left:0;text-align:left;margin-left:269.3pt;margin-top:54pt;width:252pt;height:115pt;z-index:251634176;visibility:visible;mso-wrap-style:square;mso-width-percent:0;mso-height-percent:0;mso-wrap-distance-left:9pt;mso-wrap-distance-top:0;mso-wrap-distance-right:9pt;mso-wrap-distance-bottom:0;mso-position-horizontal:absolute;mso-position-horizontal-relative:margin;mso-position-vertical:absolute;mso-position-vertical-relative:page;mso-width-percent:0;mso-height-percent:0;mso-width-relative:margin;mso-height-relative:margin;v-text-anchor:top" o:gfxdata="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" o:allowoverlap="f" stroked="f">
                 <v:textbox>
                   <w:txbxContent>
                     <w:p>
@@ -14610,7 +14691,7 @@
                       <w:pPr>
                         <w:pStyle w:val="Legenda"/>
                       </w:pPr>
-                      <w:bookmarkStart w:id="51" w:name="_Ref401687457"/>
+                      <w:bookmarkStart w:id="53" w:name="_Ref401687457"/>
                       <w:r>
                         <w:t xml:space="preserve">Fig. </w:t>
                       </w:r>
@@ -14632,7 +14713,7 @@
                       <w:r>
                         <w:fldChar w:fldCharType="end"/>
                       </w:r>
-                      <w:bookmarkEnd w:id="51"/>
+                      <w:bookmarkEnd w:id="53"/>
                       <w:r>
                         <w:tab/>
                       </w:r>
@@ -14807,7 +14888,7 @@
         <mc:AlternateContent>
           <mc:Choice Requires="wps">
             <w:drawing>
-              <wp:anchor distT="0" distB="0" distL="114300" distR="114300" simplePos="0" relativeHeight="251643904" behindDoc="0" locked="0" layoutInCell="1" allowOverlap="0" wp14:anchorId="3C8670E7" wp14:editId="716476E9">
+              <wp:anchor distT="0" distB="0" distL="114300" distR="114300" simplePos="0" relativeHeight="251636224" behindDoc="0" locked="0" layoutInCell="1" allowOverlap="0" wp14:anchorId="3C8670E7" wp14:editId="716476E9">
                 <wp:simplePos x="0" y="0"/>
                 <wp:positionH relativeFrom="margin">
                   <wp:posOffset>3420110</wp:posOffset>
@@ -14914,7 +14995,7 @@
                             <w:pPr>
                               <w:pStyle w:val="Legenda"/>
                             </w:pPr>
-                            <w:bookmarkStart w:id="52" w:name="_Ref401687622"/>
+                            <w:bookmarkStart w:id="54" w:name="_Ref401687622"/>
                             <w:r>
                               <w:t xml:space="preserve">Fig. </w:t>
                             </w:r>
@@ -14936,7 +15017,7 @@
                             <w:r>
                               <w:fldChar w:fldCharType="end"/>
                             </w:r>
-                            <w:bookmarkEnd w:id="52"/>
+                            <w:bookmarkEnd w:id="54"/>
                             <w:r>
                               <w:tab/>
                             </w:r>
@@ -14975,7 +15056,7 @@
           </mc:Choice>
           <mc:Fallback>
             <w:pict>
-              <v:shape w14:anchorId="3C8670E7" id="_x0000_s1044" type="#_x0000_t202" style="position:absolute;left:0;text-align:left;margin-left:269.3pt;margin-top:168.75pt;width:252.55pt;height:149.5pt;z-index:251643904;visibility:visible;mso-wrap-style:square;mso-width-percent:0;mso-height-percent:0;mso-wrap-distance-left:9pt;mso-wrap-distance-top:0;mso-wrap-distance-right:9pt;mso-wrap-distance-bottom:0;mso-position-horizontal:absolute;mso-position-horizontal-relative:margin;mso-position-vertical:absolute;mso-position-vertical-relative:page;mso-width-percent:0;mso-height-percent:0;mso-width-relative:margin;mso-height-relative:margin;v-text-anchor:top" o:gfxdata="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" o:allowoverlap="f" stroked="f">
+              <v:shape w14:anchorId="3C8670E7" id="_x0000_s1044" type="#_x0000_t202" style="position:absolute;left:0;text-align:left;margin-left:269.3pt;margin-top:168.75pt;width:252.55pt;height:149.5pt;z-index:251636224;visibility:visible;mso-wrap-style:square;mso-width-percent:0;mso-height-percent:0;mso-wrap-distance-left:9pt;mso-wrap-distance-top:0;mso-wrap-distance-right:9pt;mso-wrap-distance-bottom:0;mso-position-horizontal:absolute;mso-position-horizontal-relative:margin;mso-position-vertical:absolute;mso-position-vertical-relative:page;mso-width-percent:0;mso-height-percent:0;mso-width-relative:margin;mso-height-relative:margin;v-text-anchor:top" o:gfxdata="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" o:allowoverlap="f" stroked="f">
                 <v:textbox>
                   <w:txbxContent>
                     <w:p>
@@ -15044,7 +15125,7 @@
                       <w:pPr>
                         <w:pStyle w:val="Legenda"/>
                       </w:pPr>
-                      <w:bookmarkStart w:id="53" w:name="_Ref401687622"/>
+                      <w:bookmarkStart w:id="55" w:name="_Ref401687622"/>
                       <w:r>
                         <w:t xml:space="preserve">Fig. </w:t>
                       </w:r>
@@ -15066,7 +15147,7 @@
                       <w:r>
                         <w:fldChar w:fldCharType="end"/>
                       </w:r>
-                      <w:bookmarkEnd w:id="53"/>
+                      <w:bookmarkEnd w:id="55"/>
                       <w:r>
                         <w:tab/>
                       </w:r>
@@ -15351,7 +15432,7 @@
         <mc:AlternateContent>
           <mc:Choice Requires="wps">
             <w:drawing>
-              <wp:anchor distT="0" distB="0" distL="114300" distR="114300" simplePos="0" relativeHeight="251654144" behindDoc="0" locked="0" layoutInCell="1" allowOverlap="0" wp14:anchorId="5C27FC78" wp14:editId="56C0D454">
+              <wp:anchor distT="0" distB="0" distL="114300" distR="114300" simplePos="0" relativeHeight="251651584" behindDoc="0" locked="0" layoutInCell="1" allowOverlap="0" wp14:anchorId="5C27FC78" wp14:editId="56C0D454">
                 <wp:simplePos x="0" y="0"/>
                 <wp:positionH relativeFrom="margin">
                   <wp:posOffset>-2952</wp:posOffset>
@@ -15396,7 +15477,7 @@
                             <w:pPr>
                               <w:pStyle w:val="TableCaption"/>
                             </w:pPr>
-                            <w:bookmarkStart w:id="54" w:name="_Ref401688977"/>
+                            <w:bookmarkStart w:id="56" w:name="_Ref401688977"/>
                             <w:r>
                               <w:t xml:space="preserve">Table </w:t>
                             </w:r>
@@ -15418,7 +15499,7 @@
                             <w:r>
                               <w:fldChar w:fldCharType="end"/>
                             </w:r>
-                            <w:bookmarkEnd w:id="54"/>
+                            <w:bookmarkEnd w:id="56"/>
                             <w:r>
                               <w:t>.</w:t>
                             </w:r>
@@ -15451,13 +15532,13 @@
                               <w:gridCol w:w="744"/>
                               <w:gridCol w:w="735"/>
                               <w:gridCol w:w="554"/>
-                              <w:gridCol w:w="610"/>
-                              <w:gridCol w:w="1062"/>
+                              <w:gridCol w:w="627"/>
+                              <w:gridCol w:w="1102"/>
                               <w:gridCol w:w="689"/>
-                              <w:gridCol w:w="645"/>
-                              <w:gridCol w:w="681"/>
-                              <w:gridCol w:w="1099"/>
-                              <w:gridCol w:w="1128"/>
+                              <w:gridCol w:w="660"/>
+                              <w:gridCol w:w="699"/>
+                              <w:gridCol w:w="706"/>
+                              <w:gridCol w:w="689"/>
                             </w:tblGrid>
                             <w:tr>
                               <w:trPr>
@@ -15469,6 +15550,9 @@
                                 <w:tcPr>
                                   <w:tcW w:w="0" w:type="auto"/>
                                   <w:vMerge w:val="restart"/>
+                                  <w:tcBorders>
+                                    <w:top w:val="none" w:sz="0" w:space="0" w:color="auto"/>
+                                  </w:tcBorders>
                                   <w:noWrap/>
                                   <w:vAlign w:val="center"/>
                                 </w:tcPr>
@@ -15485,6 +15569,9 @@
                                 <w:tcPr>
                                   <w:tcW w:w="0" w:type="auto"/>
                                   <w:vMerge w:val="restart"/>
+                                  <w:tcBorders>
+                                    <w:top w:val="none" w:sz="0" w:space="0" w:color="auto"/>
+                                  </w:tcBorders>
                                   <w:vAlign w:val="center"/>
                                 </w:tcPr>
                                 <w:p>
@@ -15500,6 +15587,9 @@
                                 <w:tcPr>
                                   <w:tcW w:w="0" w:type="auto"/>
                                   <w:gridSpan w:val="3"/>
+                                  <w:tcBorders>
+                                    <w:top w:val="none" w:sz="0" w:space="0" w:color="auto"/>
+                                  </w:tcBorders>
                                   <w:noWrap/>
                                   <w:vAlign w:val="center"/>
                                 </w:tcPr>
@@ -15516,6 +15606,9 @@
                                 <w:tcPr>
                                   <w:tcW w:w="0" w:type="auto"/>
                                   <w:gridSpan w:val="3"/>
+                                  <w:tcBorders>
+                                    <w:top w:val="none" w:sz="0" w:space="0" w:color="auto"/>
+                                  </w:tcBorders>
                                 </w:tcPr>
                                 <w:p>
                                   <w:pPr>
@@ -15530,6 +15623,9 @@
                                 <w:tcPr>
                                   <w:tcW w:w="0" w:type="auto"/>
                                   <w:gridSpan w:val="4"/>
+                                  <w:tcBorders>
+                                    <w:top w:val="none" w:sz="0" w:space="0" w:color="auto"/>
+                                  </w:tcBorders>
                                   <w:vAlign w:val="center"/>
                                 </w:tcPr>
                                 <w:p>
@@ -15714,7 +15810,15 @@
                                     <w:pStyle w:val="tablecolsubhead"/>
                                   </w:pPr>
                                   <w:r>
-                                    <w:t>Check Branches</w:t>
+                                    <w:t>Check</w:t>
+                                  </w:r>
+                                </w:p>
+                                <w:p>
+                                  <w:pPr>
+                                    <w:pStyle w:val="tablecolsubhead"/>
+                                  </w:pPr>
+                                  <w:r>
+                                    <w:t>Branches</w:t>
                                   </w:r>
                                 </w:p>
                               </w:tc>
@@ -15729,7 +15833,15 @@
                                     <w:pStyle w:val="tablecolsubhead"/>
                                   </w:pPr>
                                   <w:r>
-                                    <w:t>Update Topology</w:t>
+                                    <w:t>Update</w:t>
+                                  </w:r>
+                                </w:p>
+                                <w:p>
+                                  <w:pPr>
+                                    <w:pStyle w:val="tablecolsubhead"/>
+                                  </w:pPr>
+                                  <w:r>
+                                    <w:t>Topology</w:t>
                                   </w:r>
                                 </w:p>
                               </w:tc>
@@ -19559,14 +19671,14 @@
           </mc:Choice>
           <mc:Fallback>
             <w:pict>
-              <v:shape w14:anchorId="5C27FC78" id="_x0000_s1045" type="#_x0000_t202" style="position:absolute;left:0;text-align:left;margin-left:-.25pt;margin-top:-.25pt;width:521.55pt;height:186.4pt;z-index:251654144;visibility:visible;mso-wrap-style:square;mso-width-percent:0;mso-height-percent:0;mso-wrap-distance-left:9pt;mso-wrap-distance-top:0;mso-wrap-distance-right:9pt;mso-wrap-distance-bottom:0;mso-position-horizontal:absolute;mso-position-horizontal-relative:margin;mso-position-vertical:absolute;mso-position-vertical-relative:margin;mso-width-percent:0;mso-height-percent:0;mso-width-relative:margin;mso-height-relative:margin;v-text-anchor:top" o:gfxdata="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" o:allowoverlap="f" stroked="f">
+              <v:shape w14:anchorId="5C27FC78" id="_x0000_s1045" type="#_x0000_t202" style="position:absolute;left:0;text-align:left;margin-left:-.25pt;margin-top:-.25pt;width:521.55pt;height:186.4pt;z-index:251651584;visibility:visible;mso-wrap-style:square;mso-width-percent:0;mso-height-percent:0;mso-wrap-distance-left:9pt;mso-wrap-distance-top:0;mso-wrap-distance-right:9pt;mso-wrap-distance-bottom:0;mso-position-horizontal:absolute;mso-position-horizontal-relative:margin;mso-position-vertical:absolute;mso-position-vertical-relative:margin;mso-width-percent:0;mso-height-percent:0;mso-width-relative:margin;mso-height-relative:margin;v-text-anchor:top" o:gfxdata="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" o:allowoverlap="f" stroked="f">
                 <v:textbox>
                   <w:txbxContent>
                     <w:p>
                       <w:pPr>
                         <w:pStyle w:val="TableCaption"/>
                       </w:pPr>
-                      <w:bookmarkStart w:id="55" w:name="_Ref401688977"/>
+                      <w:bookmarkStart w:id="57" w:name="_Ref401688977"/>
                       <w:r>
                         <w:t xml:space="preserve">Table </w:t>
                       </w:r>
@@ -19588,7 +19700,7 @@
                       <w:r>
                         <w:fldChar w:fldCharType="end"/>
                       </w:r>
-                      <w:bookmarkEnd w:id="55"/>
+                      <w:bookmarkEnd w:id="57"/>
                       <w:r>
                         <w:t>.</w:t>
                       </w:r>
@@ -19621,13 +19733,13 @@
                         <w:gridCol w:w="744"/>
                         <w:gridCol w:w="735"/>
                         <w:gridCol w:w="554"/>
-                        <w:gridCol w:w="610"/>
-                        <w:gridCol w:w="1062"/>
+                        <w:gridCol w:w="627"/>
+                        <w:gridCol w:w="1102"/>
                         <w:gridCol w:w="689"/>
-                        <w:gridCol w:w="645"/>
-                        <w:gridCol w:w="681"/>
-                        <w:gridCol w:w="1099"/>
-                        <w:gridCol w:w="1128"/>
+                        <w:gridCol w:w="660"/>
+                        <w:gridCol w:w="699"/>
+                        <w:gridCol w:w="706"/>
+                        <w:gridCol w:w="689"/>
                       </w:tblGrid>
                       <w:tr>
                         <w:trPr>
@@ -19639,6 +19751,9 @@
                           <w:tcPr>
                             <w:tcW w:w="0" w:type="auto"/>
                             <w:vMerge w:val="restart"/>
+                            <w:tcBorders>
+                              <w:top w:val="none" w:sz="0" w:space="0" w:color="auto"/>
+                            </w:tcBorders>
                             <w:noWrap/>
                             <w:vAlign w:val="center"/>
                           </w:tcPr>
@@ -19655,6 +19770,9 @@
                           <w:tcPr>
                             <w:tcW w:w="0" w:type="auto"/>
                             <w:vMerge w:val="restart"/>
+                            <w:tcBorders>
+                              <w:top w:val="none" w:sz="0" w:space="0" w:color="auto"/>
+                            </w:tcBorders>
                             <w:vAlign w:val="center"/>
                           </w:tcPr>
                           <w:p>
@@ -19670,6 +19788,9 @@
                           <w:tcPr>
                             <w:tcW w:w="0" w:type="auto"/>
                             <w:gridSpan w:val="3"/>
+                            <w:tcBorders>
+                              <w:top w:val="none" w:sz="0" w:space="0" w:color="auto"/>
+                            </w:tcBorders>
                             <w:noWrap/>
                             <w:vAlign w:val="center"/>
                           </w:tcPr>
@@ -19686,6 +19807,9 @@
                           <w:tcPr>
                             <w:tcW w:w="0" w:type="auto"/>
                             <w:gridSpan w:val="3"/>
+                            <w:tcBorders>
+                              <w:top w:val="none" w:sz="0" w:space="0" w:color="auto"/>
+                            </w:tcBorders>
                           </w:tcPr>
                           <w:p>
                             <w:pPr>
@@ -19700,6 +19824,9 @@
                           <w:tcPr>
                             <w:tcW w:w="0" w:type="auto"/>
                             <w:gridSpan w:val="4"/>
+                            <w:tcBorders>
+                              <w:top w:val="none" w:sz="0" w:space="0" w:color="auto"/>
+                            </w:tcBorders>
                             <w:vAlign w:val="center"/>
                           </w:tcPr>
                           <w:p>
@@ -19884,7 +20011,15 @@
                               <w:pStyle w:val="tablecolsubhead"/>
                             </w:pPr>
                             <w:r>
-                              <w:t>Check Branches</w:t>
+                              <w:t>Check</w:t>
+                            </w:r>
+                          </w:p>
+                          <w:p>
+                            <w:pPr>
+                              <w:pStyle w:val="tablecolsubhead"/>
+                            </w:pPr>
+                            <w:r>
+                              <w:t>Branches</w:t>
                             </w:r>
                           </w:p>
                         </w:tc>
@@ -19899,7 +20034,15 @@
                               <w:pStyle w:val="tablecolsubhead"/>
                             </w:pPr>
                             <w:r>
-                              <w:t>Update Topology</w:t>
+                              <w:t>Update</w:t>
+                            </w:r>
+                          </w:p>
+                          <w:p>
+                            <w:pPr>
+                              <w:pStyle w:val="tablecolsubhead"/>
+                            </w:pPr>
+                            <w:r>
+                              <w:t>Topology</w:t>
                             </w:r>
                           </w:p>
                         </w:tc>
@@ -23721,8 +23864,6 @@
       <w:r>
         <w:t>Threats to validity</w:t>
       </w:r>
-      <w:bookmarkStart w:id="56" w:name="_GoBack"/>
-      <w:bookmarkEnd w:id="56"/>
     </w:p>
     <w:p>
       <w:pPr>
@@ -23782,7 +23923,7 @@
         <mc:AlternateContent>
           <mc:Choice Requires="wps">
             <w:drawing>
-              <wp:anchor distT="0" distB="0" distL="114300" distR="114300" simplePos="0" relativeHeight="251672576" behindDoc="0" locked="0" layoutInCell="1" allowOverlap="0" wp14:anchorId="6DAD4D80" wp14:editId="53EDFA1D">
+              <wp:anchor distT="0" distB="0" distL="114300" distR="114300" simplePos="0" relativeHeight="251682304" behindDoc="0" locked="0" layoutInCell="1" allowOverlap="0" wp14:anchorId="6DAD4D80" wp14:editId="53EDFA1D">
                 <wp:simplePos x="0" y="0"/>
                 <wp:positionH relativeFrom="column">
                   <wp:posOffset>-2952</wp:posOffset>
@@ -23821,7 +23962,7 @@
                             <w:pPr>
                               <w:pStyle w:val="TableCaption"/>
                             </w:pPr>
-                            <w:bookmarkStart w:id="57" w:name="_Ref401781681"/>
+                            <w:bookmarkStart w:id="58" w:name="_Ref401781681"/>
                             <w:r>
                               <w:t xml:space="preserve">Table </w:t>
                             </w:r>
@@ -23843,7 +23984,7 @@
                             <w:r>
                               <w:fldChar w:fldCharType="end"/>
                             </w:r>
-                            <w:bookmarkEnd w:id="57"/>
+                            <w:bookmarkEnd w:id="58"/>
                             <w:r>
                               <w:t>.</w:t>
                             </w:r>
@@ -25125,14 +25266,14 @@
           </mc:Choice>
           <mc:Fallback>
             <w:pict>
-              <v:shape w14:anchorId="6DAD4D80" id="Caixa de texto 14" o:spid="_x0000_s1046" type="#_x0000_t202" style="position:absolute;left:0;text-align:left;margin-left:-.25pt;margin-top:240.3pt;width:252pt;height:104.85pt;z-index:251672576;visibility:visible;mso-wrap-style:square;mso-height-percent:0;mso-wrap-distance-left:9pt;mso-wrap-distance-top:0;mso-wrap-distance-right:9pt;mso-wrap-distance-bottom:0;mso-position-horizontal:absolute;mso-position-horizontal-relative:text;mso-position-vertical:absolute;mso-position-vertical-relative:page;mso-height-percent:0;mso-height-relative:margin;v-text-anchor:top" o:gfxdata="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" o:allowoverlap="f" stroked="f">
+              <v:shape w14:anchorId="6DAD4D80" id="Caixa de texto 14" o:spid="_x0000_s1046" type="#_x0000_t202" style="position:absolute;left:0;text-align:left;margin-left:-.25pt;margin-top:240.3pt;width:252pt;height:104.85pt;z-index:251682304;visibility:visible;mso-wrap-style:square;mso-height-percent:0;mso-wrap-distance-left:9pt;mso-wrap-distance-top:0;mso-wrap-distance-right:9pt;mso-wrap-distance-bottom:0;mso-position-horizontal:absolute;mso-position-horizontal-relative:text;mso-position-vertical:absolute;mso-position-vertical-relative:page;mso-height-percent:0;mso-height-relative:margin;v-text-anchor:top" o:gfxdata="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" o:allowoverlap="f" stroked="f">
                 <v:textbox inset="0,0,0,0">
                   <w:txbxContent>
                     <w:p>
                       <w:pPr>
                         <w:pStyle w:val="TableCaption"/>
                       </w:pPr>
-                      <w:bookmarkStart w:id="58" w:name="_Ref401781681"/>
+                      <w:bookmarkStart w:id="59" w:name="_Ref401781681"/>
                       <w:r>
                         <w:t xml:space="preserve">Table </w:t>
                       </w:r>
@@ -25154,7 +25295,7 @@
                       <w:r>
                         <w:fldChar w:fldCharType="end"/>
                       </w:r>
-                      <w:bookmarkEnd w:id="58"/>
+                      <w:bookmarkEnd w:id="59"/>
                       <w:r>
                         <w:t>.</w:t>
                       </w:r>
@@ -26555,14 +26696,14 @@
           <w:noProof w:val="0"/>
         </w:rPr>
       </w:pPr>
-      <w:bookmarkStart w:id="59" w:name="_Ref392441744"/>
+      <w:bookmarkStart w:id="60" w:name="_Ref392441744"/>
       <w:r>
         <w:rPr>
           <w:noProof w:val="0"/>
         </w:rPr>
         <w:t>Related Work</w:t>
       </w:r>
-      <w:bookmarkEnd w:id="59"/>
+      <w:bookmarkEnd w:id="60"/>
     </w:p>
     <w:p>
       <w:pPr>
@@ -27000,14 +27141,14 @@
           <w:noProof w:val="0"/>
         </w:rPr>
       </w:pPr>
-      <w:bookmarkStart w:id="60" w:name="_Ref381298202"/>
+      <w:bookmarkStart w:id="61" w:name="_Ref381298202"/>
       <w:r>
         <w:rPr>
           <w:noProof w:val="0"/>
         </w:rPr>
         <w:t>Conclusions and Future Work</w:t>
       </w:r>
-      <w:bookmarkEnd w:id="60"/>
+      <w:bookmarkEnd w:id="61"/>
     </w:p>
     <w:p>
       <w:pPr>
@@ -32895,7 +33036,7 @@
 </file>
 
 <file path=customXml/itemProps1.xml><?xml version="1.0" encoding="utf-8"?>
-<ds:datastoreItem xmlns:ds="http://schemas.openxmlformats.org/officeDocument/2006/customXml" ds:itemID="{BA844E9F-DE2E-4BAA-B283-4EEAB18DBA26}">
+<ds:datastoreItem xmlns:ds="http://schemas.openxmlformats.org/officeDocument/2006/customXml" ds:itemID="{9B09335B-4055-4AE2-BC5C-B6B4C555E6D6}">
   <ds:schemaRefs>
     <ds:schemaRef ds:uri="http://schemas.openxmlformats.org/officeDocument/2006/bibliography"/>
   </ds:schemaRefs>

</xml_diff>